<commit_message>
added the model development and testing paragraphs
</commit_message>
<xml_diff>
--- a/Capstone Project Report wk12.docx
+++ b/Capstone Project Report wk12.docx
@@ -167,141 +167,486 @@
           <w:b/>
           <w:bCs/>
         </w:rPr>
-        <w:t>Methods</w:t>
-      </w:r>
-      <w:r>
+        <w:t>Methods:</w:t>
+      </w:r>
+      <w:r>
+        <w:t xml:space="preserve"> A publicly available dataset of collisions or RTAs data from the Seattle Department of Transportation (SDOT)</w:t>
+      </w:r>
+      <w:r>
+        <w:t xml:space="preserve"> containing </w:t>
+      </w:r>
+      <w:r>
+        <w:t>attributes or observations relating to the accident in Seattle City in the period 2004 to present.</w:t>
+      </w:r>
+      <w:r>
+        <w:t xml:space="preserve"> </w:t>
+      </w:r>
+      <w:r>
+        <w:t xml:space="preserve">The data was cleaned, prepared for training </w:t>
+      </w:r>
+      <w:r>
+        <w:t>three</w:t>
+      </w:r>
+      <w:r>
+        <w:t xml:space="preserve"> ML algorithms</w:t>
+      </w:r>
+      <w:r>
+        <w:t xml:space="preserve">. The </w:t>
+      </w:r>
+      <w:r>
+        <w:t xml:space="preserve">performance </w:t>
+      </w:r>
+      <w:r>
+        <w:t>of each of the algorithms was measured and compared to select an optimal classification model.</w:t>
+      </w:r>
+    </w:p>
+    <w:p>
+      <w:pPr>
         <w:rPr>
           <w:b/>
           <w:bCs/>
         </w:rPr>
-        <w:t>:</w:t>
-      </w:r>
-      <w:r>
-        <w:t xml:space="preserve"> A publicly available dataset of collisions or RTAs data from the Seattle Department of Transportation (SDOT)</w:t>
-      </w:r>
-      <w:r>
-        <w:t xml:space="preserve"> containing </w:t>
-      </w:r>
-      <w:r>
-        <w:t>attributes or observations relating to the accident in Seattle City in the period 2004 to present.</w:t>
-      </w:r>
-      <w:r>
-        <w:t xml:space="preserve"> </w:t>
-      </w:r>
-      <w:r>
-        <w:t xml:space="preserve">The data was cleaned, prepared for training </w:t>
-      </w:r>
-      <w:r>
-        <w:t>three</w:t>
-      </w:r>
-      <w:r>
-        <w:t xml:space="preserve"> ML algorithms</w:t>
-      </w:r>
-      <w:r>
-        <w:t xml:space="preserve">. The </w:t>
-      </w:r>
-      <w:r>
-        <w:t xml:space="preserve">performance </w:t>
-      </w:r>
-      <w:r>
-        <w:t>of each of the algorithms was measured and compared to select an optimal classification model.</w:t>
-      </w:r>
-    </w:p>
-    <w:p>
-      <w:pPr>
+      </w:pPr>
+      <w:r>
         <w:rPr>
           <w:b/>
           <w:bCs/>
         </w:rPr>
-      </w:pPr>
+        <w:t>Results:</w:t>
+      </w:r>
       <w:r>
         <w:rPr>
           <w:b/>
           <w:bCs/>
         </w:rPr>
-        <w:t>Results</w:t>
-      </w:r>
-      <w:r>
+        <w:t xml:space="preserve"> </w:t>
+      </w:r>
+      <w:r>
+        <w:t>Conclusion</w:t>
+      </w:r>
+      <w:r>
+        <w:t>:</w:t>
+      </w:r>
+      <w:r>
+        <w:t xml:space="preserve"> An ensemble classifier, the Gradient Boosting Tree Classifier, demonstrated the best performance overall, with an F1-Score of 74% compared to the K-Nearest Neighbor (70%), and the Decision Tree Classifier (68%).</w:t>
+      </w:r>
+    </w:p>
+    <w:p>
+      <w:pPr>
         <w:rPr>
           <w:b/>
           <w:bCs/>
         </w:rPr>
-        <w:t>:</w:t>
-      </w:r>
-      <w:r>
+      </w:pPr>
+    </w:p>
+    <w:p>
+      <w:pPr>
         <w:rPr>
           <w:b/>
           <w:bCs/>
         </w:rPr>
-        <w:t xml:space="preserve"> </w:t>
-      </w:r>
-      <w:r>
-        <w:t>Conclusion</w:t>
-      </w:r>
-      <w:r>
-        <w:t>:</w:t>
-      </w:r>
-      <w:r>
-        <w:t xml:space="preserve"> An ensemble classifier, the Gradient Boosting Tree Classifier, demonstrated the best performance overall, with an F1-Score of 74% compared to the K-Nearest Neighbor (70%), and the Decision Tree Classifier (68%).</w:t>
-      </w:r>
-    </w:p>
-    <w:p>
-      <w:pPr>
+      </w:pPr>
+      <w:r>
         <w:rPr>
           <w:b/>
           <w:bCs/>
         </w:rPr>
-      </w:pPr>
-    </w:p>
-    <w:p>
-      <w:pPr>
+        <w:t>Introduction</w:t>
+      </w:r>
+    </w:p>
+    <w:p>
+      <w:r>
         <w:rPr>
           <w:b/>
           <w:bCs/>
         </w:rPr>
-      </w:pPr>
+        <w:t>Background &amp; Problem:</w:t>
+      </w:r>
+      <w:r>
+        <w:t xml:space="preserve"> </w:t>
+      </w:r>
+      <w:r>
+        <w:t xml:space="preserve">Road traffic accidents (RTAs) and the </w:t>
+      </w:r>
+      <w:r>
+        <w:t>associated injuries</w:t>
+      </w:r>
+      <w:r>
+        <w:t xml:space="preserve"> are a significant public health challenge in countries worldwide. About 1.25 million people and up to 50 million people are injured yearly and RTAs represent the </w:t>
+      </w:r>
+      <w:r>
+        <w:t>tenth</w:t>
+      </w:r>
+      <w:r>
+        <w:t xml:space="preserve"> leading cause of death globally</w:t>
+      </w:r>
+      <w:r>
+        <w:t xml:space="preserve"> </w:t>
+      </w:r>
+      <w:r>
+        <w:fldChar w:fldCharType="begin"/>
+      </w:r>
+      <w:r>
+        <w:instrText xml:space="preserve"> ADDIN ZOTERO_ITEM CSL_CITATION {"citationID":"8pnaNc2s","properties":{"formattedCitation":"(Assi et al., 2020; Gebresenbet &amp; Aliyu, 2019)","plainCitation":"(Assi et al., 2020; Gebresenbet &amp; Aliyu, 2019)","noteIndex":0},"citationItems":[{"id":11027,"uris":["http://zotero.org/users/3696294/items/RQN6AUXX"],"uri":["http://zotero.org/users/3696294/items/RQN6AUXX"],"itemData":{"id":11027,"type":"article-journal","abstract":"Predicting crash injury severity is a crucial constituent of reducing the consequences of traffic crashes. This study developed machine learning (ML) models to predict crash injury severity using 15 crash-related parameters. Separate ML models for each cluster were obtained using fuzzy c-means, which enhanced the predicting capability. Finally, four ML models were developed: feed-forward neural networks (FNN), support vector machine (SVM), fuzzy C-means clustering based feed-forward neural network (FNN-FCM), and fuzzy c-means based support vector machine (SVM-FCM). Features that were easily identified with little investigation on crash sites were used as an input so that the trauma center can predict the crash severity level based on the initial information provided from the crash site and prepare accordingly for the treatment of the victims. The input parameters mainly include vehicle attributes and road condition attributes. This study used the crash database of Great Britain for the years 2011&amp;ndash;2016. A random sample of crashes representing each year was used considering the same share of severe and non-severe crashes. The models were compared based on injury severity prediction accuracy, sensitivity, precision, and harmonic mean of sensitivity and precision (i.e., F1 score). The SVM-FCM model outperformed the other developed models in terms of accuracy and F1 score in predicting the injury severity level of severe and non-severe crashes. This study concluded that the FCM clustering algorithm enhanced the prediction power of FNN and SVM models.","container-title":"International Journal of Environmental Research and Public Health","DOI":"10.3390/ijerph17155497","issue":"15","language":"en","note":"number: 15\npublisher: Multidisciplinary Digital Publishing Institute","page":"5497","source":"www.mdpi.com","title":"Predicting crash injury severity with machine learning algorithm synergized with clustering technique: a promising protocol","title-short":"Predicting crash injury severity with machine learning algorithm synergized with clustering technique","URL":"https://www.mdpi.com/1660-4601/17/15/5497","volume":"17","author":[{"family":"Assi","given":"Khaled"},{"family":"Rahman","given":"Syed Masiur"},{"family":"Mansoor","given":"Umer"},{"family":"Ratrout","given":"Nedal"}],"accessed":{"date-parts":[["2020",9,3]]},"issued":{"date-parts":[["2020",1]]}}},{"id":11033,"uris":["http://zotero.org/users/3696294/items/UXQHAQMQ"],"uri":["http://zotero.org/users/3696294/items/UXQHAQMQ"],"itemData":{"id":11033,"type":"article-journal","abstract":"BACKGROUND: Road Traffic Accidents have become an enormous global public health problem killing approximately 1.25 million people and injuring 20 to 50 million others yearly. It is the 10th leading cause of death universally and the number one cause of mortality of the young population between the ages of 5 and 29. Only few studies have been conducted on the severity of road traffic injuries in Ethiopia hence the need for the study.\nOBJECTIVE: To assess injury severity level and associated factors among road traffic accident victims.\nMETHODS: A cross-sectional study of patients involved in road traffic accident and attended Tirunesh Beijing hospital, Addis Ababa, Ethiopia. Victims were consecutively recruited until sample size (164) attained during the study period. Data collectors administered a structured questionnaire. The collected data was then entered and cleaned using Epi info and exported to IBM SPSS for statistical analysis. Independent factors associated with injury severity were assessed using bivariate and multivariate logistic regression.\nRESULTS: A total of 164 road traffic injury victims were included to the study. Prevalence of severe injury accounted for 36.6% of cases. \"can read and write\" educational status OR 35.194(95% CI; 3.325-372.539), sustaining multiple injury OR 18.400(95% CI; 5.402-62.671), sustaining multiple injury type OR 6.955(95% CI; 1.716-28.185) and being transported by ambulance from the scene of accident OR 13.800(95% CI; 1.481-128.635) were the explanatory variables found to have a statistically significant association with severe injury.\nCONCLUSION: This study showed road traffic accident is predominantly affecting the economically active, male young population. Not a single victim received pre-hospital care, majority were extracted by bystanders and most used commercial vehicle to be transported to a health institution reflecting the need for improvements in pre-hospital emergency services and socio-economic related infrastructures.","container-title":"PloS One","DOI":"10.1371/journal.pone.0222793","ISSN":"1932-6203","issue":"9","journalAbbreviation":"PLoS ONE","language":"eng","note":"PMID: 31557216\nPMCID: PMC6762084","page":"e0222793","source":"PubMed","title":"Injury severity level and associated factors among road traffic accident victims attending emergency department of Tirunesh Beijing Hospital, Addis Ababa, Ethiopia: A cross sectional hospital-based study","title-short":"Injury severity level and associated factors among road traffic accident victims attending emergency department of Tirunesh Beijing Hospital, Addis Ababa, Ethiopia","volume":"14","author":[{"family":"Gebresenbet","given":"Rediet Fikru"},{"family":"Aliyu","given":"Anteneh Dirar"}],"issued":{"date-parts":[["2019"]]}}}],"schema":"https://github.com/citation-style-language/schema/raw/master/csl-citation.json"} </w:instrText>
+      </w:r>
+      <w:r>
+        <w:fldChar w:fldCharType="separate"/>
+      </w:r>
+      <w:r>
+        <w:rPr>
+          <w:rFonts w:ascii="Calibri" w:hAnsi="Calibri" w:cs="Calibri"/>
+        </w:rPr>
+        <w:t>(Assi et al., 2020; Gebresenbet &amp; Aliyu, 2019)</w:t>
+      </w:r>
+      <w:r>
+        <w:fldChar w:fldCharType="end"/>
+      </w:r>
+      <w:r>
+        <w:t>. RTAs are also the number one cause of mortality of the young between the ages of 5 and 29</w:t>
+      </w:r>
+      <w:r>
+        <w:t xml:space="preserve"> </w:t>
+      </w:r>
+      <w:r>
+        <w:t xml:space="preserve">, particularly in </w:t>
+      </w:r>
+      <w:r>
+        <w:t>developing countries where timely pre-hospital emergency care and subsequent transportation of accident victims to appropriate health facilities are often limited</w:t>
+      </w:r>
+      <w:r>
+        <w:t xml:space="preserve"> </w:t>
+      </w:r>
+      <w:r>
+        <w:fldChar w:fldCharType="begin"/>
+      </w:r>
+      <w:r>
+        <w:instrText xml:space="preserve"> ADDIN ZOTERO_ITEM CSL_CITATION {"citationID":"j4v6Yk9z","properties":{"formattedCitation":"(Gebresenbet &amp; Aliyu, 2019)","plainCitation":"(Gebresenbet &amp; Aliyu, 2019)","noteIndex":0},"citationItems":[{"id":11033,"uris":["http://zotero.org/users/3696294/items/UXQHAQMQ"],"uri":["http://zotero.org/users/3696294/items/UXQHAQMQ"],"itemData":{"id":11033,"type":"article-journal","abstract":"BACKGROUND: Road Traffic Accidents have become an enormous global public health problem killing approximately 1.25 million people and injuring 20 to 50 million others yearly. It is the 10th leading cause of death universally and the number one cause of mortality of the young population between the ages of 5 and 29. Only few studies have been conducted on the severity of road traffic injuries in Ethiopia hence the need for the study.\nOBJECTIVE: To assess injury severity level and associated factors among road traffic accident victims.\nMETHODS: A cross-sectional study of patients involved in road traffic accident and attended Tirunesh Beijing hospital, Addis Ababa, Ethiopia. Victims were consecutively recruited until sample size (164) attained during the study period. Data collectors administered a structured questionnaire. The collected data was then entered and cleaned using Epi info and exported to IBM SPSS for statistical analysis. Independent factors associated with injury severity were assessed using bivariate and multivariate logistic regression.\nRESULTS: A total of 164 road traffic injury victims were included to the study. Prevalence of severe injury accounted for 36.6% of cases. \"can read and write\" educational status OR 35.194(95% CI; 3.325-372.539), sustaining multiple injury OR 18.400(95% CI; 5.402-62.671), sustaining multiple injury type OR 6.955(95% CI; 1.716-28.185) and being transported by ambulance from the scene of accident OR 13.800(95% CI; 1.481-128.635) were the explanatory variables found to have a statistically significant association with severe injury.\nCONCLUSION: This study showed road traffic accident is predominantly affecting the economically active, male young population. Not a single victim received pre-hospital care, majority were extracted by bystanders and most used commercial vehicle to be transported to a health institution reflecting the need for improvements in pre-hospital emergency services and socio-economic related infrastructures.","container-title":"PloS One","DOI":"10.1371/journal.pone.0222793","ISSN":"1932-6203","issue":"9","journalAbbreviation":"PLoS ONE","language":"eng","note":"PMID: 31557216\nPMCID: PMC6762084","page":"e0222793","source":"PubMed","title":"Injury severity level and associated factors among road traffic accident victims attending emergency department of Tirunesh Beijing Hospital, Addis Ababa, Ethiopia: A cross sectional hospital-based study","title-short":"Injury severity level and associated factors among road traffic accident victims attending emergency department of Tirunesh Beijing Hospital, Addis Ababa, Ethiopia","volume":"14","author":[{"family":"Gebresenbet","given":"Rediet Fikru"},{"family":"Aliyu","given":"Anteneh Dirar"}],"issued":{"date-parts":[["2019"]]}}}],"schema":"https://github.com/citation-style-language/schema/raw/master/csl-citation.json"} </w:instrText>
+      </w:r>
+      <w:r>
+        <w:fldChar w:fldCharType="separate"/>
+      </w:r>
+      <w:r>
+        <w:rPr>
+          <w:rFonts w:ascii="Calibri" w:hAnsi="Calibri" w:cs="Calibri"/>
+        </w:rPr>
+        <w:t>(Gebresenbet &amp; Aliyu, 2019)</w:t>
+      </w:r>
+      <w:r>
+        <w:fldChar w:fldCharType="end"/>
+      </w:r>
+      <w:r>
+        <w:t xml:space="preserve">. </w:t>
+      </w:r>
+      <w:r>
+        <w:t xml:space="preserve">The number of RTAs and victims have been increasing globally due to the growing global population and rapid adoption of motorization </w:t>
+      </w:r>
+      <w:r>
+        <w:fldChar w:fldCharType="begin"/>
+      </w:r>
+      <w:r>
+        <w:instrText xml:space="preserve"> ADDIN ZOTERO_ITEM CSL_CITATION {"citationID":"gJIMW1jJ","properties":{"formattedCitation":"(Assi et al., 2020)","plainCitation":"(Assi et al., 2020)","noteIndex":0},"citationItems":[{"id":11027,"uris":["http://zotero.org/users/3696294/items/RQN6AUXX"],"uri":["http://zotero.org/users/3696294/items/RQN6AUXX"],"itemData":{"id":11027,"type":"article-journal","abstract":"Predicting crash injury severity is a crucial constituent of reducing the consequences of traffic crashes. This study developed machine learning (ML) models to predict crash injury severity using 15 crash-related parameters. Separate ML models for each cluster were obtained using fuzzy c-means, which enhanced the predicting capability. Finally, four ML models were developed: feed-forward neural networks (FNN), support vector machine (SVM), fuzzy C-means clustering based feed-forward neural network (FNN-FCM), and fuzzy c-means based support vector machine (SVM-FCM). Features that were easily identified with little investigation on crash sites were used as an input so that the trauma center can predict the crash severity level based on the initial information provided from the crash site and prepare accordingly for the treatment of the victims. The input parameters mainly include vehicle attributes and road condition attributes. This study used the crash database of Great Britain for the years 2011&amp;ndash;2016. A random sample of crashes representing each year was used considering the same share of severe and non-severe crashes. The models were compared based on injury severity prediction accuracy, sensitivity, precision, and harmonic mean of sensitivity and precision (i.e., F1 score). The SVM-FCM model outperformed the other developed models in terms of accuracy and F1 score in predicting the injury severity level of severe and non-severe crashes. This study concluded that the FCM clustering algorithm enhanced the prediction power of FNN and SVM models.","container-title":"International Journal of Environmental Research and Public Health","DOI":"10.3390/ijerph17155497","issue":"15","language":"en","note":"number: 15\npublisher: Multidisciplinary Digital Publishing Institute","page":"5497","source":"www.mdpi.com","title":"Predicting crash injury severity with machine learning algorithm synergized with clustering technique: a promising protocol","title-short":"Predicting crash injury severity with machine learning algorithm synergized with clustering technique","URL":"https://www.mdpi.com/1660-4601/17/15/5497","volume":"17","author":[{"family":"Assi","given":"Khaled"},{"family":"Rahman","given":"Syed Masiur"},{"family":"Mansoor","given":"Umer"},{"family":"Ratrout","given":"Nedal"}],"accessed":{"date-parts":[["2020",9,3]]},"issued":{"date-parts":[["2020",1]]}}}],"schema":"https://github.com/citation-style-language/schema/raw/master/csl-citation.json"} </w:instrText>
+      </w:r>
+      <w:r>
+        <w:fldChar w:fldCharType="separate"/>
+      </w:r>
+      <w:r>
+        <w:rPr>
+          <w:rFonts w:ascii="Calibri" w:hAnsi="Calibri" w:cs="Calibri"/>
+        </w:rPr>
+        <w:t>(Assi et al., 2020)</w:t>
+      </w:r>
+      <w:r>
+        <w:fldChar w:fldCharType="end"/>
+      </w:r>
+      <w:r>
+        <w:t xml:space="preserve">. </w:t>
+      </w:r>
+      <w:r>
+        <w:t xml:space="preserve">Timely and appropriate medical care of RTA victims can significantly reduce accident and injury outcomes. RTA victims’ survival can be significantly improved if they are attended to in a timely manner and cared for by appropriate and qualified medical personnel </w:t>
+      </w:r>
+      <w:r>
+        <w:fldChar w:fldCharType="begin"/>
+      </w:r>
+      <w:r>
+        <w:instrText xml:space="preserve"> ADDIN ZOTERO_ITEM CSL_CITATION {"citationID":"ZYATxWAW","properties":{"formattedCitation":"(Sam et al., 2019)","plainCitation":"(Sam et al., 2019)","noteIndex":0},"citationItems":[{"id":11030,"uris":["http://zotero.org/users/3696294/items/EMXV3MRU"],"uri":["http://zotero.org/users/3696294/items/EMXV3MRU"],"itemData":{"id":11030,"type":"chapter","abstract":"Road traffic accidents (RTAs) and associated injuries are a major public health problem in developing countries. The timely emergency pre-hospital care and subsequent transportation of accident victims to the health facility may help reduce the accident and injury outcomes. Available evidence suggests that RTA victims stand a greater chance of survival if attended to and cared for in a timely manner. This exploratory qualitative study set out to explore the experiences of residents of 12 communities along the Kasoa-Mankessim highway in Ghana (an accident-prone highway) in administering emergency pre-hospital care to RTA victims. We utilised data from a purposive sample of 80 respondents (i.e., people who have ever attended to RTA victims) from the communities through structured interview schedules. We found that the majority of the respondents had little knowledge and/or professional training in first-aid and emergency pre-hospital care to RTA victims. The skills and knowledge exhibited were gained through years of rescue services to RTA victims. The “scoop and run” method of first-aid care was predominant among the respondents. We recommend regular community member (layperson first responder) sensitisation and training on emergency pre-hospital care for RTA victims.","container-title":"Emergency Medicine and Trauma","language":"en","note":"DOI:10.5772/intechopen.86118\npublisher: IntechOpen","source":"www.intechopen.com","title":"Pre-hospital and trauma care to road traffic accident victims: experiences of residents living along accident-prone highways in Ghana","title-short":"Pre-hospital and trauma care to road traffic accident victims","URL":"https://www.intechopen.com/books/emergency-medicine-and-trauma/pre-hospital-and-trauma-care-to-road-traffic-accident-victims-experiences-of-residents-living-along-","author":[{"family":"Sam","given":"Enoch F."},{"family":"Blay","given":"David K."},{"family":"Antwi","given":"Samuel"},{"family":"Anaafi","given":"Constance"},{"family":"Adoma","given":"Juliet A."}],"accessed":{"date-parts":[["2020",9,4]]},"issued":{"date-parts":[["2019",7,19]]}}}],"schema":"https://github.com/citation-style-language/schema/raw/master/csl-citation.json"} </w:instrText>
+      </w:r>
+      <w:r>
+        <w:fldChar w:fldCharType="separate"/>
+      </w:r>
+      <w:r>
+        <w:rPr>
+          <w:rFonts w:ascii="Calibri" w:hAnsi="Calibri" w:cs="Calibri"/>
+        </w:rPr>
+        <w:t>(Sam et al., 2019)</w:t>
+      </w:r>
+      <w:r>
+        <w:fldChar w:fldCharType="end"/>
+      </w:r>
+      <w:r>
+        <w:t>.</w:t>
+      </w:r>
+      <w:r>
+        <w:t xml:space="preserve"> There is a </w:t>
+      </w:r>
+      <w:r>
+        <w:lastRenderedPageBreak/>
+        <w:t>need for improvements in pre-hospital emergency services to improve the survival rate of RTA victims.</w:t>
+      </w:r>
+    </w:p>
+    <w:p>
+      <w:r>
+        <w:t xml:space="preserve">Capturing data about RTAs, particularly the factors that affect accident severity levels could be helpful in proactively predicting accident severity. </w:t>
+      </w:r>
+      <w:r>
+        <w:t xml:space="preserve">Traditional statistical techniques that have been employed to predict the severity of RTAs have, such as </w:t>
+      </w:r>
+      <w:r>
+        <w:t xml:space="preserve">Ordered </w:t>
+      </w:r>
+      <w:proofErr w:type="spellStart"/>
+      <w:r>
+        <w:t>Probit</w:t>
+      </w:r>
+      <w:proofErr w:type="spellEnd"/>
+      <w:r>
+        <w:t xml:space="preserve"> (OP) and Logistic Regression (LR) have shown some inherent limitations</w:t>
+      </w:r>
+      <w:r>
+        <w:t xml:space="preserve"> and often lead to inaccurate predictions</w:t>
+      </w:r>
+      <w:r>
+        <w:t xml:space="preserve"> </w:t>
+      </w:r>
+      <w:r>
+        <w:fldChar w:fldCharType="begin"/>
+      </w:r>
+      <w:r>
+        <w:instrText xml:space="preserve"> ADDIN ZOTERO_ITEM CSL_CITATION {"citationID":"uo7JfdFn","properties":{"formattedCitation":"(Assi et al., 2020)","plainCitation":"(Assi et al., 2020)","noteIndex":0},"citationItems":[{"id":11027,"uris":["http://zotero.org/users/3696294/items/RQN6AUXX"],"uri":["http://zotero.org/users/3696294/items/RQN6AUXX"],"itemData":{"id":11027,"type":"article-journal","abstract":"Predicting crash injury severity is a crucial constituent of reducing the consequences of traffic crashes. This study developed machine learning (ML) models to predict crash injury severity using 15 crash-related parameters. Separate ML models for each cluster were obtained using fuzzy c-means, which enhanced the predicting capability. Finally, four ML models were developed: feed-forward neural networks (FNN), support vector machine (SVM), fuzzy C-means clustering based feed-forward neural network (FNN-FCM), and fuzzy c-means based support vector machine (SVM-FCM). Features that were easily identified with little investigation on crash sites were used as an input so that the trauma center can predict the crash severity level based on the initial information provided from the crash site and prepare accordingly for the treatment of the victims. The input parameters mainly include vehicle attributes and road condition attributes. This study used the crash database of Great Britain for the years 2011&amp;ndash;2016. A random sample of crashes representing each year was used considering the same share of severe and non-severe crashes. The models were compared based on injury severity prediction accuracy, sensitivity, precision, and harmonic mean of sensitivity and precision (i.e., F1 score). The SVM-FCM model outperformed the other developed models in terms of accuracy and F1 score in predicting the injury severity level of severe and non-severe crashes. This study concluded that the FCM clustering algorithm enhanced the prediction power of FNN and SVM models.","container-title":"International Journal of Environmental Research and Public Health","DOI":"10.3390/ijerph17155497","issue":"15","language":"en","note":"number: 15\npublisher: Multidisciplinary Digital Publishing Institute","page":"5497","source":"www.mdpi.com","title":"Predicting crash injury severity with machine learning algorithm synergized with clustering technique: a promising protocol","title-short":"Predicting crash injury severity with machine learning algorithm synergized with clustering technique","URL":"https://www.mdpi.com/1660-4601/17/15/5497","volume":"17","author":[{"family":"Assi","given":"Khaled"},{"family":"Rahman","given":"Syed Masiur"},{"family":"Mansoor","given":"Umer"},{"family":"Ratrout","given":"Nedal"}],"accessed":{"date-parts":[["2020",9,3]]},"issued":{"date-parts":[["2020",1]]}}}],"schema":"https://github.com/citation-style-language/schema/raw/master/csl-citation.json"} </w:instrText>
+      </w:r>
+      <w:r>
+        <w:fldChar w:fldCharType="separate"/>
+      </w:r>
+      <w:r>
+        <w:rPr>
+          <w:rFonts w:ascii="Calibri" w:hAnsi="Calibri" w:cs="Calibri"/>
+        </w:rPr>
+        <w:t>(Assi et al., 2020)</w:t>
+      </w:r>
+      <w:r>
+        <w:fldChar w:fldCharType="end"/>
+      </w:r>
+      <w:r>
+        <w:t xml:space="preserve">. </w:t>
+      </w:r>
+      <w:r>
+        <w:t xml:space="preserve"> It is </w:t>
+      </w:r>
+      <w:r>
+        <w:t>expected</w:t>
+      </w:r>
+      <w:r>
+        <w:t xml:space="preserve"> that </w:t>
+      </w:r>
+      <w:r>
+        <w:t>techniques</w:t>
+      </w:r>
+      <w:r>
+        <w:t xml:space="preserve"> based on </w:t>
+      </w:r>
+      <w:r>
+        <w:t xml:space="preserve">ML </w:t>
+      </w:r>
+      <w:r>
+        <w:t>algorithms</w:t>
+      </w:r>
+      <w:r>
+        <w:t>, which can model the non-linear relationships of the factors associated with RTA severity,</w:t>
+      </w:r>
+      <w:r>
+        <w:t xml:space="preserve"> could produce more accurate predictions.</w:t>
+      </w:r>
+      <w:r>
+        <w:t xml:space="preserve"> In fact, </w:t>
+      </w:r>
+      <w:r>
+        <w:t xml:space="preserve">some </w:t>
+      </w:r>
+      <w:r>
+        <w:t xml:space="preserve">researchers have </w:t>
+      </w:r>
+      <w:r>
+        <w:t xml:space="preserve">reported better performance of the ML algorithms compared to the traditional statistical techniques </w:t>
+      </w:r>
+      <w:r>
+        <w:fldChar w:fldCharType="begin"/>
+      </w:r>
+      <w:r>
+        <w:instrText xml:space="preserve"> ADDIN ZOTERO_ITEM CSL_CITATION {"citationID":"baENQPCi","properties":{"formattedCitation":"(Assi et al., 2020)","plainCitation":"(Assi et al., 2020)","noteIndex":0},"citationItems":[{"id":11027,"uris":["http://zotero.org/users/3696294/items/RQN6AUXX"],"uri":["http://zotero.org/users/3696294/items/RQN6AUXX"],"itemData":{"id":11027,"type":"article-journal","abstract":"Predicting crash injury severity is a crucial constituent of reducing the consequences of traffic crashes. This study developed machine learning (ML) models to predict crash injury severity using 15 crash-related parameters. Separate ML models for each cluster were obtained using fuzzy c-means, which enhanced the predicting capability. Finally, four ML models were developed: feed-forward neural networks (FNN), support vector machine (SVM), fuzzy C-means clustering based feed-forward neural network (FNN-FCM), and fuzzy c-means based support vector machine (SVM-FCM). Features that were easily identified with little investigation on crash sites were used as an input so that the trauma center can predict the crash severity level based on the initial information provided from the crash site and prepare accordingly for the treatment of the victims. The input parameters mainly include vehicle attributes and road condition attributes. This study used the crash database of Great Britain for the years 2011&amp;ndash;2016. A random sample of crashes representing each year was used considering the same share of severe and non-severe crashes. The models were compared based on injury severity prediction accuracy, sensitivity, precision, and harmonic mean of sensitivity and precision (i.e., F1 score). The SVM-FCM model outperformed the other developed models in terms of accuracy and F1 score in predicting the injury severity level of severe and non-severe crashes. This study concluded that the FCM clustering algorithm enhanced the prediction power of FNN and SVM models.","container-title":"International Journal of Environmental Research and Public Health","DOI":"10.3390/ijerph17155497","issue":"15","language":"en","note":"number: 15\npublisher: Multidisciplinary Digital Publishing Institute","page":"5497","source":"www.mdpi.com","title":"Predicting crash injury severity with machine learning algorithm synergized with clustering technique: a promising protocol","title-short":"Predicting crash injury severity with machine learning algorithm synergized with clustering technique","URL":"https://www.mdpi.com/1660-4601/17/15/5497","volume":"17","author":[{"family":"Assi","given":"Khaled"},{"family":"Rahman","given":"Syed Masiur"},{"family":"Mansoor","given":"Umer"},{"family":"Ratrout","given":"Nedal"}],"accessed":{"date-parts":[["2020",9,3]]},"issued":{"date-parts":[["2020",1]]}}}],"schema":"https://github.com/citation-style-language/schema/raw/master/csl-citation.json"} </w:instrText>
+      </w:r>
+      <w:r>
+        <w:fldChar w:fldCharType="separate"/>
+      </w:r>
+      <w:r>
+        <w:rPr>
+          <w:rFonts w:ascii="Calibri" w:hAnsi="Calibri" w:cs="Calibri"/>
+        </w:rPr>
+        <w:t>(Assi et al., 2020)</w:t>
+      </w:r>
+      <w:r>
+        <w:fldChar w:fldCharType="end"/>
+      </w:r>
+      <w:r>
+        <w:t>.</w:t>
+      </w:r>
+    </w:p>
+    <w:p>
+      <w:r>
+        <w:t>The objective of this project was to predict accident severity using information that can be easily captured at collision or crash sites. Capturing such information could help</w:t>
+      </w:r>
+      <w:r>
+        <w:t xml:space="preserve"> </w:t>
+      </w:r>
+      <w:r>
+        <w:t>emergency management team</w:t>
+      </w:r>
+      <w:r>
+        <w:t>s</w:t>
+      </w:r>
+      <w:r>
+        <w:t xml:space="preserve"> enabling them to predict accident severity</w:t>
+      </w:r>
+      <w:r>
+        <w:t xml:space="preserve">, </w:t>
+      </w:r>
+      <w:r>
+        <w:t xml:space="preserve">to dispatch of appropriate emergency equipment, vehicle, and personnel or </w:t>
+      </w:r>
+      <w:r>
+        <w:t xml:space="preserve">to </w:t>
+      </w:r>
+      <w:r>
+        <w:t>provide appropriate and timely guidance to the nearest health facility.</w:t>
+      </w:r>
+      <w:r>
+        <w:t xml:space="preserve"> Such a capability would empower emergency management teams, trauma </w:t>
+      </w:r>
+      <w:r>
+        <w:t>centres</w:t>
+      </w:r>
+      <w:r>
+        <w:t xml:space="preserve">, and ultimately </w:t>
+      </w:r>
+      <w:r>
+        <w:t>lead to</w:t>
+      </w:r>
+      <w:r>
+        <w:t xml:space="preserve"> improvements in road traffic safety</w:t>
+      </w:r>
+      <w:r>
+        <w:t>,</w:t>
+      </w:r>
+      <w:r>
+        <w:t xml:space="preserve"> even</w:t>
+      </w:r>
+      <w:r>
+        <w:t xml:space="preserve"> in remote areas with limited access or emergency services.</w:t>
+      </w:r>
+    </w:p>
+    <w:p>
       <w:r>
         <w:rPr>
           <w:b/>
           <w:bCs/>
         </w:rPr>
-        <w:t>Introduction</w:t>
-      </w:r>
-    </w:p>
-    <w:p>
+        <w:t>Data Understanding</w:t>
+      </w:r>
       <w:r>
         <w:rPr>
           <w:b/>
           <w:bCs/>
         </w:rPr>
-        <w:t>Background &amp; Problem:</w:t>
+        <w:t>:</w:t>
       </w:r>
       <w:r>
         <w:t xml:space="preserve"> </w:t>
       </w:r>
       <w:r>
-        <w:t xml:space="preserve">Road traffic accidents (RTAs) and the </w:t>
-      </w:r>
-      <w:r>
-        <w:t>associated injuries</w:t>
-      </w:r>
-      <w:r>
-        <w:t xml:space="preserve"> are a significant public health challenge in countries worldwide. About 1.25 million people and up to 50 million people are injured yearly and RTAs represent the </w:t>
-      </w:r>
-      <w:r>
-        <w:t>tenth</w:t>
-      </w:r>
-      <w:r>
-        <w:t xml:space="preserve"> leading cause of death globally</w:t>
+        <w:t xml:space="preserve">The collisions data from SDOT contains </w:t>
+      </w:r>
+      <w:r>
+        <w:t xml:space="preserve">weekly </w:t>
+      </w:r>
+      <w:r>
+        <w:t>information about accidents in Seattle City</w:t>
+      </w:r>
+      <w:r>
+        <w:t xml:space="preserve"> for all collision types from 2004 to present.  The dataset contains a total of 40 attributes, such as the location of the collision (in latitude, longitude, and a description of the general location of the collision), the collision type, total number of people involved, the number of vehicles involved, the number of injuries, the number of fatalities, the date and time of the accident, whether the a driver involved was speeding, whether a driver involved was under the influence of drugs or alcohol, </w:t>
+      </w:r>
+      <w:r>
+        <w:t xml:space="preserve">collision type, weather condition, road condition, </w:t>
+      </w:r>
+      <w:r>
+        <w:t>the accident severity, and many other factors.</w:t>
+      </w:r>
+    </w:p>
+    <w:p>
+      <w:r>
+        <w:t>The sample collisions dataset shared as part of the course was missing several key attributes such as the number of injuries and number of fatalities. Therefore, the dataset was downloaded directly from the SDOT web portal. The data was then cleaned, pre-processed in readiness for training the ML algorithms selected.</w:t>
+      </w:r>
+      <w:r>
+        <w:t xml:space="preserve"> The SDOT codes accident severity into four categories (0=unknown, 1=property damage, 2=injury, 2b=serious injury, and 3=fatality). In the pre-processing, the severity was coded such that all injuries or fatality categories were recoded as injury (1=injury) and everything else was property damage or similar (0=property damage).</w:t>
       </w:r>
       <w:r>
         <w:t xml:space="preserve"> </w:t>
       </w:r>
       <w:r>
+        <w:t>The severity, which was initially labelled as “</w:t>
+      </w:r>
+      <w:r>
+        <w:t>SEVERITYCODE</w:t>
+      </w:r>
+      <w:r>
+        <w:t xml:space="preserve">” was renamed to simply as “severity”. </w:t>
+      </w:r>
+      <w:r>
+        <w:t xml:space="preserve">The </w:t>
+      </w:r>
+      <w:r>
+        <w:t xml:space="preserve">incident </w:t>
+      </w:r>
+      <w:r>
+        <w:t>date</w:t>
+      </w:r>
+      <w:r>
+        <w:t>-</w:t>
+      </w:r>
+      <w:r>
+        <w:t xml:space="preserve">time column was changed to a pandas </w:t>
+      </w:r>
+      <w:proofErr w:type="spellStart"/>
+      <w:r>
+        <w:t>datatime</w:t>
+      </w:r>
+      <w:proofErr w:type="spellEnd"/>
+      <w:r>
+        <w:t xml:space="preserve">. </w:t>
+      </w:r>
+      <w:r>
+        <w:t>All data rows with missing entries for severity, latitude, or longitude were dropped. The resultant useful dataset included 2</w:t>
+      </w:r>
+      <w:r>
+        <w:t>132674 rows.</w:t>
+      </w:r>
+    </w:p>
+    <w:p>
+      <w:r>
+        <w:t xml:space="preserve">The data was further prepared and transformed for training the ML algorithms. The data types of the various data columns were checked and revised, for data float and integer columns, where necessary. The latitude and longitude, which captured the location information, were transformed into a single attribute using a Haversine formula </w:t>
+      </w:r>
+      <w:r>
         <w:fldChar w:fldCharType="begin"/>
       </w:r>
       <w:r>
-        <w:instrText xml:space="preserve"> ADDIN ZOTERO_ITEM CSL_CITATION {"citationID":"8pnaNc2s","properties":{"formattedCitation":"(Assi et al., 2020; Gebresenbet &amp; Aliyu, 2019)","plainCitation":"(Assi et al., 2020; Gebresenbet &amp; Aliyu, 2019)","noteIndex":0},"citationItems":[{"id":11027,"uris":["http://zotero.org/users/3696294/items/RQN6AUXX"],"uri":["http://zotero.org/users/3696294/items/RQN6AUXX"],"itemData":{"id":11027,"type":"article-journal","abstract":"Predicting crash injury severity is a crucial constituent of reducing the consequences of traffic crashes. This study developed machine learning (ML) models to predict crash injury severity using 15 crash-related parameters. Separate ML models for each cluster were obtained using fuzzy c-means, which enhanced the predicting capability. Finally, four ML models were developed: feed-forward neural networks (FNN), support vector machine (SVM), fuzzy C-means clustering based feed-forward neural network (FNN-FCM), and fuzzy c-means based support vector machine (SVM-FCM). Features that were easily identified with little investigation on crash sites were used as an input so that the trauma center can predict the crash severity level based on the initial information provided from the crash site and prepare accordingly for the treatment of the victims. The input parameters mainly include vehicle attributes and road condition attributes. This study used the crash database of Great Britain for the years 2011&amp;ndash;2016. A random sample of crashes representing each year was used considering the same share of severe and non-severe crashes. The models were compared based on injury severity prediction accuracy, sensitivity, precision, and harmonic mean of sensitivity and precision (i.e., F1 score). The SVM-FCM model outperformed the other developed models in terms of accuracy and F1 score in predicting the injury severity level of severe and non-severe crashes. This study concluded that the FCM clustering algorithm enhanced the prediction power of FNN and SVM models.","container-title":"International Journal of Environmental Research and Public Health","DOI":"10.3390/ijerph17155497","issue":"15","language":"en","note":"number: 15\npublisher: Multidisciplinary Digital Publishing Institute","page":"5497","source":"www.mdpi.com","title":"Predicting crash injury severity with machine learning algorithm synergized with clustering technique: a promising protocol","title-short":"Predicting crash injury severity with machine learning algorithm synergized with clustering technique","URL":"https://www.mdpi.com/1660-4601/17/15/5497","volume":"17","author":[{"family":"Assi","given":"Khaled"},{"family":"Rahman","given":"Syed Masiur"},{"family":"Mansoor","given":"Umer"},{"family":"Ratrout","given":"Nedal"}],"accessed":{"date-parts":[["2020",9,3]]},"issued":{"date-parts":[["2020",1]]}}},{"id":11033,"uris":["http://zotero.org/users/3696294/items/UXQHAQMQ"],"uri":["http://zotero.org/users/3696294/items/UXQHAQMQ"],"itemData":{"id":11033,"type":"article-journal","abstract":"BACKGROUND: Road Traffic Accidents have become an enormous global public health problem killing approximately 1.25 million people and injuring 20 to 50 million others yearly. It is the 10th leading cause of death universally and the number one cause of mortality of the young population between the ages of 5 and 29. Only few studies have been conducted on the severity of road traffic injuries in Ethiopia hence the need for the study.\nOBJECTIVE: To assess injury severity level and associated factors among road traffic accident victims.\nMETHODS: A cross-sectional study of patients involved in road traffic accident and attended Tirunesh Beijing hospital, Addis Ababa, Ethiopia. Victims were consecutively recruited until sample size (164) attained during the study period. Data collectors administered a structured questionnaire. The collected data was then entered and cleaned using Epi info and exported to IBM SPSS for statistical analysis. Independent factors associated with injury severity were assessed using bivariate and multivariate logistic regression.\nRESULTS: A total of 164 road traffic injury victims were included to the study. Prevalence of severe injury accounted for 36.6% of cases. \"can read and write\" educational status OR 35.194(95% CI; 3.325-372.539), sustaining multiple injury OR 18.400(95% CI; 5.402-62.671), sustaining multiple injury type OR 6.955(95% CI; 1.716-28.185) and being transported by ambulance from the scene of accident OR 13.800(95% CI; 1.481-128.635) were the explanatory variables found to have a statistically significant association with severe injury.\nCONCLUSION: This study showed road traffic accident is predominantly affecting the economically active, male young population. Not a single victim received pre-hospital care, majority were extracted by bystanders and most used commercial vehicle to be transported to a health institution reflecting the need for improvements in pre-hospital emergency services and socio-economic related infrastructures.","container-title":"PloS One","DOI":"10.1371/journal.pone.0222793","ISSN":"1932-6203","issue":"9","journalAbbreviation":"PLoS ONE","language":"eng","note":"PMID: 31557216\nPMCID: PMC6762084","page":"e0222793","source":"PubMed","title":"Injury severity level and associated factors among road traffic accident victims attending emergency department of Tirunesh Beijing Hospital, Addis Ababa, Ethiopia: A cross sectional hospital-based study","title-short":"Injury severity level and associated factors among road traffic accident victims attending emergency department of Tirunesh Beijing Hospital, Addis Ababa, Ethiopia","volume":"14","author":[{"family":"Gebresenbet","given":"Rediet Fikru"},{"family":"Aliyu","given":"Anteneh Dirar"}],"issued":{"date-parts":[["2019"]]}}}],"schema":"https://github.com/citation-style-language/schema/raw/master/csl-citation.json"} </w:instrText>
+        <w:instrText xml:space="preserve"> ADDIN ZOTERO_ITEM CSL_CITATION {"citationID":"3uuO8KOU","properties":{"formattedCitation":"(StackExchange, n.d.)","plainCitation":"(StackExchange, n.d.)","noteIndex":0},"citationItems":[{"id":11036,"uris":["http://zotero.org/users/3696294/items/AZKNYW3B"],"uri":["http://zotero.org/users/3696294/items/AZKNYW3B"],"itemData":{"id":11036,"type":"webpage","title":"Combining Latitude/Longitude position into single feature - Data Science Stack Exchange","URL":"https://datascience.stackexchange.com/questions/49553/combining-latitude-longitude-position-into-single-feature","author":[{"family":"StackExchange","given":""}],"accessed":{"date-parts":[["2020",9,4]]}}}],"schema":"https://github.com/citation-style-language/schema/raw/master/csl-citation.json"} </w:instrText>
       </w:r>
       <w:r>
         <w:fldChar w:fldCharType="separate"/>
@@ -310,593 +655,114 @@
         <w:rPr>
           <w:rFonts w:ascii="Calibri" w:hAnsi="Calibri" w:cs="Calibri"/>
         </w:rPr>
-        <w:t>(</w:t>
+        <w:t>(StackExchange, n.d.)</w:t>
+      </w:r>
+      <w:r>
+        <w:fldChar w:fldCharType="end"/>
+      </w:r>
+      <w:r>
+        <w:t xml:space="preserve"> </w:t>
+      </w:r>
+      <w:r>
+        <w:t xml:space="preserve">and named simply as “location”. </w:t>
+      </w:r>
+      <w:r>
+        <w:t xml:space="preserve">A review of the </w:t>
+      </w:r>
+      <w:r>
+        <w:t xml:space="preserve">computed location data revealed that most </w:t>
+      </w:r>
+      <w:r>
+        <w:t>of the collision</w:t>
+      </w:r>
+      <w:r>
+        <w:t>, particularly injuries,</w:t>
+      </w:r>
+      <w:r>
+        <w:t xml:space="preserve"> </w:t>
+      </w:r>
+      <w:r>
+        <w:t>occurr</w:t>
+      </w:r>
+      <w:r>
+        <w:t>ed</w:t>
+      </w:r>
+      <w:r>
+        <w:t xml:space="preserve"> within approximately one standard deviation from a </w:t>
+      </w:r>
+      <w:r>
+        <w:t xml:space="preserve">hot spot location (or </w:t>
+      </w:r>
+      <w:r>
+        <w:t>mean point</w:t>
+      </w:r>
+      <w:r>
+        <w:t>)</w:t>
+      </w:r>
+      <w:r>
+        <w:t>, as seen in Figure 1</w:t>
+      </w:r>
+      <w:r>
+        <w:t xml:space="preserve">. </w:t>
+      </w:r>
+      <w:r>
+        <w:t xml:space="preserve">A further </w:t>
+      </w:r>
+      <w:r>
+        <w:t>variable named “localit</w:t>
+      </w:r>
+      <w:r>
+        <w:t>y</w:t>
+      </w:r>
+      <w:r>
+        <w:t xml:space="preserve">” was created based on </w:t>
+      </w:r>
+      <w:r>
+        <w:t xml:space="preserve">how the location data was distributed in </w:t>
+      </w:r>
+      <w:r>
+        <w:t>the location histogram bins</w:t>
+      </w:r>
+      <w:r>
+        <w:t>, to capture information about the general location of the accidents</w:t>
+      </w:r>
+      <w:r>
+        <w:t xml:space="preserve"> </w:t>
+      </w:r>
+      <w:r>
+        <w:t>and the proximity to the hot spot.</w:t>
+      </w:r>
+      <w:r>
+        <w:t xml:space="preserve"> The date-time data was transformed into an “</w:t>
       </w:r>
       <w:proofErr w:type="spellStart"/>
       <w:r>
-        <w:rPr>
-          <w:rFonts w:ascii="Calibri" w:hAnsi="Calibri" w:cs="Calibri"/>
-        </w:rPr>
-        <w:t>Assi</w:t>
+        <w:t>hourofday</w:t>
       </w:r>
       <w:proofErr w:type="spellEnd"/>
       <w:r>
-        <w:rPr>
-          <w:rFonts w:ascii="Calibri" w:hAnsi="Calibri" w:cs="Calibri"/>
-        </w:rPr>
-        <w:t xml:space="preserve"> et al., 2020; </w:t>
-      </w:r>
-      <w:proofErr w:type="spellStart"/>
-      <w:r>
-        <w:rPr>
-          <w:rFonts w:ascii="Calibri" w:hAnsi="Calibri" w:cs="Calibri"/>
-        </w:rPr>
-        <w:t>Gebresenbet</w:t>
-      </w:r>
-      <w:proofErr w:type="spellEnd"/>
-      <w:r>
-        <w:rPr>
-          <w:rFonts w:ascii="Calibri" w:hAnsi="Calibri" w:cs="Calibri"/>
-        </w:rPr>
-        <w:t xml:space="preserve"> &amp; Aliyu, 2019)</w:t>
-      </w:r>
-      <w:r>
-        <w:fldChar w:fldCharType="end"/>
-      </w:r>
-      <w:r>
-        <w:t>. RTAs are also the number one cause of mortality of the young between the ages of 5 and 29</w:t>
-      </w:r>
-      <w:r>
-        <w:t xml:space="preserve"> </w:t>
-      </w:r>
-      <w:r>
-        <w:t xml:space="preserve">, particularly in </w:t>
-      </w:r>
-      <w:r>
-        <w:t>developing countries where timely pre-hospital emergency care and subsequent transportation of accident victims to appropriate health facilities are often limited</w:t>
-      </w:r>
-      <w:r>
-        <w:t xml:space="preserve"> </w:t>
-      </w:r>
-      <w:r>
-        <w:fldChar w:fldCharType="begin"/>
-      </w:r>
-      <w:r>
-        <w:instrText xml:space="preserve"> ADDIN ZOTERO_ITEM CSL_CITATION {"citationID":"j4v6Yk9z","properties":{"formattedCitation":"(Gebresenbet &amp; Aliyu, 2019)","plainCitation":"(Gebresenbet &amp; Aliyu, 2019)","noteIndex":0},"citationItems":[{"id":11033,"uris":["http://zotero.org/users/3696294/items/UXQHAQMQ"],"uri":["http://zotero.org/users/3696294/items/UXQHAQMQ"],"itemData":{"id":11033,"type":"article-journal","abstract":"BACKGROUND: Road Traffic Accidents have become an enormous global public health problem killing approximately 1.25 million people and injuring 20 to 50 million others yearly. It is the 10th leading cause of death universally and the number one cause of mortality of the young population between the ages of 5 and 29. Only few studies have been conducted on the severity of road traffic injuries in Ethiopia hence the need for the study.\nOBJECTIVE: To assess injury severity level and associated factors among road traffic accident victims.\nMETHODS: A cross-sectional study of patients involved in road traffic accident and attended Tirunesh Beijing hospital, Addis Ababa, Ethiopia. Victims were consecutively recruited until sample size (164) attained during the study period. Data collectors administered a structured questionnaire. The collected data was then entered and cleaned using Epi info and exported to IBM SPSS for statistical analysis. Independent factors associated with injury severity were assessed using bivariate and multivariate logistic regression.\nRESULTS: A total of 164 road traffic injury victims were included to the study. Prevalence of severe injury accounted for 36.6% of cases. \"can read and write\" educational status OR 35.194(95% CI; 3.325-372.539), sustaining multiple injury OR 18.400(95% CI; 5.402-62.671), sustaining multiple injury type OR 6.955(95% CI; 1.716-28.185) and being transported by ambulance from the scene of accident OR 13.800(95% CI; 1.481-128.635) were the explanatory variables found to have a statistically significant association with severe injury.\nCONCLUSION: This study showed road traffic accident is predominantly affecting the economically active, male young population. Not a single victim received pre-hospital care, majority were extracted by bystanders and most used commercial vehicle to be transported to a health institution reflecting the need for improvements in pre-hospital emergency services and socio-economic related infrastructures.","container-title":"PloS One","DOI":"10.1371/journal.pone.0222793","ISSN":"1932-6203","issue":"9","journalAbbreviation":"PLoS ONE","language":"eng","note":"PMID: 31557216\nPMCID: PMC6762084","page":"e0222793","source":"PubMed","title":"Injury severity level and associated factors among road traffic accident victims attending emergency department of Tirunesh Beijing Hospital, Addis Ababa, Ethiopia: A cross sectional hospital-based study","title-short":"Injury severity level and associated factors among road traffic accident victims attending emergency department of Tirunesh Beijing Hospital, Addis Ababa, Ethiopia","volume":"14","author":[{"family":"Gebresenbet","given":"Rediet Fikru"},{"family":"Aliyu","given":"Anteneh Dirar"}],"issued":{"date-parts":[["2019"]]}}}],"schema":"https://github.com/citation-style-language/schema/raw/master/csl-citation.json"} </w:instrText>
-      </w:r>
-      <w:r>
-        <w:fldChar w:fldCharType="separate"/>
-      </w:r>
-      <w:r>
-        <w:rPr>
-          <w:rFonts w:ascii="Calibri" w:hAnsi="Calibri" w:cs="Calibri"/>
-        </w:rPr>
-        <w:t>(</w:t>
-      </w:r>
-      <w:proofErr w:type="spellStart"/>
-      <w:r>
-        <w:rPr>
-          <w:rFonts w:ascii="Calibri" w:hAnsi="Calibri" w:cs="Calibri"/>
-        </w:rPr>
-        <w:t>Gebresenbet</w:t>
-      </w:r>
-      <w:proofErr w:type="spellEnd"/>
-      <w:r>
-        <w:rPr>
-          <w:rFonts w:ascii="Calibri" w:hAnsi="Calibri" w:cs="Calibri"/>
-        </w:rPr>
-        <w:t xml:space="preserve"> &amp; Aliyu, 2019)</w:t>
-      </w:r>
-      <w:r>
-        <w:fldChar w:fldCharType="end"/>
-      </w:r>
-      <w:r>
-        <w:t xml:space="preserve">. </w:t>
-      </w:r>
-      <w:r>
-        <w:t xml:space="preserve">The number of RTAs and victims have been increasing globally due to the growing global population and rapid adoption of motorization </w:t>
-      </w:r>
-      <w:r>
-        <w:fldChar w:fldCharType="begin"/>
-      </w:r>
-      <w:r>
-        <w:instrText xml:space="preserve"> ADDIN ZOTERO_ITEM CSL_CITATION {"citationID":"gJIMW1jJ","properties":{"formattedCitation":"(Assi et al., 2020)","plainCitation":"(Assi et al., 2020)","noteIndex":0},"citationItems":[{"id":11027,"uris":["http://zotero.org/users/3696294/items/RQN6AUXX"],"uri":["http://zotero.org/users/3696294/items/RQN6AUXX"],"itemData":{"id":11027,"type":"article-journal","abstract":"Predicting crash injury severity is a crucial constituent of reducing the consequences of traffic crashes. This study developed machine learning (ML) models to predict crash injury severity using 15 crash-related parameters. Separate ML models for each cluster were obtained using fuzzy c-means, which enhanced the predicting capability. Finally, four ML models were developed: feed-forward neural networks (FNN), support vector machine (SVM), fuzzy C-means clustering based feed-forward neural network (FNN-FCM), and fuzzy c-means based support vector machine (SVM-FCM). Features that were easily identified with little investigation on crash sites were used as an input so that the trauma center can predict the crash severity level based on the initial information provided from the crash site and prepare accordingly for the treatment of the victims. The input parameters mainly include vehicle attributes and road condition attributes. This study used the crash database of Great Britain for the years 2011&amp;ndash;2016. A random sample of crashes representing each year was used considering the same share of severe and non-severe crashes. The models were compared based on injury severity prediction accuracy, sensitivity, precision, and harmonic mean of sensitivity and precision (i.e., F1 score). The SVM-FCM model outperformed the other developed models in terms of accuracy and F1 score in predicting the injury severity level of severe and non-severe crashes. This study concluded that the FCM clustering algorithm enhanced the prediction power of FNN and SVM models.","container-title":"International Journal of Environmental Research and Public Health","DOI":"10.3390/ijerph17155497","issue":"15","language":"en","note":"number: 15\npublisher: Multidisciplinary Digital Publishing Institute","page":"5497","source":"www.mdpi.com","title":"Predicting crash injury severity with machine learning algorithm synergized with clustering technique: a promising protocol","title-short":"Predicting crash injury severity with machine learning algorithm synergized with clustering technique","URL":"https://www.mdpi.com/1660-4601/17/15/5497","volume":"17","author":[{"family":"Assi","given":"Khaled"},{"family":"Rahman","given":"Syed Masiur"},{"family":"Mansoor","given":"Umer"},{"family":"Ratrout","given":"Nedal"}],"accessed":{"date-parts":[["2020",9,3]]},"issued":{"date-parts":[["2020",1]]}}}],"schema":"https://github.com/citation-style-language/schema/raw/master/csl-citation.json"} </w:instrText>
-      </w:r>
-      <w:r>
-        <w:fldChar w:fldCharType="separate"/>
-      </w:r>
-      <w:r>
-        <w:rPr>
-          <w:rFonts w:ascii="Calibri" w:hAnsi="Calibri" w:cs="Calibri"/>
-        </w:rPr>
-        <w:t>(</w:t>
-      </w:r>
-      <w:proofErr w:type="spellStart"/>
-      <w:r>
-        <w:rPr>
-          <w:rFonts w:ascii="Calibri" w:hAnsi="Calibri" w:cs="Calibri"/>
-        </w:rPr>
-        <w:t>Assi</w:t>
-      </w:r>
-      <w:proofErr w:type="spellEnd"/>
-      <w:r>
-        <w:rPr>
-          <w:rFonts w:ascii="Calibri" w:hAnsi="Calibri" w:cs="Calibri"/>
-        </w:rPr>
-        <w:t xml:space="preserve"> et al., 2020)</w:t>
-      </w:r>
-      <w:r>
-        <w:fldChar w:fldCharType="end"/>
-      </w:r>
-      <w:r>
-        <w:t xml:space="preserve">. </w:t>
-      </w:r>
-      <w:r>
-        <w:t xml:space="preserve">Timely and appropriate medical care of RTA victims can significantly reduce accident and injury outcomes. RTA victims’ survival can be significantly improved if they are attended to in a timely manner and cared for by appropriate and qualified medical personnel </w:t>
-      </w:r>
-      <w:r>
-        <w:fldChar w:fldCharType="begin"/>
-      </w:r>
-      <w:r>
-        <w:instrText xml:space="preserve"> ADDIN ZOTERO_ITEM CSL_CITATION {"citationID":"ZYATxWAW","properties":{"formattedCitation":"(Sam et al., 2019)","plainCitation":"(Sam et al., 2019)","noteIndex":0},"citationItems":[{"id":11030,"uris":["http://zotero.org/users/3696294/items/EMXV3MRU"],"uri":["http://zotero.org/users/3696294/items/EMXV3MRU"],"itemData":{"id":11030,"type":"chapter","abstract":"Road traffic accidents (RTAs) and associated injuries are a major public health problem in developing countries. The timely emergency pre-hospital care and subsequent transportation of accident victims to the health facility may help reduce the accident and injury outcomes. Available evidence suggests that RTA victims stand a greater chance of survival if attended to and cared for in a timely manner. This exploratory qualitative study set out to explore the experiences of residents of 12 communities along the Kasoa-Mankessim highway in Ghana (an accident-prone highway) in administering emergency pre-hospital care to RTA victims. We utilised data from a purposive sample of 80 respondents (i.e., people who have ever attended to RTA victims) from the communities through structured interview schedules. We found that the majority of the respondents had little knowledge and/or professional training in first-aid and emergency pre-hospital care to RTA victims. The skills and knowledge exhibited were gained through years of rescue services to RTA victims. The “scoop and run” method of first-aid care was predominant among the respondents. We recommend regular community member (layperson first responder) sensitisation and training on emergency pre-hospital care for RTA victims.","container-title":"Emergency Medicine and Trauma","language":"en","note":"DOI:10.5772/intechopen.86118\npublisher: IntechOpen","source":"www.intechopen.com","title":"Pre-hospital and trauma care to road traffic accident victims: experiences of residents living along accident-prone highways in Ghana","title-short":"Pre-hospital and trauma care to road traffic accident victims","URL":"https://www.intechopen.com/books/emergency-medicine-and-trauma/pre-hospital-and-trauma-care-to-road-traffic-accident-victims-experiences-of-residents-living-along-","author":[{"family":"Sam","given":"Enoch F."},{"family":"Blay","given":"David K."},{"family":"Antwi","given":"Samuel"},{"family":"Anaafi","given":"Constance"},{"family":"Adoma","given":"Juliet A."}],"accessed":{"date-parts":[["2020",9,4]]},"issued":{"date-parts":[["2019",7,19]]}}}],"schema":"https://github.com/citation-style-language/schema/raw/master/csl-citation.json"} </w:instrText>
-      </w:r>
-      <w:r>
-        <w:fldChar w:fldCharType="separate"/>
-      </w:r>
-      <w:r>
-        <w:rPr>
-          <w:rFonts w:ascii="Calibri" w:hAnsi="Calibri" w:cs="Calibri"/>
-        </w:rPr>
-        <w:t>(Sam et al., 2019)</w:t>
-      </w:r>
-      <w:r>
-        <w:fldChar w:fldCharType="end"/>
-      </w:r>
-      <w:r>
-        <w:t>.</w:t>
-      </w:r>
-      <w:r>
-        <w:t xml:space="preserve"> There is a </w:t>
+        <w:t>” variable given the distribution of collisions and, particularly injuries, was spread throughout the day.</w:t>
+      </w:r>
+      <w:r>
+        <w:t xml:space="preserve"> Further visualization and exploration of the data showed </w:t>
       </w:r>
       <w:r>
         <w:lastRenderedPageBreak/>
-        <w:t>need for improvements in pre-hospital emergency services to improve the survival rate of RTA victims.</w:t>
-      </w:r>
-    </w:p>
-    <w:p>
-      <w:r>
-        <w:t xml:space="preserve">Capturing data about RTAs, particularly the factors that affect accident severity levels could be helpful in proactively predicting accident severity. </w:t>
-      </w:r>
-      <w:r>
-        <w:t xml:space="preserve">Traditional statistical techniques that have been employed to predict the severity of RTAs have, such as </w:t>
-      </w:r>
-      <w:r>
-        <w:t xml:space="preserve">Ordered </w:t>
-      </w:r>
-      <w:proofErr w:type="spellStart"/>
-      <w:r>
-        <w:t>Probit</w:t>
-      </w:r>
-      <w:proofErr w:type="spellEnd"/>
-      <w:r>
-        <w:t xml:space="preserve"> (OP) and Logistic Regression (LR) have shown some inherent limitations</w:t>
-      </w:r>
-      <w:r>
-        <w:t xml:space="preserve"> and often lead to inaccurate predictions</w:t>
-      </w:r>
-      <w:r>
-        <w:t xml:space="preserve"> </w:t>
-      </w:r>
-      <w:r>
-        <w:fldChar w:fldCharType="begin"/>
-      </w:r>
-      <w:r>
-        <w:instrText xml:space="preserve"> ADDIN ZOTERO_ITEM CSL_CITATION {"citationID":"uo7JfdFn","properties":{"formattedCitation":"(Assi et al., 2020)","plainCitation":"(Assi et al., 2020)","noteIndex":0},"citationItems":[{"id":11027,"uris":["http://zotero.org/users/3696294/items/RQN6AUXX"],"uri":["http://zotero.org/users/3696294/items/RQN6AUXX"],"itemData":{"id":11027,"type":"article-journal","abstract":"Predicting crash injury severity is a crucial constituent of reducing the consequences of traffic crashes. This study developed machine learning (ML) models to predict crash injury severity using 15 crash-related parameters. Separate ML models for each cluster were obtained using fuzzy c-means, which enhanced the predicting capability. Finally, four ML models were developed: feed-forward neural networks (FNN), support vector machine (SVM), fuzzy C-means clustering based feed-forward neural network (FNN-FCM), and fuzzy c-means based support vector machine (SVM-FCM). Features that were easily identified with little investigation on crash sites were used as an input so that the trauma center can predict the crash severity level based on the initial information provided from the crash site and prepare accordingly for the treatment of the victims. The input parameters mainly include vehicle attributes and road condition attributes. This study used the crash database of Great Britain for the years 2011&amp;ndash;2016. A random sample of crashes representing each year was used considering the same share of severe and non-severe crashes. The models were compared based on injury severity prediction accuracy, sensitivity, precision, and harmonic mean of sensitivity and precision (i.e., F1 score). The SVM-FCM model outperformed the other developed models in terms of accuracy and F1 score in predicting the injury severity level of severe and non-severe crashes. This study concluded that the FCM clustering algorithm enhanced the prediction power of FNN and SVM models.","container-title":"International Journal of Environmental Research and Public Health","DOI":"10.3390/ijerph17155497","issue":"15","language":"en","note":"number: 15\npublisher: Multidisciplinary Digital Publishing Institute","page":"5497","source":"www.mdpi.com","title":"Predicting crash injury severity with machine learning algorithm synergized with clustering technique: a promising protocol","title-short":"Predicting crash injury severity with machine learning algorithm synergized with clustering technique","URL":"https://www.mdpi.com/1660-4601/17/15/5497","volume":"17","author":[{"family":"Assi","given":"Khaled"},{"family":"Rahman","given":"Syed Masiur"},{"family":"Mansoor","given":"Umer"},{"family":"Ratrout","given":"Nedal"}],"accessed":{"date-parts":[["2020",9,3]]},"issued":{"date-parts":[["2020",1]]}}}],"schema":"https://github.com/citation-style-language/schema/raw/master/csl-citation.json"} </w:instrText>
-      </w:r>
-      <w:r>
-        <w:fldChar w:fldCharType="separate"/>
-      </w:r>
-      <w:r>
-        <w:rPr>
-          <w:rFonts w:ascii="Calibri" w:hAnsi="Calibri" w:cs="Calibri"/>
-        </w:rPr>
-        <w:t>(</w:t>
-      </w:r>
-      <w:proofErr w:type="spellStart"/>
-      <w:r>
-        <w:rPr>
-          <w:rFonts w:ascii="Calibri" w:hAnsi="Calibri" w:cs="Calibri"/>
-        </w:rPr>
-        <w:t>Assi</w:t>
-      </w:r>
-      <w:proofErr w:type="spellEnd"/>
-      <w:r>
-        <w:rPr>
-          <w:rFonts w:ascii="Calibri" w:hAnsi="Calibri" w:cs="Calibri"/>
-        </w:rPr>
-        <w:t xml:space="preserve"> et al., 2020)</w:t>
-      </w:r>
-      <w:r>
-        <w:fldChar w:fldCharType="end"/>
-      </w:r>
-      <w:r>
-        <w:t xml:space="preserve">. </w:t>
-      </w:r>
-      <w:r>
-        <w:t xml:space="preserve"> It is </w:t>
-      </w:r>
-      <w:r>
-        <w:t>expected</w:t>
-      </w:r>
-      <w:r>
-        <w:t xml:space="preserve"> that </w:t>
-      </w:r>
-      <w:r>
-        <w:t>techniques</w:t>
-      </w:r>
-      <w:r>
-        <w:t xml:space="preserve"> based on </w:t>
-      </w:r>
-      <w:r>
-        <w:t xml:space="preserve">ML </w:t>
-      </w:r>
-      <w:r>
-        <w:t>algorithms</w:t>
-      </w:r>
-      <w:r>
-        <w:t xml:space="preserve">, which can </w:t>
-      </w:r>
-      <w:r>
-        <w:t>model the non-linear relationship</w:t>
-      </w:r>
-      <w:r>
-        <w:t>s of the factors associated with RTA</w:t>
-      </w:r>
-      <w:r>
-        <w:t xml:space="preserve"> severity</w:t>
-      </w:r>
-      <w:r>
-        <w:t>,</w:t>
-      </w:r>
-      <w:r>
-        <w:t xml:space="preserve"> could produce more accurate predictions.</w:t>
-      </w:r>
-      <w:r>
-        <w:t xml:space="preserve"> In fact, </w:t>
-      </w:r>
-      <w:r>
-        <w:t xml:space="preserve">some </w:t>
-      </w:r>
-      <w:r>
-        <w:t xml:space="preserve">researchers have </w:t>
-      </w:r>
-      <w:r>
-        <w:t xml:space="preserve">reported better performance of the ML algorithms compared to the traditional statistical techniques </w:t>
-      </w:r>
-      <w:r>
-        <w:fldChar w:fldCharType="begin"/>
-      </w:r>
-      <w:r>
-        <w:instrText xml:space="preserve"> ADDIN ZOTERO_ITEM CSL_CITATION {"citationID":"baENQPCi","properties":{"formattedCitation":"(Assi et al., 2020)","plainCitation":"(Assi et al., 2020)","noteIndex":0},"citationItems":[{"id":11027,"uris":["http://zotero.org/users/3696294/items/RQN6AUXX"],"uri":["http://zotero.org/users/3696294/items/RQN6AUXX"],"itemData":{"id":11027,"type":"article-journal","abstract":"Predicting crash injury severity is a crucial constituent of reducing the consequences of traffic crashes. This study developed machine learning (ML) models to predict crash injury severity using 15 crash-related parameters. Separate ML models for each cluster were obtained using fuzzy c-means, which enhanced the predicting capability. Finally, four ML models were developed: feed-forward neural networks (FNN), support vector machine (SVM), fuzzy C-means clustering based feed-forward neural network (FNN-FCM), and fuzzy c-means based support vector machine (SVM-FCM). Features that were easily identified with little investigation on crash sites were used as an input so that the trauma center can predict the crash severity level based on the initial information provided from the crash site and prepare accordingly for the treatment of the victims. The input parameters mainly include vehicle attributes and road condition attributes. This study used the crash database of Great Britain for the years 2011&amp;ndash;2016. A random sample of crashes representing each year was used considering the same share of severe and non-severe crashes. The models were compared based on injury severity prediction accuracy, sensitivity, precision, and harmonic mean of sensitivity and precision (i.e., F1 score). The SVM-FCM model outperformed the other developed models in terms of accuracy and F1 score in predicting the injury severity level of severe and non-severe crashes. This study concluded that the FCM clustering algorithm enhanced the prediction power of FNN and SVM models.","container-title":"International Journal of Environmental Research and Public Health","DOI":"10.3390/ijerph17155497","issue":"15","language":"en","note":"number: 15\npublisher: Multidisciplinary Digital Publishing Institute","page":"5497","source":"www.mdpi.com","title":"Predicting crash injury severity with machine learning algorithm synergized with clustering technique: a promising protocol","title-short":"Predicting crash injury severity with machine learning algorithm synergized with clustering technique","URL":"https://www.mdpi.com/1660-4601/17/15/5497","volume":"17","author":[{"family":"Assi","given":"Khaled"},{"family":"Rahman","given":"Syed Masiur"},{"family":"Mansoor","given":"Umer"},{"family":"Ratrout","given":"Nedal"}],"accessed":{"date-parts":[["2020",9,3]]},"issued":{"date-parts":[["2020",1]]}}}],"schema":"https://github.com/citation-style-language/schema/raw/master/csl-citation.json"} </w:instrText>
-      </w:r>
-      <w:r>
-        <w:fldChar w:fldCharType="separate"/>
-      </w:r>
-      <w:r>
-        <w:rPr>
-          <w:rFonts w:ascii="Calibri" w:hAnsi="Calibri" w:cs="Calibri"/>
-        </w:rPr>
-        <w:t>(</w:t>
-      </w:r>
-      <w:proofErr w:type="spellStart"/>
-      <w:r>
-        <w:rPr>
-          <w:rFonts w:ascii="Calibri" w:hAnsi="Calibri" w:cs="Calibri"/>
-        </w:rPr>
-        <w:t>Assi</w:t>
-      </w:r>
-      <w:proofErr w:type="spellEnd"/>
-      <w:r>
-        <w:rPr>
-          <w:rFonts w:ascii="Calibri" w:hAnsi="Calibri" w:cs="Calibri"/>
-        </w:rPr>
-        <w:t xml:space="preserve"> et al., 2020)</w:t>
-      </w:r>
-      <w:r>
-        <w:fldChar w:fldCharType="end"/>
-      </w:r>
-      <w:r>
-        <w:t>.</w:t>
-      </w:r>
-    </w:p>
-    <w:p>
-      <w:r>
-        <w:t>The objective of this project was to predict accident severity using information that can be easily captured at collision or crash sites. Capturing such information could help</w:t>
-      </w:r>
-      <w:r>
-        <w:t xml:space="preserve"> </w:t>
-      </w:r>
-      <w:r>
-        <w:t>emergency management team</w:t>
-      </w:r>
-      <w:r>
-        <w:t>s</w:t>
-      </w:r>
-      <w:r>
-        <w:t xml:space="preserve"> enabling them to predict accident severity</w:t>
-      </w:r>
-      <w:r>
-        <w:t xml:space="preserve">, </w:t>
-      </w:r>
-      <w:r>
-        <w:t xml:space="preserve">to dispatch of appropriate emergency equipment, vehicle, and personnel or </w:t>
-      </w:r>
-      <w:r>
-        <w:t xml:space="preserve">to </w:t>
-      </w:r>
-      <w:r>
-        <w:t>provide appropriate and timely guidance to the nearest health facility.</w:t>
-      </w:r>
-      <w:r>
-        <w:t xml:space="preserve"> Such a capability would empower emergency management teams, trauma </w:t>
-      </w:r>
-      <w:r>
-        <w:t>centres</w:t>
-      </w:r>
-      <w:r>
-        <w:t xml:space="preserve">, and ultimately </w:t>
-      </w:r>
-      <w:r>
-        <w:t>lead to</w:t>
-      </w:r>
-      <w:r>
-        <w:t xml:space="preserve"> improvements in road traffic safety</w:t>
-      </w:r>
-      <w:r>
-        <w:t>,</w:t>
-      </w:r>
-      <w:r>
-        <w:t xml:space="preserve"> even</w:t>
-      </w:r>
-      <w:r>
-        <w:t xml:space="preserve"> in remote areas with limited access or emergency services.</w:t>
-      </w:r>
-    </w:p>
-    <w:p>
-      <w:r>
-        <w:rPr>
-          <w:b/>
-          <w:bCs/>
-        </w:rPr>
-        <w:t>Data Understanding</w:t>
-      </w:r>
-      <w:r>
-        <w:rPr>
-          <w:b/>
-          <w:bCs/>
-        </w:rPr>
-        <w:t>:</w:t>
-      </w:r>
-      <w:r>
-        <w:t xml:space="preserve"> </w:t>
-      </w:r>
-      <w:r>
-        <w:t xml:space="preserve">The collisions data from SDOT contains </w:t>
-      </w:r>
-      <w:r>
-        <w:t xml:space="preserve">weekly </w:t>
-      </w:r>
-      <w:r>
-        <w:t>information about accidents in Seattle City</w:t>
-      </w:r>
-      <w:r>
-        <w:t xml:space="preserve"> for all collision types from 2004 to present.  The dataset contains a total of 40 attributes, such as the location of the collision (in latitude, longitude, and a description of the general location of the collision), the collision type, total number of people involved, the number of vehicles involved, the number of injuries, the number of fatalities, the date and time of the accident, whether the a driver involved was speeding, whether a driver involved was under the influence of drugs or alcohol, </w:t>
-      </w:r>
-      <w:r>
-        <w:t>collision type, weather condition, road condition</w:t>
-      </w:r>
-      <w:r>
-        <w:t xml:space="preserve">, </w:t>
-      </w:r>
-      <w:r>
-        <w:t>the accident severity, and many other factors.</w:t>
-      </w:r>
-    </w:p>
-    <w:p>
-      <w:r>
-        <w:t>The sample collisions dataset shared as part of the course was missing several key attributes such as the number of injuries and number of fatalities. Therefore, the dataset was downloaded directly from the SDOT web portal. The data was then cleaned, pre-processed in readiness for training the ML algorithms selected.</w:t>
-      </w:r>
-      <w:r>
-        <w:t xml:space="preserve"> The SDOT codes accident severity into four categories (0=unknown, 1=property damage, 2=injury, 2b=serious injury, and 3=fatality). In the pre-processing, the severity was coded such that all injuries or fatality categories were recoded as injury (1=injury) and everything else was property damage or similar (0=property damage).</w:t>
-      </w:r>
-      <w:r>
-        <w:t xml:space="preserve"> </w:t>
-      </w:r>
-      <w:r>
-        <w:t>The severity, which was initially labelled as “</w:t>
-      </w:r>
-      <w:r>
-        <w:t>SEVERITYCODE</w:t>
-      </w:r>
-      <w:r>
-        <w:t>” was renamed to simply as “severity”.</w:t>
-      </w:r>
-      <w:r>
-        <w:t xml:space="preserve"> </w:t>
-      </w:r>
-      <w:r>
-        <w:t xml:space="preserve">The </w:t>
-      </w:r>
-      <w:r>
-        <w:t xml:space="preserve">incident </w:t>
-      </w:r>
-      <w:r>
-        <w:t>date</w:t>
-      </w:r>
-      <w:r>
-        <w:t>-</w:t>
-      </w:r>
-      <w:r>
-        <w:t xml:space="preserve">time column was changed to a pandas </w:t>
-      </w:r>
-      <w:proofErr w:type="spellStart"/>
-      <w:r>
-        <w:t>datatime</w:t>
-      </w:r>
-      <w:proofErr w:type="spellEnd"/>
-      <w:r>
-        <w:t xml:space="preserve">. </w:t>
-      </w:r>
-      <w:r>
-        <w:t>All data rows with missing entries for severity, latitude, or longitude were dropped. The resultant useful dataset included 2</w:t>
-      </w:r>
-      <w:r>
-        <w:t>132674 rows.</w:t>
-      </w:r>
-    </w:p>
-    <w:p>
-      <w:r>
-        <w:t xml:space="preserve">The data was further prepared and transformed for training the ML algorithms. The data types of the various data columns were checked and revised, for data float and integer columns, where necessary. The latitude and longitude, which captured the location information, were transformed into a single attribute using a Haversine formula </w:t>
-      </w:r>
-      <w:r>
-        <w:fldChar w:fldCharType="begin"/>
-      </w:r>
-      <w:r>
-        <w:instrText xml:space="preserve"> ADDIN ZOTERO_ITEM CSL_CITATION {"citationID":"3uuO8KOU","properties":{"formattedCitation":"(StackExchange, n.d.)","plainCitation":"(StackExchange, n.d.)","noteIndex":0},"citationItems":[{"id":11036,"uris":["http://zotero.org/users/3696294/items/AZKNYW3B"],"uri":["http://zotero.org/users/3696294/items/AZKNYW3B"],"itemData":{"id":11036,"type":"webpage","title":"Combining Latitude/Longitude position into single feature - Data Science Stack Exchange","URL":"https://datascience.stackexchange.com/questions/49553/combining-latitude-longitude-position-into-single-feature","author":[{"family":"StackExchange","given":""}],"accessed":{"date-parts":[["2020",9,4]]}}}],"schema":"https://github.com/citation-style-language/schema/raw/master/csl-citation.json"} </w:instrText>
-      </w:r>
-      <w:r>
-        <w:fldChar w:fldCharType="separate"/>
-      </w:r>
-      <w:r>
-        <w:rPr>
-          <w:rFonts w:ascii="Calibri" w:hAnsi="Calibri" w:cs="Calibri"/>
-        </w:rPr>
-        <w:t>(</w:t>
-      </w:r>
-      <w:proofErr w:type="spellStart"/>
-      <w:r>
-        <w:rPr>
-          <w:rFonts w:ascii="Calibri" w:hAnsi="Calibri" w:cs="Calibri"/>
-        </w:rPr>
-        <w:t>StackExchange</w:t>
-      </w:r>
-      <w:proofErr w:type="spellEnd"/>
-      <w:r>
-        <w:rPr>
-          <w:rFonts w:ascii="Calibri" w:hAnsi="Calibri" w:cs="Calibri"/>
-        </w:rPr>
-        <w:t>, n.d.)</w:t>
-      </w:r>
-      <w:r>
-        <w:fldChar w:fldCharType="end"/>
-      </w:r>
-      <w:r>
-        <w:t xml:space="preserve"> </w:t>
-      </w:r>
-      <w:r>
-        <w:t xml:space="preserve">and named simply as “location”. </w:t>
-      </w:r>
-      <w:r>
-        <w:t xml:space="preserve">A review of the </w:t>
-      </w:r>
-      <w:r>
-        <w:t xml:space="preserve">computed location data revealed that most </w:t>
-      </w:r>
-      <w:r>
-        <w:t>of the collision</w:t>
-      </w:r>
-      <w:r>
-        <w:t>, particularly injuries,</w:t>
-      </w:r>
-      <w:r>
-        <w:t xml:space="preserve"> </w:t>
-      </w:r>
-      <w:r>
-        <w:t>occurr</w:t>
-      </w:r>
-      <w:r>
-        <w:t>ed</w:t>
-      </w:r>
-      <w:r>
-        <w:t xml:space="preserve"> within approximately one standard deviation from a </w:t>
-      </w:r>
-      <w:r>
-        <w:t xml:space="preserve">hot spot location (or </w:t>
-      </w:r>
-      <w:r>
-        <w:t>mean point</w:t>
-      </w:r>
-      <w:r>
-        <w:t>)</w:t>
-      </w:r>
-      <w:r>
-        <w:t>, as seen in Figure 1</w:t>
-      </w:r>
-      <w:r>
-        <w:t xml:space="preserve">. </w:t>
-      </w:r>
-      <w:r>
-        <w:t xml:space="preserve">A further </w:t>
-      </w:r>
-      <w:r>
-        <w:t>variable named “localit</w:t>
-      </w:r>
-      <w:r>
-        <w:t>y</w:t>
-      </w:r>
-      <w:r>
-        <w:t xml:space="preserve">” was created based on </w:t>
-      </w:r>
-      <w:r>
-        <w:t xml:space="preserve">how the location data was distributed in </w:t>
-      </w:r>
-      <w:r>
-        <w:t>the location histogram bins</w:t>
-      </w:r>
-      <w:r>
-        <w:t>, to capture information about the general location of the accidents</w:t>
-      </w:r>
-      <w:r>
-        <w:t xml:space="preserve"> </w:t>
-      </w:r>
-      <w:r>
-        <w:t>and the proximity to the hot spot.</w:t>
-      </w:r>
-      <w:r>
-        <w:t xml:space="preserve"> The date-time data was transformed into an “</w:t>
-      </w:r>
-      <w:proofErr w:type="spellStart"/>
-      <w:r>
-        <w:t>hourofday</w:t>
-      </w:r>
-      <w:proofErr w:type="spellEnd"/>
-      <w:r>
-        <w:t>” variable given the distribution of collisions and, particularly injuries, was spread throughout the day.</w:t>
-      </w:r>
-      <w:r>
-        <w:t xml:space="preserve"> Further visualization and exploration of the data showed </w:t>
-      </w:r>
-      <w:r>
-        <w:lastRenderedPageBreak/>
-        <w:t xml:space="preserve">that </w:t>
-      </w:r>
-      <w:r>
-        <w:t>most of the collisions</w:t>
-      </w:r>
-      <w:r>
-        <w:t>, particularly those with injuries,</w:t>
-      </w:r>
-      <w:r>
-        <w:t xml:space="preserve"> </w:t>
-      </w:r>
-      <w:r>
-        <w:t xml:space="preserve">involved fewer than ten people. Similarly, collisions involving pedestrians involved fewer than two people. </w:t>
+        <w:t xml:space="preserve">that most of the collisions, particularly those with injuries, involved fewer than ten people. Similarly, collisions involving pedestrians involved fewer than two people. </w:t>
       </w:r>
       <w:r>
         <w:t xml:space="preserve">Refer to Figure 1. </w:t>
       </w:r>
       <w:r>
-        <w:t>The focus of analysis for these variables (person and pedestrian count) was restricted to those counts between 1 and 10 or 2 respectively.</w:t>
+        <w:t xml:space="preserve">The focus of analysis for these variables (person and pedestrian count) was restricted to those counts between 1 and 10 or </w:t>
+      </w:r>
+      <w:proofErr w:type="gramStart"/>
+      <w:r>
+        <w:t>2</w:t>
+      </w:r>
+      <w:proofErr w:type="gramEnd"/>
+      <w:r>
+        <w:t xml:space="preserve"> respectively.</w:t>
       </w:r>
       <w:r>
         <w:t xml:space="preserve"> The same approach was applied to the injuries, serious injuries, fatalities, </w:t>
@@ -920,6 +786,9 @@
         <w:jc w:val="center"/>
       </w:pPr>
       <w:r>
+        <w:rPr>
+          <w:noProof/>
+        </w:rPr>
         <w:drawing>
           <wp:inline distT="0" distB="0" distL="0" distR="0" wp14:anchorId="70A6F954" wp14:editId="6E5B7C27">
             <wp:extent cx="4806994" cy="2803372"/>
@@ -971,14 +840,27 @@
       <w:r>
         <w:t xml:space="preserve">Figure </w:t>
       </w:r>
-      <w:fldSimple w:instr=" SEQ Figure \* ARABIC ">
-        <w:r>
-          <w:rPr>
-            <w:noProof/>
-          </w:rPr>
-          <w:t>1</w:t>
-        </w:r>
-      </w:fldSimple>
+      <w:r>
+        <w:fldChar w:fldCharType="begin"/>
+      </w:r>
+      <w:r>
+        <w:instrText xml:space="preserve"> SEQ Figure \* ARABIC </w:instrText>
+      </w:r>
+      <w:r>
+        <w:fldChar w:fldCharType="separate"/>
+      </w:r>
+      <w:r>
+        <w:rPr>
+          <w:noProof/>
+        </w:rPr>
+        <w:t>1</w:t>
+      </w:r>
+      <w:r>
+        <w:rPr>
+          <w:noProof/>
+        </w:rPr>
+        <w:fldChar w:fldCharType="end"/>
+      </w:r>
       <w:r>
         <w:t>: Distribution of collisions by location</w:t>
       </w:r>
@@ -1040,14 +922,27 @@
       <w:r>
         <w:t xml:space="preserve">Figure </w:t>
       </w:r>
-      <w:fldSimple w:instr=" SEQ Figure \* ARABIC ">
-        <w:r>
-          <w:rPr>
-            <w:noProof/>
-          </w:rPr>
-          <w:t>2</w:t>
-        </w:r>
-      </w:fldSimple>
+      <w:r>
+        <w:fldChar w:fldCharType="begin"/>
+      </w:r>
+      <w:r>
+        <w:instrText xml:space="preserve"> SEQ Figure \* ARABIC </w:instrText>
+      </w:r>
+      <w:r>
+        <w:fldChar w:fldCharType="separate"/>
+      </w:r>
+      <w:r>
+        <w:rPr>
+          <w:noProof/>
+        </w:rPr>
+        <w:t>2</w:t>
+      </w:r>
+      <w:r>
+        <w:rPr>
+          <w:noProof/>
+        </w:rPr>
+        <w:fldChar w:fldCharType="end"/>
+      </w:r>
       <w:r>
         <w:t>: Collisions by number of injuries, serious injuries, fatalities, and number of vehicle involved</w:t>
       </w:r>
@@ -1058,6 +953,9 @@
         <w:jc w:val="center"/>
       </w:pPr>
       <w:r>
+        <w:rPr>
+          <w:noProof/>
+        </w:rPr>
         <w:drawing>
           <wp:inline distT="0" distB="0" distL="0" distR="0" wp14:anchorId="64C89339" wp14:editId="2DB0B403">
             <wp:extent cx="1942759" cy="961697"/>
@@ -1116,14 +1014,27 @@
       <w:r>
         <w:t xml:space="preserve">Figure </w:t>
       </w:r>
-      <w:fldSimple w:instr=" SEQ Figure \* ARABIC ">
-        <w:r>
-          <w:rPr>
-            <w:noProof/>
-          </w:rPr>
-          <w:t>3</w:t>
-        </w:r>
-      </w:fldSimple>
+      <w:r>
+        <w:fldChar w:fldCharType="begin"/>
+      </w:r>
+      <w:r>
+        <w:instrText xml:space="preserve"> SEQ Figure \* ARABIC </w:instrText>
+      </w:r>
+      <w:r>
+        <w:fldChar w:fldCharType="separate"/>
+      </w:r>
+      <w:r>
+        <w:rPr>
+          <w:noProof/>
+        </w:rPr>
+        <w:t>3</w:t>
+      </w:r>
+      <w:r>
+        <w:rPr>
+          <w:noProof/>
+        </w:rPr>
+        <w:fldChar w:fldCharType="end"/>
+      </w:r>
       <w:r>
         <w:t>: Collisions by SDOT code</w:t>
       </w:r>
@@ -1131,13 +1042,7 @@
     <w:p>
       <w:r>
         <w:lastRenderedPageBreak/>
-        <w:t>The distributions of the collisions for the injuries, serious injuries, fatalities, and vehicle count can be seen in Figure 2</w:t>
-      </w:r>
-      <w:r>
-        <w:t xml:space="preserve"> and 3</w:t>
-      </w:r>
-      <w:r>
-        <w:t>.</w:t>
+        <w:t>The distributions of the collisions for the injuries, serious injuries, fatalities, and vehicle count can be seen in Figure 2 and 3.</w:t>
       </w:r>
       <w:r>
         <w:t xml:space="preserve"> The data showed that </w:t>
@@ -1184,16 +1089,7 @@
         <w:t xml:space="preserve"> </w:t>
       </w:r>
       <w:r>
-        <w:t xml:space="preserve">The 59 candidate attributes included some redundant and some non-numerical attributes </w:t>
-      </w:r>
-      <w:r>
-        <w:t xml:space="preserve">from the original dataset </w:t>
-      </w:r>
-      <w:r>
-        <w:t>and these were eliminated from further consideration, recognizing that they may be considered in the future if needed to improve the predictability of the ML models.</w:t>
-      </w:r>
-      <w:r>
-        <w:t xml:space="preserve"> </w:t>
+        <w:t xml:space="preserve">The 59 candidate attributes included some redundant and some non-numerical attributes from the original dataset and these were eliminated from further consideration, recognizing that they may be considered in the future if needed to improve the predictability of the ML models. </w:t>
       </w:r>
       <w:r>
         <w:t xml:space="preserve">A subset of 48 numerical features was selected from the 59 </w:t>
@@ -1279,35 +1175,7 @@
         <w:rPr>
           <w:rFonts w:ascii="Calibri" w:hAnsi="Calibri" w:cs="Calibri"/>
         </w:rPr>
-        <w:t>(</w:t>
-      </w:r>
-      <w:proofErr w:type="spellStart"/>
-      <w:r>
-        <w:rPr>
-          <w:rFonts w:ascii="Calibri" w:hAnsi="Calibri" w:cs="Calibri"/>
-        </w:rPr>
-        <w:t>EliteDataScience</w:t>
-      </w:r>
-      <w:proofErr w:type="spellEnd"/>
-      <w:r>
-        <w:rPr>
-          <w:rFonts w:ascii="Calibri" w:hAnsi="Calibri" w:cs="Calibri"/>
-        </w:rPr>
-        <w:t xml:space="preserve">, 2017; </w:t>
-      </w:r>
-      <w:proofErr w:type="spellStart"/>
-      <w:r>
-        <w:rPr>
-          <w:rFonts w:ascii="Calibri" w:hAnsi="Calibri" w:cs="Calibri"/>
-        </w:rPr>
-        <w:t>Moosavi</w:t>
-      </w:r>
-      <w:proofErr w:type="spellEnd"/>
-      <w:r>
-        <w:rPr>
-          <w:rFonts w:ascii="Calibri" w:hAnsi="Calibri" w:cs="Calibri"/>
-        </w:rPr>
-        <w:t xml:space="preserve"> et al., 2019; Ramya et al., 2019)</w:t>
+        <w:t>(EliteDataScience, 2017; Moosavi et al., 2019; Ramya et al., 2019)</w:t>
       </w:r>
       <w:r>
         <w:fldChar w:fldCharType="end"/>
@@ -1432,21 +1300,7 @@
         <w:rPr>
           <w:rFonts w:ascii="Calibri" w:hAnsi="Calibri" w:cs="Calibri"/>
         </w:rPr>
-        <w:t>(</w:t>
-      </w:r>
-      <w:proofErr w:type="spellStart"/>
-      <w:r>
-        <w:rPr>
-          <w:rFonts w:ascii="Calibri" w:hAnsi="Calibri" w:cs="Calibri"/>
-        </w:rPr>
-        <w:t>Serengil</w:t>
-      </w:r>
-      <w:proofErr w:type="spellEnd"/>
-      <w:r>
-        <w:rPr>
-          <w:rFonts w:ascii="Calibri" w:hAnsi="Calibri" w:cs="Calibri"/>
-        </w:rPr>
-        <w:t>, 2020)</w:t>
+        <w:t>(Serengil, 2020)</w:t>
       </w:r>
       <w:r>
         <w:fldChar w:fldCharType="end"/>
@@ -1558,8 +1412,62 @@
         <w:t xml:space="preserve"> attributes to two latent variables that were used for model development and testing.</w:t>
       </w:r>
     </w:p>
-    <w:p/>
-    <w:p/>
+    <w:p>
+      <w:r>
+        <w:rPr>
+          <w:b/>
+          <w:bCs/>
+        </w:rPr>
+        <w:t>Model Development:</w:t>
+      </w:r>
+      <w:r>
+        <w:t xml:space="preserve"> Three models were developed in phase 1, using the first test and evaluation test dataset. The algorithms developed included K-Nearest Neighbor (KNN), Decision Tree (DT), and Gradient Boosting Decision Tree (GBDT). Each model was developed for an optimal set of parameters using the training data and tested using the test data. </w:t>
+      </w:r>
+    </w:p>
+    <w:p>
+      <w:pPr>
+        <w:rPr>
+          <w:b/>
+          <w:bCs/>
+        </w:rPr>
+      </w:pPr>
+      <w:r>
+        <w:rPr>
+          <w:b/>
+          <w:bCs/>
+        </w:rPr>
+        <w:lastRenderedPageBreak/>
+        <w:t>Model Testing:</w:t>
+      </w:r>
+      <w:r>
+        <w:rPr>
+          <w:b/>
+          <w:bCs/>
+        </w:rPr>
+        <w:t xml:space="preserve"> </w:t>
+      </w:r>
+      <w:r>
+        <w:t>In phase 2, t</w:t>
+      </w:r>
+      <w:r>
+        <w:t xml:space="preserve">he performance of </w:t>
+      </w:r>
+      <w:r>
+        <w:t>each</w:t>
+      </w:r>
+      <w:r>
+        <w:t xml:space="preserve"> model w</w:t>
+      </w:r>
+      <w:r>
+        <w:t>as</w:t>
+      </w:r>
+      <w:r>
+        <w:t xml:space="preserve"> finally tested </w:t>
+      </w:r>
+      <w:r>
+        <w:t>using the final dataset that was initially set aside after the first random splitting exercise. The model performances were then compared using F1-Scores and confusion matrices.</w:t>
+      </w:r>
+    </w:p>
     <w:p/>
     <w:p>
       <w:r>
@@ -1602,33 +1510,11 @@
       <w:r>
         <w:fldChar w:fldCharType="separate"/>
       </w:r>
-      <w:proofErr w:type="spellStart"/>
-      <w:r>
-        <w:rPr>
-          <w:rFonts w:ascii="Calibri" w:hAnsi="Calibri" w:cs="Calibri"/>
-        </w:rPr>
-        <w:t>Assi</w:t>
-      </w:r>
-      <w:proofErr w:type="spellEnd"/>
-      <w:r>
-        <w:rPr>
-          <w:rFonts w:ascii="Calibri" w:hAnsi="Calibri" w:cs="Calibri"/>
-        </w:rPr>
-        <w:t xml:space="preserve">, K., Rahman, S. M., Mansoor, U., &amp; </w:t>
-      </w:r>
-      <w:proofErr w:type="spellStart"/>
-      <w:r>
-        <w:rPr>
-          <w:rFonts w:ascii="Calibri" w:hAnsi="Calibri" w:cs="Calibri"/>
-        </w:rPr>
-        <w:t>Ratrout</w:t>
-      </w:r>
-      <w:proofErr w:type="spellEnd"/>
-      <w:r>
-        <w:rPr>
-          <w:rFonts w:ascii="Calibri" w:hAnsi="Calibri" w:cs="Calibri"/>
-        </w:rPr>
-        <w:t xml:space="preserve">, N. (2020). Predicting crash injury severity with machine learning algorithm synergized with clustering technique: A promising protocol. </w:t>
+      <w:r>
+        <w:rPr>
+          <w:rFonts w:ascii="Calibri" w:hAnsi="Calibri" w:cs="Calibri"/>
+        </w:rPr>
+        <w:t xml:space="preserve">Assi, K., Rahman, S. M., Mansoor, U., &amp; Ratrout, N. (2020). Predicting crash injury severity with machine learning algorithm synergized with clustering technique: A promising protocol. </w:t>
       </w:r>
       <w:r>
         <w:rPr>
@@ -1666,19 +1552,11 @@
           <w:rFonts w:ascii="Calibri" w:hAnsi="Calibri" w:cs="Calibri"/>
         </w:rPr>
       </w:pPr>
-      <w:proofErr w:type="spellStart"/>
-      <w:r>
-        <w:rPr>
-          <w:rFonts w:ascii="Calibri" w:hAnsi="Calibri" w:cs="Calibri"/>
-        </w:rPr>
-        <w:t>EliteDataScience</w:t>
-      </w:r>
-      <w:proofErr w:type="spellEnd"/>
-      <w:r>
-        <w:rPr>
-          <w:rFonts w:ascii="Calibri" w:hAnsi="Calibri" w:cs="Calibri"/>
-        </w:rPr>
-        <w:t xml:space="preserve">. (2017, July 5). </w:t>
+      <w:r>
+        <w:rPr>
+          <w:rFonts w:ascii="Calibri" w:hAnsi="Calibri" w:cs="Calibri"/>
+        </w:rPr>
+        <w:t xml:space="preserve">EliteDataScience. (2017, July 5). </w:t>
       </w:r>
       <w:r>
         <w:rPr>
@@ -1692,21 +1570,7 @@
         <w:rPr>
           <w:rFonts w:ascii="Calibri" w:hAnsi="Calibri" w:cs="Calibri"/>
         </w:rPr>
-        <w:t xml:space="preserve">. </w:t>
-      </w:r>
-      <w:proofErr w:type="spellStart"/>
-      <w:r>
-        <w:rPr>
-          <w:rFonts w:ascii="Calibri" w:hAnsi="Calibri" w:cs="Calibri"/>
-        </w:rPr>
-        <w:t>EliteDataScience</w:t>
-      </w:r>
-      <w:proofErr w:type="spellEnd"/>
-      <w:r>
-        <w:rPr>
-          <w:rFonts w:ascii="Calibri" w:hAnsi="Calibri" w:cs="Calibri"/>
-        </w:rPr>
-        <w:t>. https://elitedatascience.com/imbalanced-classes</w:t>
+        <w:t>. EliteDataScience. https://elitedatascience.com/imbalanced-classes</w:t>
       </w:r>
     </w:p>
     <w:p>
@@ -1716,57 +1580,53 @@
           <w:rFonts w:ascii="Calibri" w:hAnsi="Calibri" w:cs="Calibri"/>
         </w:rPr>
       </w:pPr>
-      <w:proofErr w:type="spellStart"/>
-      <w:r>
-        <w:rPr>
-          <w:rFonts w:ascii="Calibri" w:hAnsi="Calibri" w:cs="Calibri"/>
-        </w:rPr>
-        <w:t>Gebresenbet</w:t>
-      </w:r>
-      <w:proofErr w:type="spellEnd"/>
-      <w:r>
-        <w:rPr>
-          <w:rFonts w:ascii="Calibri" w:hAnsi="Calibri" w:cs="Calibri"/>
-        </w:rPr>
-        <w:t xml:space="preserve">, R. F., &amp; Aliyu, A. D. (2019). Injury severity level and associated factors among road traffic accident victims attending emergency department of </w:t>
-      </w:r>
-      <w:proofErr w:type="spellStart"/>
-      <w:r>
-        <w:rPr>
-          <w:rFonts w:ascii="Calibri" w:hAnsi="Calibri" w:cs="Calibri"/>
-        </w:rPr>
-        <w:t>Tirunesh</w:t>
-      </w:r>
-      <w:proofErr w:type="spellEnd"/>
-      <w:r>
-        <w:rPr>
-          <w:rFonts w:ascii="Calibri" w:hAnsi="Calibri" w:cs="Calibri"/>
-        </w:rPr>
-        <w:t xml:space="preserve"> Beijing Hospital, Addis Ababa, Ethiopia: A cross sectional hospital-based study. </w:t>
-      </w:r>
-      <w:proofErr w:type="spellStart"/>
+      <w:r>
+        <w:rPr>
+          <w:rFonts w:ascii="Calibri" w:hAnsi="Calibri" w:cs="Calibri"/>
+        </w:rPr>
+        <w:t xml:space="preserve">Gebresenbet, R. F., &amp; Aliyu, A. D. (2019). Injury severity level and associated factors among road traffic accident victims attending emergency department of Tirunesh Beijing Hospital, Addis Ababa, Ethiopia: A cross sectional hospital-based study. </w:t>
+      </w:r>
       <w:r>
         <w:rPr>
           <w:rFonts w:ascii="Calibri" w:hAnsi="Calibri" w:cs="Calibri"/>
           <w:i/>
           <w:iCs/>
         </w:rPr>
-        <w:t>PloS</w:t>
-      </w:r>
-      <w:proofErr w:type="spellEnd"/>
+        <w:t>PloS One</w:t>
+      </w:r>
+      <w:r>
+        <w:rPr>
+          <w:rFonts w:ascii="Calibri" w:hAnsi="Calibri" w:cs="Calibri"/>
+        </w:rPr>
+        <w:t xml:space="preserve">, </w:t>
+      </w:r>
       <w:r>
         <w:rPr>
           <w:rFonts w:ascii="Calibri" w:hAnsi="Calibri" w:cs="Calibri"/>
           <w:i/>
           <w:iCs/>
         </w:rPr>
-        <w:t xml:space="preserve"> One</w:t>
-      </w:r>
-      <w:r>
-        <w:rPr>
-          <w:rFonts w:ascii="Calibri" w:hAnsi="Calibri" w:cs="Calibri"/>
-        </w:rPr>
-        <w:t xml:space="preserve">, </w:t>
+        <w:t>14</w:t>
+      </w:r>
+      <w:r>
+        <w:rPr>
+          <w:rFonts w:ascii="Calibri" w:hAnsi="Calibri" w:cs="Calibri"/>
+        </w:rPr>
+        <w:t>(9), e0222793. https://doi.org/10.1371/journal.pone.0222793</w:t>
+      </w:r>
+    </w:p>
+    <w:p>
+      <w:pPr>
+        <w:pStyle w:val="Bibliography"/>
+        <w:rPr>
+          <w:rFonts w:ascii="Calibri" w:hAnsi="Calibri" w:cs="Calibri"/>
+        </w:rPr>
+      </w:pPr>
+      <w:r>
+        <w:rPr>
+          <w:rFonts w:ascii="Calibri" w:hAnsi="Calibri" w:cs="Calibri"/>
+        </w:rPr>
+        <w:t xml:space="preserve">Moosavi, S., Samavatian, M. H., Parthasarathy, S., Teodorescu, R., &amp; Ramnath, R. (2019). Accident risk prediction based on heterogeneous sparse data: New dataset and insights. </w:t>
       </w:r>
       <w:r>
         <w:rPr>
@@ -1774,13 +1634,13 @@
           <w:i/>
           <w:iCs/>
         </w:rPr>
-        <w:t>14</w:t>
-      </w:r>
-      <w:r>
-        <w:rPr>
-          <w:rFonts w:ascii="Calibri" w:hAnsi="Calibri" w:cs="Calibri"/>
-        </w:rPr>
-        <w:t>(9), e0222793. https://doi.org/10.1371/journal.pone.0222793</w:t>
+        <w:t>Proceedings of the 27th ACM SIGSPATIAL International Conference on Advances in Geographic Information Systems</w:t>
+      </w:r>
+      <w:r>
+        <w:rPr>
+          <w:rFonts w:ascii="Calibri" w:hAnsi="Calibri" w:cs="Calibri"/>
+        </w:rPr>
+        <w:t>, 33–42. https://doi.org/10.1145/3347146.3359078</w:t>
       </w:r>
     </w:p>
     <w:p>
@@ -1790,33 +1650,11 @@
           <w:rFonts w:ascii="Calibri" w:hAnsi="Calibri" w:cs="Calibri"/>
         </w:rPr>
       </w:pPr>
-      <w:proofErr w:type="spellStart"/>
-      <w:r>
-        <w:rPr>
-          <w:rFonts w:ascii="Calibri" w:hAnsi="Calibri" w:cs="Calibri"/>
-        </w:rPr>
-        <w:t>Moosavi</w:t>
-      </w:r>
-      <w:proofErr w:type="spellEnd"/>
-      <w:r>
-        <w:rPr>
-          <w:rFonts w:ascii="Calibri" w:hAnsi="Calibri" w:cs="Calibri"/>
-        </w:rPr>
-        <w:t xml:space="preserve">, S., </w:t>
-      </w:r>
-      <w:proofErr w:type="spellStart"/>
-      <w:r>
-        <w:rPr>
-          <w:rFonts w:ascii="Calibri" w:hAnsi="Calibri" w:cs="Calibri"/>
-        </w:rPr>
-        <w:t>Samavatian</w:t>
-      </w:r>
-      <w:proofErr w:type="spellEnd"/>
-      <w:r>
-        <w:rPr>
-          <w:rFonts w:ascii="Calibri" w:hAnsi="Calibri" w:cs="Calibri"/>
-        </w:rPr>
-        <w:t xml:space="preserve">, M. H., Parthasarathy, S., Teodorescu, R., &amp; Ramnath, R. (2019). Accident risk prediction based on heterogeneous sparse data: New dataset and insights. </w:t>
+      <w:r>
+        <w:rPr>
+          <w:rFonts w:ascii="Calibri" w:hAnsi="Calibri" w:cs="Calibri"/>
+        </w:rPr>
+        <w:t xml:space="preserve">Ramya, S., Reshma, SK., Manogna, V. D., Saroja, Y. S., &amp; Gandhi, G. S. (2019). Accident severity prediction using data mining methods. </w:t>
       </w:r>
       <w:r>
         <w:rPr>
@@ -1824,41 +1662,13 @@
           <w:i/>
           <w:iCs/>
         </w:rPr>
-        <w:t>Proceedings of the 27th ACM SIGSPATIAL International Conference on Advances in Geographic Information Systems</w:t>
-      </w:r>
-      <w:r>
-        <w:rPr>
-          <w:rFonts w:ascii="Calibri" w:hAnsi="Calibri" w:cs="Calibri"/>
-        </w:rPr>
-        <w:t>, 33–42. https://doi.org/10.1145/3347146.3359078</w:t>
-      </w:r>
-    </w:p>
-    <w:p>
-      <w:pPr>
-        <w:pStyle w:val="Bibliography"/>
-        <w:rPr>
-          <w:rFonts w:ascii="Calibri" w:hAnsi="Calibri" w:cs="Calibri"/>
-        </w:rPr>
-      </w:pPr>
-      <w:r>
-        <w:rPr>
-          <w:rFonts w:ascii="Calibri" w:hAnsi="Calibri" w:cs="Calibri"/>
-        </w:rPr>
-        <w:t xml:space="preserve">Ramya, S., Reshma, SK., </w:t>
-      </w:r>
-      <w:proofErr w:type="spellStart"/>
-      <w:r>
-        <w:rPr>
-          <w:rFonts w:ascii="Calibri" w:hAnsi="Calibri" w:cs="Calibri"/>
-        </w:rPr>
-        <w:t>Manogna</w:t>
-      </w:r>
-      <w:proofErr w:type="spellEnd"/>
-      <w:r>
-        <w:rPr>
-          <w:rFonts w:ascii="Calibri" w:hAnsi="Calibri" w:cs="Calibri"/>
-        </w:rPr>
-        <w:t xml:space="preserve">, V. D., Saroja, Y. S., &amp; Gandhi, G. S. (2019). Accident severity prediction using data mining methods. </w:t>
+        <w:t>International Journal of Scientific Research in Computer Science Engineering and Information Technology</w:t>
+      </w:r>
+      <w:r>
+        <w:rPr>
+          <w:rFonts w:ascii="Calibri" w:hAnsi="Calibri" w:cs="Calibri"/>
+        </w:rPr>
+        <w:t xml:space="preserve">, </w:t>
       </w:r>
       <w:r>
         <w:rPr>
@@ -1866,13 +1676,27 @@
           <w:i/>
           <w:iCs/>
         </w:rPr>
-        <w:t>International Journal of Scientific Research in Computer Science Engineering and Information Technology</w:t>
-      </w:r>
-      <w:r>
-        <w:rPr>
-          <w:rFonts w:ascii="Calibri" w:hAnsi="Calibri" w:cs="Calibri"/>
-        </w:rPr>
-        <w:t xml:space="preserve">, </w:t>
+        <w:t>5</w:t>
+      </w:r>
+      <w:r>
+        <w:rPr>
+          <w:rFonts w:ascii="Calibri" w:hAnsi="Calibri" w:cs="Calibri"/>
+        </w:rPr>
+        <w:t>(2), 528–536. https://doi.org/10.32628/CSEIT195293</w:t>
+      </w:r>
+    </w:p>
+    <w:p>
+      <w:pPr>
+        <w:pStyle w:val="Bibliography"/>
+        <w:rPr>
+          <w:rFonts w:ascii="Calibri" w:hAnsi="Calibri" w:cs="Calibri"/>
+        </w:rPr>
+      </w:pPr>
+      <w:r>
+        <w:rPr>
+          <w:rFonts w:ascii="Calibri" w:hAnsi="Calibri" w:cs="Calibri"/>
+        </w:rPr>
+        <w:t xml:space="preserve">Sam, E. F., Blay, D. K., Antwi, S., Anaafi, C., &amp; Adoma, J. A. (2019). Pre-hospital and trauma care to road traffic accident victims: Experiences of residents living along accident-prone highways in Ghana. In </w:t>
       </w:r>
       <w:r>
         <w:rPr>
@@ -1880,13 +1704,13 @@
           <w:i/>
           <w:iCs/>
         </w:rPr>
-        <w:t>5</w:t>
-      </w:r>
-      <w:r>
-        <w:rPr>
-          <w:rFonts w:ascii="Calibri" w:hAnsi="Calibri" w:cs="Calibri"/>
-        </w:rPr>
-        <w:t>(2), 528–536. https://doi.org/10.32628/CSEIT195293</w:t>
+        <w:t>Emergency Medicine and Trauma</w:t>
+      </w:r>
+      <w:r>
+        <w:rPr>
+          <w:rFonts w:ascii="Calibri" w:hAnsi="Calibri" w:cs="Calibri"/>
+        </w:rPr>
+        <w:t>. IntechOpen. https://doi.org/10.5772/intechopen.86118</w:t>
       </w:r>
     </w:p>
     <w:p>
@@ -1900,49 +1724,7 @@
         <w:rPr>
           <w:rFonts w:ascii="Calibri" w:hAnsi="Calibri" w:cs="Calibri"/>
         </w:rPr>
-        <w:t xml:space="preserve">Sam, E. F., Blay, D. K., </w:t>
-      </w:r>
-      <w:proofErr w:type="spellStart"/>
-      <w:r>
-        <w:rPr>
-          <w:rFonts w:ascii="Calibri" w:hAnsi="Calibri" w:cs="Calibri"/>
-        </w:rPr>
-        <w:t>Antwi</w:t>
-      </w:r>
-      <w:proofErr w:type="spellEnd"/>
-      <w:r>
-        <w:rPr>
-          <w:rFonts w:ascii="Calibri" w:hAnsi="Calibri" w:cs="Calibri"/>
-        </w:rPr>
-        <w:t xml:space="preserve">, S., </w:t>
-      </w:r>
-      <w:proofErr w:type="spellStart"/>
-      <w:r>
-        <w:rPr>
-          <w:rFonts w:ascii="Calibri" w:hAnsi="Calibri" w:cs="Calibri"/>
-        </w:rPr>
-        <w:t>Anaafi</w:t>
-      </w:r>
-      <w:proofErr w:type="spellEnd"/>
-      <w:r>
-        <w:rPr>
-          <w:rFonts w:ascii="Calibri" w:hAnsi="Calibri" w:cs="Calibri"/>
-        </w:rPr>
-        <w:t xml:space="preserve">, C., &amp; </w:t>
-      </w:r>
-      <w:proofErr w:type="spellStart"/>
-      <w:r>
-        <w:rPr>
-          <w:rFonts w:ascii="Calibri" w:hAnsi="Calibri" w:cs="Calibri"/>
-        </w:rPr>
-        <w:t>Adoma</w:t>
-      </w:r>
-      <w:proofErr w:type="spellEnd"/>
-      <w:r>
-        <w:rPr>
-          <w:rFonts w:ascii="Calibri" w:hAnsi="Calibri" w:cs="Calibri"/>
-        </w:rPr>
-        <w:t xml:space="preserve">, J. A. (2019). Pre-hospital and trauma care to road traffic accident victims: Experiences of residents living along accident-prone highways in Ghana. In </w:t>
+        <w:t xml:space="preserve">Sanjay, M. (2020, August 19). </w:t>
       </w:r>
       <w:r>
         <w:rPr>
@@ -1950,27 +1732,13 @@
           <w:i/>
           <w:iCs/>
         </w:rPr>
-        <w:t>Emergency Medicine and Trauma</w:t>
-      </w:r>
-      <w:r>
-        <w:rPr>
-          <w:rFonts w:ascii="Calibri" w:hAnsi="Calibri" w:cs="Calibri"/>
-        </w:rPr>
-        <w:t xml:space="preserve">. </w:t>
-      </w:r>
-      <w:proofErr w:type="spellStart"/>
-      <w:r>
-        <w:rPr>
-          <w:rFonts w:ascii="Calibri" w:hAnsi="Calibri" w:cs="Calibri"/>
-        </w:rPr>
-        <w:t>IntechOpen</w:t>
-      </w:r>
-      <w:proofErr w:type="spellEnd"/>
-      <w:r>
-        <w:rPr>
-          <w:rFonts w:ascii="Calibri" w:hAnsi="Calibri" w:cs="Calibri"/>
-        </w:rPr>
-        <w:t>. https://doi.org/10.5772/intechopen.86118</w:t>
+        <w:t>Why and how to cross validate a model?</w:t>
+      </w:r>
+      <w:r>
+        <w:rPr>
+          <w:rFonts w:ascii="Calibri" w:hAnsi="Calibri" w:cs="Calibri"/>
+        </w:rPr>
+        <w:t xml:space="preserve"> Medium. https://towardsdatascience.com/why-and-how-to-cross-validate-a-model-d6424b45261f</w:t>
       </w:r>
     </w:p>
     <w:p>
@@ -1984,7 +1752,8 @@
         <w:rPr>
           <w:rFonts w:ascii="Calibri" w:hAnsi="Calibri" w:cs="Calibri"/>
         </w:rPr>
-        <w:t xml:space="preserve">Sanjay, M. (2020, August 19). </w:t>
+        <w:lastRenderedPageBreak/>
+        <w:t xml:space="preserve">Serengil, S. (2020, April 6). Feature importance in decision trees. </w:t>
       </w:r>
       <w:r>
         <w:rPr>
@@ -1992,13 +1761,13 @@
           <w:i/>
           <w:iCs/>
         </w:rPr>
-        <w:t>Why and how to cross validate a model?</w:t>
-      </w:r>
-      <w:r>
-        <w:rPr>
-          <w:rFonts w:ascii="Calibri" w:hAnsi="Calibri" w:cs="Calibri"/>
-        </w:rPr>
-        <w:t xml:space="preserve"> Medium. https://towardsdatascience.com/why-and-how-to-cross-validate-a-model-d6424b45261f</w:t>
+        <w:t>Sefik Ilkin Serengil</w:t>
+      </w:r>
+      <w:r>
+        <w:rPr>
+          <w:rFonts w:ascii="Calibri" w:hAnsi="Calibri" w:cs="Calibri"/>
+        </w:rPr>
+        <w:t>. https://sefiks.com/2020/04/06/feature-importance-in-decision-trees/</w:t>
       </w:r>
     </w:p>
     <w:p>
@@ -2008,94 +1777,11 @@
           <w:rFonts w:ascii="Calibri" w:hAnsi="Calibri" w:cs="Calibri"/>
         </w:rPr>
       </w:pPr>
-      <w:proofErr w:type="spellStart"/>
-      <w:r>
-        <w:rPr>
-          <w:rFonts w:ascii="Calibri" w:hAnsi="Calibri" w:cs="Calibri"/>
-        </w:rPr>
-        <w:lastRenderedPageBreak/>
-        <w:t>Serengil</w:t>
-      </w:r>
-      <w:proofErr w:type="spellEnd"/>
-      <w:r>
-        <w:rPr>
-          <w:rFonts w:ascii="Calibri" w:hAnsi="Calibri" w:cs="Calibri"/>
-        </w:rPr>
-        <w:t xml:space="preserve">, S. (2020, April 6). Feature importance in decision trees. </w:t>
-      </w:r>
-      <w:proofErr w:type="spellStart"/>
-      <w:r>
-        <w:rPr>
-          <w:rFonts w:ascii="Calibri" w:hAnsi="Calibri" w:cs="Calibri"/>
-          <w:i/>
-          <w:iCs/>
-        </w:rPr>
-        <w:t>Sefik</w:t>
-      </w:r>
-      <w:proofErr w:type="spellEnd"/>
-      <w:r>
-        <w:rPr>
-          <w:rFonts w:ascii="Calibri" w:hAnsi="Calibri" w:cs="Calibri"/>
-          <w:i/>
-          <w:iCs/>
-        </w:rPr>
-        <w:t xml:space="preserve"> </w:t>
-      </w:r>
-      <w:proofErr w:type="spellStart"/>
-      <w:r>
-        <w:rPr>
-          <w:rFonts w:ascii="Calibri" w:hAnsi="Calibri" w:cs="Calibri"/>
-          <w:i/>
-          <w:iCs/>
-        </w:rPr>
-        <w:t>Ilkin</w:t>
-      </w:r>
-      <w:proofErr w:type="spellEnd"/>
-      <w:r>
-        <w:rPr>
-          <w:rFonts w:ascii="Calibri" w:hAnsi="Calibri" w:cs="Calibri"/>
-          <w:i/>
-          <w:iCs/>
-        </w:rPr>
-        <w:t xml:space="preserve"> </w:t>
-      </w:r>
-      <w:proofErr w:type="spellStart"/>
-      <w:r>
-        <w:rPr>
-          <w:rFonts w:ascii="Calibri" w:hAnsi="Calibri" w:cs="Calibri"/>
-          <w:i/>
-          <w:iCs/>
-        </w:rPr>
-        <w:t>Serengil</w:t>
-      </w:r>
-      <w:proofErr w:type="spellEnd"/>
-      <w:r>
-        <w:rPr>
-          <w:rFonts w:ascii="Calibri" w:hAnsi="Calibri" w:cs="Calibri"/>
-        </w:rPr>
-        <w:t>. https://sefiks.com/2020/04/06/feature-importance-in-decision-trees/</w:t>
-      </w:r>
-    </w:p>
-    <w:p>
-      <w:pPr>
-        <w:pStyle w:val="Bibliography"/>
-        <w:rPr>
-          <w:rFonts w:ascii="Calibri" w:hAnsi="Calibri" w:cs="Calibri"/>
-        </w:rPr>
-      </w:pPr>
-      <w:proofErr w:type="spellStart"/>
-      <w:r>
-        <w:rPr>
-          <w:rFonts w:ascii="Calibri" w:hAnsi="Calibri" w:cs="Calibri"/>
-        </w:rPr>
-        <w:t>StackExchange</w:t>
-      </w:r>
-      <w:proofErr w:type="spellEnd"/>
-      <w:r>
-        <w:rPr>
-          <w:rFonts w:ascii="Calibri" w:hAnsi="Calibri" w:cs="Calibri"/>
-        </w:rPr>
-        <w:t xml:space="preserve">. (n.d.). </w:t>
+      <w:r>
+        <w:rPr>
+          <w:rFonts w:ascii="Calibri" w:hAnsi="Calibri" w:cs="Calibri"/>
+        </w:rPr>
+        <w:t xml:space="preserve">StackExchange. (n.d.). </w:t>
       </w:r>
       <w:r>
         <w:rPr>
@@ -3891,6 +3577,7 @@
   <w:style w:type="character" w:default="1" w:styleId="DefaultParagraphFont">
     <w:name w:val="Default Paragraph Font"/>
     <w:uiPriority w:val="1"/>
+    <w:semiHidden/>
     <w:unhideWhenUsed/>
   </w:style>
   <w:style w:type="table" w:default="1" w:styleId="TableNormal">

</xml_diff>

<commit_message>
completed presentation and corrected report document
</commit_message>
<xml_diff>
--- a/Capstone Project Report wk12.docx
+++ b/Capstone Project Report wk12.docx
@@ -51,7 +51,7 @@
           <w:b/>
           <w:bCs/>
         </w:rPr>
-        <w:t>Background (Business Understanding):</w:t>
+        <w:t>Business Understanding:</w:t>
       </w:r>
       <w:r>
         <w:t xml:space="preserve"> </w:t>
@@ -84,10 +84,13 @@
         <w:t>th</w:t>
       </w:r>
       <w:r>
-        <w:t xml:space="preserve"> leading cause of death globally. RTAs are also the number one cause of mortality of the young between the ages of 5 and 29.</w:t>
-      </w:r>
-      <w:r>
-        <w:t xml:space="preserve"> and especially in developing countries where timely pre-hospital emergency care and subsequent transportation of accident victims to appropriate health facilities are often limited. </w:t>
+        <w:t xml:space="preserve"> leading cause of death globally. RTAs are also the number one cause of mortality of the young between the ages of 5 and 29</w:t>
+      </w:r>
+      <w:r>
+        <w:t>,</w:t>
+      </w:r>
+      <w:r>
+        <w:t xml:space="preserve"> especially in developing countries where timely pre-hospital emergency care and subsequent transportation of accident victims to appropriate health facilities are often limited. </w:t>
       </w:r>
       <w:r>
         <w:t>Timely and appropriate medical care of RTA victims can significantly reduce accident and injury outcomes.</w:t>
@@ -228,355 +231,398 @@
         <w:t>:</w:t>
       </w:r>
       <w:r>
-        <w:t xml:space="preserve"> An ensemble classifier, the Gradient Boosting Tree Classifier, demonstrated the best performance overall, with an F1-Score of </w:t>
-      </w:r>
-      <w:r>
-        <w:t>[TBC]</w:t>
-      </w:r>
-      <w:r>
-        <w:t>% compared to the K-Nearest Neighbor (</w:t>
-      </w:r>
-      <w:r>
-        <w:t>[TBC]</w:t>
-      </w:r>
-      <w:r>
-        <w:t>%), and the Decision Tree Classifier (</w:t>
-      </w:r>
-      <w:r>
-        <w:t>[TBC]</w:t>
-      </w:r>
-      <w:r>
-        <w:t>%).</w:t>
-      </w:r>
-    </w:p>
-    <w:p>
-      <w:pPr>
+        <w:t xml:space="preserve"> </w:t>
+      </w:r>
+      <w:r>
+        <w:t xml:space="preserve">The K-Nearest Neighbor classifier (F1-score = 66%) outperformed both the Decision Tree (F1-score = 63%) and the </w:t>
+      </w:r>
+      <w:r>
+        <w:t xml:space="preserve">ensemble </w:t>
+      </w:r>
+      <w:r>
+        <w:t xml:space="preserve">Gradient Boosting Tree </w:t>
+      </w:r>
+      <w:r>
+        <w:t>c</w:t>
+      </w:r>
+      <w:r>
+        <w:t>lassifier</w:t>
+      </w:r>
+      <w:r>
+        <w:t xml:space="preserve"> (F1-score = 65%)</w:t>
+      </w:r>
+      <w:r>
+        <w:t>.</w:t>
+      </w:r>
+      <w:r>
+        <w:t xml:space="preserve"> However, a performance score of 66% indicates that the model development could be improved.</w:t>
+      </w:r>
+    </w:p>
+    <w:p>
+      <w:pPr>
+        <w:pStyle w:val="ListParagraph"/>
+        <w:numPr>
+          <w:ilvl w:val="0"/>
+          <w:numId w:val="12"/>
+        </w:numPr>
         <w:rPr>
           <w:b/>
           <w:bCs/>
         </w:rPr>
       </w:pPr>
-    </w:p>
-    <w:p>
-      <w:pPr>
+      <w:r>
         <w:rPr>
           <w:b/>
           <w:bCs/>
         </w:rPr>
-      </w:pPr>
-      <w:r>
+        <w:t>Introduction</w:t>
+      </w:r>
+    </w:p>
+    <w:p>
+      <w:r>
+        <w:t xml:space="preserve">Road traffic accidents (RTAs) and the associated injuries are a significant public health challenge in countries worldwide. About 1.25 million people and up to 50 million people are injured yearly and RTAs represent the tenth leading cause of death globally </w:t>
+      </w:r>
+      <w:r>
+        <w:fldChar w:fldCharType="begin"/>
+      </w:r>
+      <w:r>
+        <w:instrText xml:space="preserve"> ADDIN ZOTERO_ITEM CSL_CITATION {"citationID":"8pnaNc2s","properties":{"formattedCitation":"(Assi et al., 2020; Gebresenbet &amp; Aliyu, 2019)","plainCitation":"(Assi et al., 2020; Gebresenbet &amp; Aliyu, 2019)","noteIndex":0},"citationItems":[{"id":11027,"uris":["http://zotero.org/users/3696294/items/RQN6AUXX"],"uri":["http://zotero.org/users/3696294/items/RQN6AUXX"],"itemData":{"id":11027,"type":"article-journal","abstract":"Predicting crash injury severity is a crucial constituent of reducing the consequences of traffic crashes. This study developed machine learning (ML) models to predict crash injury severity using 15 crash-related parameters. Separate ML models for each cluster were obtained using fuzzy c-means, which enhanced the predicting capability. Finally, four ML models were developed: feed-forward neural networks (FNN), support vector machine (SVM), fuzzy C-means clustering based feed-forward neural network (FNN-FCM), and fuzzy c-means based support vector machine (SVM-FCM). Features that were easily identified with little investigation on crash sites were used as an input so that the trauma center can predict the crash severity level based on the initial information provided from the crash site and prepare accordingly for the treatment of the victims. The input parameters mainly include vehicle attributes and road condition attributes. This study used the crash database of Great Britain for the years 2011&amp;ndash;2016. A random sample of crashes representing each year was used considering the same share of severe and non-severe crashes. The models were compared based on injury severity prediction accuracy, sensitivity, precision, and harmonic mean of sensitivity and precision (i.e., F1 score). The SVM-FCM model outperformed the other developed models in terms of accuracy and F1 score in predicting the injury severity level of severe and non-severe crashes. This study concluded that the FCM clustering algorithm enhanced the prediction power of FNN and SVM models.","container-title":"International Journal of Environmental Research and Public Health","DOI":"10.3390/ijerph17155497","issue":"15","language":"en","note":"number: 15\npublisher: Multidisciplinary Digital Publishing Institute","page":"5497","source":"www.mdpi.com","title":"Predicting crash injury severity with machine learning algorithm synergized with clustering technique: a promising protocol","title-short":"Predicting crash injury severity with machine learning algorithm synergized with clustering technique","URL":"https://www.mdpi.com/1660-4601/17/15/5497","volume":"17","author":[{"family":"Assi","given":"Khaled"},{"family":"Rahman","given":"Syed Masiur"},{"family":"Mansoor","given":"Umer"},{"family":"Ratrout","given":"Nedal"}],"accessed":{"date-parts":[["2020",9,3]]},"issued":{"date-parts":[["2020",1]]}}},{"id":11033,"uris":["http://zotero.org/users/3696294/items/UXQHAQMQ"],"uri":["http://zotero.org/users/3696294/items/UXQHAQMQ"],"itemData":{"id":11033,"type":"article-journal","abstract":"BACKGROUND: Road Traffic Accidents have become an enormous global public health problem killing approximately 1.25 million people and injuring 20 to 50 million others yearly. It is the 10th leading cause of death universally and the number one cause of mortality of the young population between the ages of 5 and 29. Only few studies have been conducted on the severity of road traffic injuries in Ethiopia hence the need for the study.\nOBJECTIVE: To assess injury severity level and associated factors among road traffic accident victims.\nMETHODS: A cross-sectional study of patients involved in road traffic accident and attended Tirunesh Beijing hospital, Addis Ababa, Ethiopia. Victims were consecutively recruited until sample size (164) attained during the study period. Data collectors administered a structured questionnaire. The collected data was then entered and cleaned using Epi info and exported to IBM SPSS for statistical analysis. Independent factors associated with injury severity were assessed using bivariate and multivariate logistic regression.\nRESULTS: A total of 164 road traffic injury victims were included to the study. Prevalence of severe injury accounted for 36.6% of cases. \"can read and write\" educational status OR 35.194(95% CI; 3.325-372.539), sustaining multiple injury OR 18.400(95% CI; 5.402-62.671), sustaining multiple injury type OR 6.955(95% CI; 1.716-28.185) and being transported by ambulance from the scene of accident OR 13.800(95% CI; 1.481-128.635) were the explanatory variables found to have a statistically significant association with severe injury.\nCONCLUSION: This study showed road traffic accident is predominantly affecting the economically active, male young population. Not a single victim received pre-hospital care, majority were extracted by bystanders and most used commercial vehicle to be transported to a health institution reflecting the need for improvements in pre-hospital emergency services and socio-economic related infrastructures.","container-title":"PloS One","DOI":"10.1371/journal.pone.0222793","ISSN":"1932-6203","issue":"9","journalAbbreviation":"PLoS ONE","language":"eng","note":"PMID: 31557216\nPMCID: PMC6762084","page":"e0222793","source":"PubMed","title":"Injury severity level and associated factors among road traffic accident victims attending emergency department of Tirunesh Beijing Hospital, Addis Ababa, Ethiopia: A cross sectional hospital-based study","title-short":"Injury severity level and associated factors among road traffic accident victims attending emergency department of Tirunesh Beijing Hospital, Addis Ababa, Ethiopia","volume":"14","author":[{"family":"Gebresenbet","given":"Rediet Fikru"},{"family":"Aliyu","given":"Anteneh Dirar"}],"issued":{"date-parts":[["2019"]]}}}],"schema":"https://github.com/citation-style-language/schema/raw/master/csl-citation.json"} </w:instrText>
+      </w:r>
+      <w:r>
+        <w:fldChar w:fldCharType="separate"/>
+      </w:r>
+      <w:r>
+        <w:rPr>
+          <w:rFonts w:ascii="Calibri" w:hAnsi="Calibri" w:cs="Calibri"/>
+        </w:rPr>
+        <w:t>(</w:t>
+      </w:r>
+      <w:proofErr w:type="spellStart"/>
+      <w:r>
+        <w:rPr>
+          <w:rFonts w:ascii="Calibri" w:hAnsi="Calibri" w:cs="Calibri"/>
+        </w:rPr>
+        <w:t>Assi</w:t>
+      </w:r>
+      <w:proofErr w:type="spellEnd"/>
+      <w:r>
+        <w:rPr>
+          <w:rFonts w:ascii="Calibri" w:hAnsi="Calibri" w:cs="Calibri"/>
+        </w:rPr>
+        <w:t xml:space="preserve"> et al., 2020; </w:t>
+      </w:r>
+      <w:proofErr w:type="spellStart"/>
+      <w:r>
+        <w:rPr>
+          <w:rFonts w:ascii="Calibri" w:hAnsi="Calibri" w:cs="Calibri"/>
+        </w:rPr>
+        <w:t>Gebresenbet</w:t>
+      </w:r>
+      <w:proofErr w:type="spellEnd"/>
+      <w:r>
+        <w:rPr>
+          <w:rFonts w:ascii="Calibri" w:hAnsi="Calibri" w:cs="Calibri"/>
+        </w:rPr>
+        <w:t xml:space="preserve"> &amp; Aliyu, 2019)</w:t>
+      </w:r>
+      <w:r>
+        <w:fldChar w:fldCharType="end"/>
+      </w:r>
+      <w:r>
+        <w:t xml:space="preserve">. RTAs are also the number one cause of mortality of the young between the ages of 5 and 29 , particularly in developing countries where timely pre-hospital emergency care and subsequent transportation of accident victims to appropriate health facilities are often limited </w:t>
+      </w:r>
+      <w:r>
+        <w:fldChar w:fldCharType="begin"/>
+      </w:r>
+      <w:r>
+        <w:instrText xml:space="preserve"> ADDIN ZOTERO_ITEM CSL_CITATION {"citationID":"j4v6Yk9z","properties":{"formattedCitation":"(Gebresenbet &amp; Aliyu, 2019)","plainCitation":"(Gebresenbet &amp; Aliyu, 2019)","noteIndex":0},"citationItems":[{"id":11033,"uris":["http://zotero.org/users/3696294/items/UXQHAQMQ"],"uri":["http://zotero.org/users/3696294/items/UXQHAQMQ"],"itemData":{"id":11033,"type":"article-journal","abstract":"BACKGROUND: Road Traffic Accidents have become an enormous global public health problem killing approximately 1.25 million people and injuring 20 to 50 million others yearly. It is the 10th leading cause of death universally and the number one cause of mortality of the young population between the ages of 5 and 29. Only few studies have been conducted on the severity of road traffic injuries in Ethiopia hence the need for the study.\nOBJECTIVE: To assess injury severity level and associated factors among road traffic accident victims.\nMETHODS: A cross-sectional study of patients involved in road traffic accident and attended Tirunesh Beijing hospital, Addis Ababa, Ethiopia. Victims were consecutively recruited until sample size (164) attained during the study period. Data collectors administered a structured questionnaire. The collected data was then entered and cleaned using Epi info and exported to IBM SPSS for statistical analysis. Independent factors associated with injury severity were assessed using bivariate and multivariate logistic regression.\nRESULTS: A total of 164 road traffic injury victims were included to the study. Prevalence of severe injury accounted for 36.6% of cases. \"can read and write\" educational status OR 35.194(95% CI; 3.325-372.539), sustaining multiple injury OR 18.400(95% CI; 5.402-62.671), sustaining multiple injury type OR 6.955(95% CI; 1.716-28.185) and being transported by ambulance from the scene of accident OR 13.800(95% CI; 1.481-128.635) were the explanatory variables found to have a statistically significant association with severe injury.\nCONCLUSION: This study showed road traffic accident is predominantly affecting the economically active, male young population. Not a single victim received pre-hospital care, majority were extracted by bystanders and most used commercial vehicle to be transported to a health institution reflecting the need for improvements in pre-hospital emergency services and socio-economic related infrastructures.","container-title":"PloS One","DOI":"10.1371/journal.pone.0222793","ISSN":"1932-6203","issue":"9","journalAbbreviation":"PLoS ONE","language":"eng","note":"PMID: 31557216\nPMCID: PMC6762084","page":"e0222793","source":"PubMed","title":"Injury severity level and associated factors among road traffic accident victims attending emergency department of Tirunesh Beijing Hospital, Addis Ababa, Ethiopia: A cross sectional hospital-based study","title-short":"Injury severity level and associated factors among road traffic accident victims attending emergency department of Tirunesh Beijing Hospital, Addis Ababa, Ethiopia","volume":"14","author":[{"family":"Gebresenbet","given":"Rediet Fikru"},{"family":"Aliyu","given":"Anteneh Dirar"}],"issued":{"date-parts":[["2019"]]}}}],"schema":"https://github.com/citation-style-language/schema/raw/master/csl-citation.json"} </w:instrText>
+      </w:r>
+      <w:r>
+        <w:fldChar w:fldCharType="separate"/>
+      </w:r>
+      <w:r>
+        <w:rPr>
+          <w:rFonts w:ascii="Calibri" w:hAnsi="Calibri" w:cs="Calibri"/>
+        </w:rPr>
+        <w:t>(</w:t>
+      </w:r>
+      <w:proofErr w:type="spellStart"/>
+      <w:r>
+        <w:rPr>
+          <w:rFonts w:ascii="Calibri" w:hAnsi="Calibri" w:cs="Calibri"/>
+        </w:rPr>
+        <w:t>Gebresenbet</w:t>
+      </w:r>
+      <w:proofErr w:type="spellEnd"/>
+      <w:r>
+        <w:rPr>
+          <w:rFonts w:ascii="Calibri" w:hAnsi="Calibri" w:cs="Calibri"/>
+        </w:rPr>
+        <w:t xml:space="preserve"> &amp; Aliyu, 2019)</w:t>
+      </w:r>
+      <w:r>
+        <w:fldChar w:fldCharType="end"/>
+      </w:r>
+      <w:r>
+        <w:t xml:space="preserve">. The number of RTAs and victims have been increasing globally due to the growing global population and rapid adoption of motorization </w:t>
+      </w:r>
+      <w:r>
+        <w:fldChar w:fldCharType="begin"/>
+      </w:r>
+      <w:r>
+        <w:instrText xml:space="preserve"> ADDIN ZOTERO_ITEM CSL_CITATION {"citationID":"gJIMW1jJ","properties":{"formattedCitation":"(Assi et al., 2020)","plainCitation":"(Assi et al., 2020)","noteIndex":0},"citationItems":[{"id":11027,"uris":["http://zotero.org/users/3696294/items/RQN6AUXX"],"uri":["http://zotero.org/users/3696294/items/RQN6AUXX"],"itemData":{"id":11027,"type":"article-journal","abstract":"Predicting crash injury severity is a crucial constituent of reducing the consequences of traffic crashes. This study developed machine learning (ML) models to predict crash injury severity using 15 crash-related parameters. Separate ML models for each cluster were obtained using fuzzy c-means, which enhanced the predicting capability. Finally, four ML models were developed: feed-forward neural networks (FNN), support vector machine (SVM), fuzzy C-means clustering based feed-forward neural network (FNN-FCM), and fuzzy c-means based support vector machine (SVM-FCM). Features that were easily identified with little investigation on crash sites were used as an input so that the trauma center can predict the crash severity level based on the initial information provided from the crash site and prepare accordingly for the treatment of the victims. The input parameters mainly include vehicle attributes and road condition attributes. This study used the crash database of Great Britain for the years 2011&amp;ndash;2016. A random sample of crashes representing each year was used considering the same share of severe and non-severe crashes. The models were compared based on injury severity prediction accuracy, sensitivity, precision, and harmonic mean of sensitivity and precision (i.e., F1 score). The SVM-FCM model outperformed the other developed models in terms of accuracy and F1 score in predicting the injury severity level of severe and non-severe crashes. This study concluded that the FCM clustering algorithm enhanced the prediction power of FNN and SVM models.","container-title":"International Journal of Environmental Research and Public Health","DOI":"10.3390/ijerph17155497","issue":"15","language":"en","note":"number: 15\npublisher: Multidisciplinary Digital Publishing Institute","page":"5497","source":"www.mdpi.com","title":"Predicting crash injury severity with machine learning algorithm synergized with clustering technique: a promising protocol","title-short":"Predicting crash injury severity with machine learning algorithm synergized with clustering technique","URL":"https://www.mdpi.com/1660-4601/17/15/5497","volume":"17","author":[{"family":"Assi","given":"Khaled"},{"family":"Rahman","given":"Syed Masiur"},{"family":"Mansoor","given":"Umer"},{"family":"Ratrout","given":"Nedal"}],"accessed":{"date-parts":[["2020",9,3]]},"issued":{"date-parts":[["2020",1]]}}}],"schema":"https://github.com/citation-style-language/schema/raw/master/csl-citation.json"} </w:instrText>
+      </w:r>
+      <w:r>
+        <w:fldChar w:fldCharType="separate"/>
+      </w:r>
+      <w:r>
+        <w:rPr>
+          <w:rFonts w:ascii="Calibri" w:hAnsi="Calibri" w:cs="Calibri"/>
+        </w:rPr>
+        <w:t>(</w:t>
+      </w:r>
+      <w:proofErr w:type="spellStart"/>
+      <w:r>
+        <w:rPr>
+          <w:rFonts w:ascii="Calibri" w:hAnsi="Calibri" w:cs="Calibri"/>
+        </w:rPr>
+        <w:t>Assi</w:t>
+      </w:r>
+      <w:proofErr w:type="spellEnd"/>
+      <w:r>
+        <w:rPr>
+          <w:rFonts w:ascii="Calibri" w:hAnsi="Calibri" w:cs="Calibri"/>
+        </w:rPr>
+        <w:t xml:space="preserve"> et al., 2020)</w:t>
+      </w:r>
+      <w:r>
+        <w:fldChar w:fldCharType="end"/>
+      </w:r>
+      <w:r>
+        <w:t xml:space="preserve">. Timely and appropriate medical care of RTA victims can significantly reduce accident and injury outcomes. RTA victims’ survival can be significantly improved if they are attended to in a timely manner and cared for by appropriate and qualified medical personnel </w:t>
+      </w:r>
+      <w:r>
+        <w:fldChar w:fldCharType="begin"/>
+      </w:r>
+      <w:r>
+        <w:instrText xml:space="preserve"> ADDIN ZOTERO_ITEM CSL_CITATION {"citationID":"ZYATxWAW","properties":{"formattedCitation":"(Sam et al., 2019)","plainCitation":"(Sam et al., 2019)","noteIndex":0},"citationItems":[{"id":11030,"uris":["http://zotero.org/users/3696294/items/EMXV3MRU"],"uri":["http://zotero.org/users/3696294/items/EMXV3MRU"],"itemData":{"id":11030,"type":"chapter","abstract":"Road traffic accidents (RTAs) and associated injuries are a major public health problem in developing countries. The timely emergency pre-hospital care and subsequent transportation of accident victims to the health facility may help reduce the accident and injury outcomes. Available evidence suggests that RTA victims stand a greater chance of survival if attended to and cared for in a timely manner. This exploratory qualitative study set out to explore the experiences of residents of 12 communities along the Kasoa-Mankessim highway in Ghana (an accident-prone highway) in administering emergency pre-hospital care to RTA victims. We utilised data from a purposive sample of 80 respondents (i.e., people who have ever attended to RTA victims) from the communities through structured interview schedules. We found that the majority of the respondents had little knowledge and/or professional training in first-aid and emergency pre-hospital care to RTA victims. The skills and knowledge exhibited were gained through years of rescue services to RTA victims. The “scoop and run” method of first-aid care was predominant among the respondents. We recommend regular community member (layperson first responder) sensitisation and training on emergency pre-hospital care for RTA victims.","container-title":"Emergency Medicine and Trauma","language":"en","note":"DOI:10.5772/intechopen.86118\npublisher: IntechOpen","source":"www.intechopen.com","title":"Pre-hospital and trauma care to road traffic accident victims: experiences of residents living along accident-prone highways in Ghana","title-short":"Pre-hospital and trauma care to road traffic accident victims","URL":"https://www.intechopen.com/books/emergency-medicine-and-trauma/pre-hospital-and-trauma-care-to-road-traffic-accident-victims-experiences-of-residents-living-along-","author":[{"family":"Sam","given":"Enoch F."},{"family":"Blay","given":"David K."},{"family":"Antwi","given":"Samuel"},{"family":"Anaafi","given":"Constance"},{"family":"Adoma","given":"Juliet A."}],"accessed":{"date-parts":[["2020",9,4]]},"issued":{"date-parts":[["2019",7,19]]}}}],"schema":"https://github.com/citation-style-language/schema/raw/master/csl-citation.json"} </w:instrText>
+      </w:r>
+      <w:r>
+        <w:fldChar w:fldCharType="separate"/>
+      </w:r>
+      <w:r>
+        <w:rPr>
+          <w:rFonts w:ascii="Calibri" w:hAnsi="Calibri" w:cs="Calibri"/>
+        </w:rPr>
+        <w:t>(Sam et al., 2019)</w:t>
+      </w:r>
+      <w:r>
+        <w:fldChar w:fldCharType="end"/>
+      </w:r>
+      <w:r>
+        <w:t>. There is a need for improvements in pre-hospital emergency services to improve the survival rate of RTA victims.</w:t>
+      </w:r>
+    </w:p>
+    <w:p>
+      <w:pPr>
         <w:rPr>
           <w:b/>
           <w:bCs/>
-        </w:rPr>
-        <w:t>Introduction</w:t>
-      </w:r>
-    </w:p>
-    <w:p>
+          <w:i/>
+          <w:iCs/>
+        </w:rPr>
+      </w:pPr>
       <w:r>
         <w:rPr>
           <w:b/>
           <w:bCs/>
-        </w:rPr>
-        <w:t xml:space="preserve">Background &amp; </w:t>
+          <w:i/>
+          <w:iCs/>
+        </w:rPr>
+        <w:lastRenderedPageBreak/>
+        <w:t xml:space="preserve">Business </w:t>
       </w:r>
       <w:r>
         <w:rPr>
           <w:b/>
           <w:bCs/>
-        </w:rPr>
-        <w:t xml:space="preserve">Business </w:t>
-      </w:r>
-      <w:r>
+          <w:i/>
+          <w:iCs/>
+        </w:rPr>
+        <w:t>Problem</w:t>
+      </w:r>
+    </w:p>
+    <w:p>
+      <w:r>
+        <w:t xml:space="preserve">Capturing data about RTAs, particularly the factors that affect accident severity levels could be helpful in proactively predicting accident severity. </w:t>
+      </w:r>
+      <w:r>
+        <w:t xml:space="preserve">Traditional statistical techniques that have been employed to predict the severity of RTAs have, such as </w:t>
+      </w:r>
+      <w:r>
+        <w:t xml:space="preserve">Ordered </w:t>
+      </w:r>
+      <w:proofErr w:type="spellStart"/>
+      <w:r>
+        <w:t>Probit</w:t>
+      </w:r>
+      <w:proofErr w:type="spellEnd"/>
+      <w:r>
+        <w:t xml:space="preserve"> (OP) and Logistic Regression (LR) have shown some inherent limitations</w:t>
+      </w:r>
+      <w:r>
+        <w:t xml:space="preserve"> and often lead to inaccurate predictions</w:t>
+      </w:r>
+      <w:r>
+        <w:t xml:space="preserve"> </w:t>
+      </w:r>
+      <w:r>
+        <w:fldChar w:fldCharType="begin"/>
+      </w:r>
+      <w:r>
+        <w:instrText xml:space="preserve"> ADDIN ZOTERO_ITEM CSL_CITATION {"citationID":"uo7JfdFn","properties":{"formattedCitation":"(Assi et al., 2020)","plainCitation":"(Assi et al., 2020)","noteIndex":0},"citationItems":[{"id":11027,"uris":["http://zotero.org/users/3696294/items/RQN6AUXX"],"uri":["http://zotero.org/users/3696294/items/RQN6AUXX"],"itemData":{"id":11027,"type":"article-journal","abstract":"Predicting crash injury severity is a crucial constituent of reducing the consequences of traffic crashes. This study developed machine learning (ML) models to predict crash injury severity using 15 crash-related parameters. Separate ML models for each cluster were obtained using fuzzy c-means, which enhanced the predicting capability. Finally, four ML models were developed: feed-forward neural networks (FNN), support vector machine (SVM), fuzzy C-means clustering based feed-forward neural network (FNN-FCM), and fuzzy c-means based support vector machine (SVM-FCM). Features that were easily identified with little investigation on crash sites were used as an input so that the trauma center can predict the crash severity level based on the initial information provided from the crash site and prepare accordingly for the treatment of the victims. The input parameters mainly include vehicle attributes and road condition attributes. This study used the crash database of Great Britain for the years 2011&amp;ndash;2016. A random sample of crashes representing each year was used considering the same share of severe and non-severe crashes. The models were compared based on injury severity prediction accuracy, sensitivity, precision, and harmonic mean of sensitivity and precision (i.e., F1 score). The SVM-FCM model outperformed the other developed models in terms of accuracy and F1 score in predicting the injury severity level of severe and non-severe crashes. This study concluded that the FCM clustering algorithm enhanced the prediction power of FNN and SVM models.","container-title":"International Journal of Environmental Research and Public Health","DOI":"10.3390/ijerph17155497","issue":"15","language":"en","note":"number: 15\npublisher: Multidisciplinary Digital Publishing Institute","page":"5497","source":"www.mdpi.com","title":"Predicting crash injury severity with machine learning algorithm synergized with clustering technique: a promising protocol","title-short":"Predicting crash injury severity with machine learning algorithm synergized with clustering technique","URL":"https://www.mdpi.com/1660-4601/17/15/5497","volume":"17","author":[{"family":"Assi","given":"Khaled"},{"family":"Rahman","given":"Syed Masiur"},{"family":"Mansoor","given":"Umer"},{"family":"Ratrout","given":"Nedal"}],"accessed":{"date-parts":[["2020",9,3]]},"issued":{"date-parts":[["2020",1]]}}}],"schema":"https://github.com/citation-style-language/schema/raw/master/csl-citation.json"} </w:instrText>
+      </w:r>
+      <w:r>
+        <w:fldChar w:fldCharType="separate"/>
+      </w:r>
+      <w:r>
+        <w:rPr>
+          <w:rFonts w:ascii="Calibri" w:hAnsi="Calibri" w:cs="Calibri"/>
+        </w:rPr>
+        <w:t>(Assi et al., 2020)</w:t>
+      </w:r>
+      <w:r>
+        <w:fldChar w:fldCharType="end"/>
+      </w:r>
+      <w:r>
+        <w:t xml:space="preserve">. </w:t>
+      </w:r>
+      <w:r>
+        <w:t xml:space="preserve"> It is </w:t>
+      </w:r>
+      <w:r>
+        <w:t>expected</w:t>
+      </w:r>
+      <w:r>
+        <w:t xml:space="preserve"> that </w:t>
+      </w:r>
+      <w:r>
+        <w:t>techniques</w:t>
+      </w:r>
+      <w:r>
+        <w:t xml:space="preserve"> based on </w:t>
+      </w:r>
+      <w:r>
+        <w:t xml:space="preserve">ML </w:t>
+      </w:r>
+      <w:r>
+        <w:t>algorithms</w:t>
+      </w:r>
+      <w:r>
+        <w:t>, which can model the non-linear relationships of the factors associated with RTA severity,</w:t>
+      </w:r>
+      <w:r>
+        <w:t xml:space="preserve"> could produce more accurate predictions.</w:t>
+      </w:r>
+      <w:r>
+        <w:t xml:space="preserve"> In fact, </w:t>
+      </w:r>
+      <w:r>
+        <w:t xml:space="preserve">some </w:t>
+      </w:r>
+      <w:r>
+        <w:t xml:space="preserve">researchers have </w:t>
+      </w:r>
+      <w:r>
+        <w:t xml:space="preserve">reported better performance of the ML algorithms compared to the traditional statistical techniques </w:t>
+      </w:r>
+      <w:r>
+        <w:fldChar w:fldCharType="begin"/>
+      </w:r>
+      <w:r>
+        <w:instrText xml:space="preserve"> ADDIN ZOTERO_ITEM CSL_CITATION {"citationID":"baENQPCi","properties":{"formattedCitation":"(Assi et al., 2020)","plainCitation":"(Assi et al., 2020)","noteIndex":0},"citationItems":[{"id":11027,"uris":["http://zotero.org/users/3696294/items/RQN6AUXX"],"uri":["http://zotero.org/users/3696294/items/RQN6AUXX"],"itemData":{"id":11027,"type":"article-journal","abstract":"Predicting crash injury severity is a crucial constituent of reducing the consequences of traffic crashes. This study developed machine learning (ML) models to predict crash injury severity using 15 crash-related parameters. Separate ML models for each cluster were obtained using fuzzy c-means, which enhanced the predicting capability. Finally, four ML models were developed: feed-forward neural networks (FNN), support vector machine (SVM), fuzzy C-means clustering based feed-forward neural network (FNN-FCM), and fuzzy c-means based support vector machine (SVM-FCM). Features that were easily identified with little investigation on crash sites were used as an input so that the trauma center can predict the crash severity level based on the initial information provided from the crash site and prepare accordingly for the treatment of the victims. The input parameters mainly include vehicle attributes and road condition attributes. This study used the crash database of Great Britain for the years 2011&amp;ndash;2016. A random sample of crashes representing each year was used considering the same share of severe and non-severe crashes. The models were compared based on injury severity prediction accuracy, sensitivity, precision, and harmonic mean of sensitivity and precision (i.e., F1 score). The SVM-FCM model outperformed the other developed models in terms of accuracy and F1 score in predicting the injury severity level of severe and non-severe crashes. This study concluded that the FCM clustering algorithm enhanced the prediction power of FNN and SVM models.","container-title":"International Journal of Environmental Research and Public Health","DOI":"10.3390/ijerph17155497","issue":"15","language":"en","note":"number: 15\npublisher: Multidisciplinary Digital Publishing Institute","page":"5497","source":"www.mdpi.com","title":"Predicting crash injury severity with machine learning algorithm synergized with clustering technique: a promising protocol","title-short":"Predicting crash injury severity with machine learning algorithm synergized with clustering technique","URL":"https://www.mdpi.com/1660-4601/17/15/5497","volume":"17","author":[{"family":"Assi","given":"Khaled"},{"family":"Rahman","given":"Syed Masiur"},{"family":"Mansoor","given":"Umer"},{"family":"Ratrout","given":"Nedal"}],"accessed":{"date-parts":[["2020",9,3]]},"issued":{"date-parts":[["2020",1]]}}}],"schema":"https://github.com/citation-style-language/schema/raw/master/csl-citation.json"} </w:instrText>
+      </w:r>
+      <w:r>
+        <w:fldChar w:fldCharType="separate"/>
+      </w:r>
+      <w:r>
+        <w:rPr>
+          <w:rFonts w:ascii="Calibri" w:hAnsi="Calibri" w:cs="Calibri"/>
+        </w:rPr>
+        <w:t>(Assi et al., 2020)</w:t>
+      </w:r>
+      <w:r>
+        <w:fldChar w:fldCharType="end"/>
+      </w:r>
+      <w:r>
+        <w:t>.</w:t>
+      </w:r>
+    </w:p>
+    <w:p>
+      <w:r>
+        <w:t>The objective of this project was to predict accident severity using information that can be easily captured at collision or crash sites. Capturing such information could help</w:t>
+      </w:r>
+      <w:r>
+        <w:t xml:space="preserve"> </w:t>
+      </w:r>
+      <w:r>
+        <w:t>emergency management team</w:t>
+      </w:r>
+      <w:r>
+        <w:t>s</w:t>
+      </w:r>
+      <w:r>
+        <w:t xml:space="preserve"> enabling them to predict accident severity</w:t>
+      </w:r>
+      <w:r>
+        <w:t xml:space="preserve">, </w:t>
+      </w:r>
+      <w:r>
+        <w:t xml:space="preserve">to dispatch of appropriate emergency equipment, vehicle, and personnel or </w:t>
+      </w:r>
+      <w:r>
+        <w:t xml:space="preserve">to </w:t>
+      </w:r>
+      <w:r>
+        <w:t>provide appropriate and timely guidance to the nearest health facility.</w:t>
+      </w:r>
+      <w:r>
+        <w:t xml:space="preserve"> Such a capability would empower emergency management teams, trauma </w:t>
+      </w:r>
+      <w:r>
+        <w:t>centres</w:t>
+      </w:r>
+      <w:r>
+        <w:t xml:space="preserve">, and ultimately </w:t>
+      </w:r>
+      <w:r>
+        <w:t>lead to</w:t>
+      </w:r>
+      <w:r>
+        <w:t xml:space="preserve"> improvements in road traffic safety</w:t>
+      </w:r>
+      <w:r>
+        <w:t>,</w:t>
+      </w:r>
+      <w:r>
+        <w:t xml:space="preserve"> even</w:t>
+      </w:r>
+      <w:r>
+        <w:t xml:space="preserve"> in remote areas with limited access or emergency services.</w:t>
+      </w:r>
+    </w:p>
+    <w:p>
+      <w:pPr>
+        <w:pStyle w:val="ListParagraph"/>
+        <w:numPr>
+          <w:ilvl w:val="0"/>
+          <w:numId w:val="12"/>
+        </w:numPr>
         <w:rPr>
           <w:b/>
           <w:bCs/>
         </w:rPr>
-        <w:t>Problem:</w:t>
-      </w:r>
-      <w:r>
-        <w:t xml:space="preserve"> </w:t>
-      </w:r>
-      <w:r>
-        <w:t xml:space="preserve">Road traffic accidents (RTAs) and the </w:t>
-      </w:r>
-      <w:r>
-        <w:t>associated injuries</w:t>
-      </w:r>
-      <w:r>
-        <w:t xml:space="preserve"> are a significant public health challenge in countries worldwide. About 1.25 million people and up to 50 million people are injured yearly and RTAs represent the </w:t>
-      </w:r>
-      <w:r>
-        <w:t>tenth</w:t>
-      </w:r>
-      <w:r>
-        <w:t xml:space="preserve"> leading cause of death globally</w:t>
-      </w:r>
-      <w:r>
-        <w:t xml:space="preserve"> </w:t>
-      </w:r>
-      <w:r>
-        <w:fldChar w:fldCharType="begin"/>
-      </w:r>
-      <w:r>
-        <w:instrText xml:space="preserve"> ADDIN ZOTERO_ITEM CSL_CITATION {"citationID":"8pnaNc2s","properties":{"formattedCitation":"(Assi et al., 2020; Gebresenbet &amp; Aliyu, 2019)","plainCitation":"(Assi et al., 2020; Gebresenbet &amp; Aliyu, 2019)","noteIndex":0},"citationItems":[{"id":11027,"uris":["http://zotero.org/users/3696294/items/RQN6AUXX"],"uri":["http://zotero.org/users/3696294/items/RQN6AUXX"],"itemData":{"id":11027,"type":"article-journal","abstract":"Predicting crash injury severity is a crucial constituent of reducing the consequences of traffic crashes. This study developed machine learning (ML) models to predict crash injury severity using 15 crash-related parameters. Separate ML models for each cluster were obtained using fuzzy c-means, which enhanced the predicting capability. Finally, four ML models were developed: feed-forward neural networks (FNN), support vector machine (SVM), fuzzy C-means clustering based feed-forward neural network (FNN-FCM), and fuzzy c-means based support vector machine (SVM-FCM). Features that were easily identified with little investigation on crash sites were used as an input so that the trauma center can predict the crash severity level based on the initial information provided from the crash site and prepare accordingly for the treatment of the victims. The input parameters mainly include vehicle attributes and road condition attributes. This study used the crash database of Great Britain for the years 2011&amp;ndash;2016. A random sample of crashes representing each year was used considering the same share of severe and non-severe crashes. The models were compared based on injury severity prediction accuracy, sensitivity, precision, and harmonic mean of sensitivity and precision (i.e., F1 score). The SVM-FCM model outperformed the other developed models in terms of accuracy and F1 score in predicting the injury severity level of severe and non-severe crashes. This study concluded that the FCM clustering algorithm enhanced the prediction power of FNN and SVM models.","container-title":"International Journal of Environmental Research and Public Health","DOI":"10.3390/ijerph17155497","issue":"15","language":"en","note":"number: 15\npublisher: Multidisciplinary Digital Publishing Institute","page":"5497","source":"www.mdpi.com","title":"Predicting crash injury severity with machine learning algorithm synergized with clustering technique: a promising protocol","title-short":"Predicting crash injury severity with machine learning algorithm synergized with clustering technique","URL":"https://www.mdpi.com/1660-4601/17/15/5497","volume":"17","author":[{"family":"Assi","given":"Khaled"},{"family":"Rahman","given":"Syed Masiur"},{"family":"Mansoor","given":"Umer"},{"family":"Ratrout","given":"Nedal"}],"accessed":{"date-parts":[["2020",9,3]]},"issued":{"date-parts":[["2020",1]]}}},{"id":11033,"uris":["http://zotero.org/users/3696294/items/UXQHAQMQ"],"uri":["http://zotero.org/users/3696294/items/UXQHAQMQ"],"itemData":{"id":11033,"type":"article-journal","abstract":"BACKGROUND: Road Traffic Accidents have become an enormous global public health problem killing approximately 1.25 million people and injuring 20 to 50 million others yearly. It is the 10th leading cause of death universally and the number one cause of mortality of the young population between the ages of 5 and 29. Only few studies have been conducted on the severity of road traffic injuries in Ethiopia hence the need for the study.\nOBJECTIVE: To assess injury severity level and associated factors among road traffic accident victims.\nMETHODS: A cross-sectional study of patients involved in road traffic accident and attended Tirunesh Beijing hospital, Addis Ababa, Ethiopia. Victims were consecutively recruited until sample size (164) attained during the study period. Data collectors administered a structured questionnaire. The collected data was then entered and cleaned using Epi info and exported to IBM SPSS for statistical analysis. Independent factors associated with injury severity were assessed using bivariate and multivariate logistic regression.\nRESULTS: A total of 164 road traffic injury victims were included to the study. Prevalence of severe injury accounted for 36.6% of cases. \"can read and write\" educational status OR 35.194(95% CI; 3.325-372.539), sustaining multiple injury OR 18.400(95% CI; 5.402-62.671), sustaining multiple injury type OR 6.955(95% CI; 1.716-28.185) and being transported by ambulance from the scene of accident OR 13.800(95% CI; 1.481-128.635) were the explanatory variables found to have a statistically significant association with severe injury.\nCONCLUSION: This study showed road traffic accident is predominantly affecting the economically active, male young population. Not a single victim received pre-hospital care, majority were extracted by bystanders and most used commercial vehicle to be transported to a health institution reflecting the need for improvements in pre-hospital emergency services and socio-economic related infrastructures.","container-title":"PloS One","DOI":"10.1371/journal.pone.0222793","ISSN":"1932-6203","issue":"9","journalAbbreviation":"PLoS ONE","language":"eng","note":"PMID: 31557216\nPMCID: PMC6762084","page":"e0222793","source":"PubMed","title":"Injury severity level and associated factors among road traffic accident victims attending emergency department of Tirunesh Beijing Hospital, Addis Ababa, Ethiopia: A cross sectional hospital-based study","title-short":"Injury severity level and associated factors among road traffic accident victims attending emergency department of Tirunesh Beijing Hospital, Addis Ababa, Ethiopia","volume":"14","author":[{"family":"Gebresenbet","given":"Rediet Fikru"},{"family":"Aliyu","given":"Anteneh Dirar"}],"issued":{"date-parts":[["2019"]]}}}],"schema":"https://github.com/citation-style-language/schema/raw/master/csl-citation.json"} </w:instrText>
-      </w:r>
-      <w:r>
-        <w:fldChar w:fldCharType="separate"/>
-      </w:r>
-      <w:r>
-        <w:rPr>
-          <w:rFonts w:ascii="Calibri" w:hAnsi="Calibri" w:cs="Calibri"/>
-        </w:rPr>
-        <w:t>(Assi et al., 2020; Gebresenbet &amp; Aliyu, 2019)</w:t>
-      </w:r>
-      <w:r>
-        <w:fldChar w:fldCharType="end"/>
-      </w:r>
-      <w:r>
-        <w:t>. RTAs are also the number one cause of mortality of the young between the ages of 5 and 29</w:t>
-      </w:r>
-      <w:r>
-        <w:t xml:space="preserve"> </w:t>
-      </w:r>
-      <w:r>
-        <w:t xml:space="preserve">, particularly in </w:t>
-      </w:r>
-      <w:r>
-        <w:t>developing countries where timely pre-hospital emergency care and subsequent transportation of accident victims to appropriate health facilities are often limited</w:t>
-      </w:r>
-      <w:r>
-        <w:t xml:space="preserve"> </w:t>
-      </w:r>
-      <w:r>
-        <w:fldChar w:fldCharType="begin"/>
-      </w:r>
-      <w:r>
-        <w:instrText xml:space="preserve"> ADDIN ZOTERO_ITEM CSL_CITATION {"citationID":"j4v6Yk9z","properties":{"formattedCitation":"(Gebresenbet &amp; Aliyu, 2019)","plainCitation":"(Gebresenbet &amp; Aliyu, 2019)","noteIndex":0},"citationItems":[{"id":11033,"uris":["http://zotero.org/users/3696294/items/UXQHAQMQ"],"uri":["http://zotero.org/users/3696294/items/UXQHAQMQ"],"itemData":{"id":11033,"type":"article-journal","abstract":"BACKGROUND: Road Traffic Accidents have become an enormous global public health problem killing approximately 1.25 million people and injuring 20 to 50 million others yearly. It is the 10th leading cause of death universally and the number one cause of mortality of the young population between the ages of 5 and 29. Only few studies have been conducted on the severity of road traffic injuries in Ethiopia hence the need for the study.\nOBJECTIVE: To assess injury severity level and associated factors among road traffic accident victims.\nMETHODS: A cross-sectional study of patients involved in road traffic accident and attended Tirunesh Beijing hospital, Addis Ababa, Ethiopia. Victims were consecutively recruited until sample size (164) attained during the study period. Data collectors administered a structured questionnaire. The collected data was then entered and cleaned using Epi info and exported to IBM SPSS for statistical analysis. Independent factors associated with injury severity were assessed using bivariate and multivariate logistic regression.\nRESULTS: A total of 164 road traffic injury victims were included to the study. Prevalence of severe injury accounted for 36.6% of cases. \"can read and write\" educational status OR 35.194(95% CI; 3.325-372.539), sustaining multiple injury OR 18.400(95% CI; 5.402-62.671), sustaining multiple injury type OR 6.955(95% CI; 1.716-28.185) and being transported by ambulance from the scene of accident OR 13.800(95% CI; 1.481-128.635) were the explanatory variables found to have a statistically significant association with severe injury.\nCONCLUSION: This study showed road traffic accident is predominantly affecting the economically active, male young population. Not a single victim received pre-hospital care, majority were extracted by bystanders and most used commercial vehicle to be transported to a health institution reflecting the need for improvements in pre-hospital emergency services and socio-economic related infrastructures.","container-title":"PloS One","DOI":"10.1371/journal.pone.0222793","ISSN":"1932-6203","issue":"9","journalAbbreviation":"PLoS ONE","language":"eng","note":"PMID: 31557216\nPMCID: PMC6762084","page":"e0222793","source":"PubMed","title":"Injury severity level and associated factors among road traffic accident victims attending emergency department of Tirunesh Beijing Hospital, Addis Ababa, Ethiopia: A cross sectional hospital-based study","title-short":"Injury severity level and associated factors among road traffic accident victims attending emergency department of Tirunesh Beijing Hospital, Addis Ababa, Ethiopia","volume":"14","author":[{"family":"Gebresenbet","given":"Rediet Fikru"},{"family":"Aliyu","given":"Anteneh Dirar"}],"issued":{"date-parts":[["2019"]]}}}],"schema":"https://github.com/citation-style-language/schema/raw/master/csl-citation.json"} </w:instrText>
-      </w:r>
-      <w:r>
-        <w:fldChar w:fldCharType="separate"/>
-      </w:r>
-      <w:r>
-        <w:rPr>
-          <w:rFonts w:ascii="Calibri" w:hAnsi="Calibri" w:cs="Calibri"/>
-        </w:rPr>
-        <w:t>(Gebresenbet &amp; Aliyu, 2019)</w:t>
-      </w:r>
-      <w:r>
-        <w:fldChar w:fldCharType="end"/>
-      </w:r>
-      <w:r>
-        <w:t xml:space="preserve">. </w:t>
-      </w:r>
-      <w:r>
-        <w:t xml:space="preserve">The number of RTAs and victims have been increasing globally due to the growing global population and rapid adoption of motorization </w:t>
-      </w:r>
-      <w:r>
-        <w:fldChar w:fldCharType="begin"/>
-      </w:r>
-      <w:r>
-        <w:instrText xml:space="preserve"> ADDIN ZOTERO_ITEM CSL_CITATION {"citationID":"gJIMW1jJ","properties":{"formattedCitation":"(Assi et al., 2020)","plainCitation":"(Assi et al., 2020)","noteIndex":0},"citationItems":[{"id":11027,"uris":["http://zotero.org/users/3696294/items/RQN6AUXX"],"uri":["http://zotero.org/users/3696294/items/RQN6AUXX"],"itemData":{"id":11027,"type":"article-journal","abstract":"Predicting crash injury severity is a crucial constituent of reducing the consequences of traffic crashes. This study developed machine learning (ML) models to predict crash injury severity using 15 crash-related parameters. Separate ML models for each cluster were obtained using fuzzy c-means, which enhanced the predicting capability. Finally, four ML models were developed: feed-forward neural networks (FNN), support vector machine (SVM), fuzzy C-means clustering based feed-forward neural network (FNN-FCM), and fuzzy c-means based support vector machine (SVM-FCM). Features that were easily identified with little investigation on crash sites were used as an input so that the trauma center can predict the crash severity level based on the initial information provided from the crash site and prepare accordingly for the treatment of the victims. The input parameters mainly include vehicle attributes and road condition attributes. This study used the crash database of Great Britain for the years 2011&amp;ndash;2016. A random sample of crashes representing each year was used considering the same share of severe and non-severe crashes. The models were compared based on injury severity prediction accuracy, sensitivity, precision, and harmonic mean of sensitivity and precision (i.e., F1 score). The SVM-FCM model outperformed the other developed models in terms of accuracy and F1 score in predicting the injury severity level of severe and non-severe crashes. This study concluded that the FCM clustering algorithm enhanced the prediction power of FNN and SVM models.","container-title":"International Journal of Environmental Research and Public Health","DOI":"10.3390/ijerph17155497","issue":"15","language":"en","note":"number: 15\npublisher: Multidisciplinary Digital Publishing Institute","page":"5497","source":"www.mdpi.com","title":"Predicting crash injury severity with machine learning algorithm synergized with clustering technique: a promising protocol","title-short":"Predicting crash injury severity with machine learning algorithm synergized with clustering technique","URL":"https://www.mdpi.com/1660-4601/17/15/5497","volume":"17","author":[{"family":"Assi","given":"Khaled"},{"family":"Rahman","given":"Syed Masiur"},{"family":"Mansoor","given":"Umer"},{"family":"Ratrout","given":"Nedal"}],"accessed":{"date-parts":[["2020",9,3]]},"issued":{"date-parts":[["2020",1]]}}}],"schema":"https://github.com/citation-style-language/schema/raw/master/csl-citation.json"} </w:instrText>
-      </w:r>
-      <w:r>
-        <w:fldChar w:fldCharType="separate"/>
-      </w:r>
-      <w:r>
-        <w:rPr>
-          <w:rFonts w:ascii="Calibri" w:hAnsi="Calibri" w:cs="Calibri"/>
-        </w:rPr>
-        <w:t>(Assi et al., 2020)</w:t>
-      </w:r>
-      <w:r>
-        <w:fldChar w:fldCharType="end"/>
-      </w:r>
-      <w:r>
-        <w:t xml:space="preserve">. </w:t>
-      </w:r>
-      <w:r>
-        <w:t xml:space="preserve">Timely and appropriate medical care of RTA victims can significantly reduce accident and injury outcomes. RTA victims’ survival can be significantly improved if they are attended to in a timely manner and cared for by appropriate and qualified medical personnel </w:t>
-      </w:r>
-      <w:r>
-        <w:fldChar w:fldCharType="begin"/>
-      </w:r>
-      <w:r>
-        <w:instrText xml:space="preserve"> ADDIN ZOTERO_ITEM CSL_CITATION {"citationID":"ZYATxWAW","properties":{"formattedCitation":"(Sam et al., 2019)","plainCitation":"(Sam et al., 2019)","noteIndex":0},"citationItems":[{"id":11030,"uris":["http://zotero.org/users/3696294/items/EMXV3MRU"],"uri":["http://zotero.org/users/3696294/items/EMXV3MRU"],"itemData":{"id":11030,"type":"chapter","abstract":"Road traffic accidents (RTAs) and associated injuries are a major public health problem in developing countries. The timely emergency pre-hospital care and subsequent transportation of accident victims to the health facility may help reduce the accident and injury outcomes. Available evidence suggests that RTA victims stand a greater chance of survival if attended to and cared for in a timely manner. This exploratory qualitative study set out to explore the experiences of residents of 12 communities along the Kasoa-Mankessim highway in Ghana (an accident-prone highway) in administering emergency pre-hospital care to RTA victims. We utilised data from a purposive sample of 80 respondents (i.e., people who have ever attended to RTA victims) from the communities through structured interview schedules. We found that the majority of the respondents had little knowledge and/or professional training in first-aid and emergency pre-hospital care to RTA victims. The skills and knowledge exhibited were gained through years of rescue services to RTA victims. The “scoop and run” method of first-aid care was predominant among the respondents. We recommend regular community member (layperson first responder) sensitisation and training on emergency pre-hospital care for RTA victims.","container-title":"Emergency Medicine and Trauma","language":"en","note":"DOI:10.5772/intechopen.86118\npublisher: IntechOpen","source":"www.intechopen.com","title":"Pre-hospital and trauma care to road traffic accident victims: experiences of residents living along accident-prone highways in Ghana","title-short":"Pre-hospital and trauma care to road traffic accident victims","URL":"https://www.intechopen.com/books/emergency-medicine-and-trauma/pre-hospital-and-trauma-care-to-road-traffic-accident-victims-experiences-of-residents-living-along-","author":[{"family":"Sam","given":"Enoch F."},{"family":"Blay","given":"David K."},{"family":"Antwi","given":"Samuel"},{"family":"Anaafi","given":"Constance"},{"family":"Adoma","given":"Juliet A."}],"accessed":{"date-parts":[["2020",9,4]]},"issued":{"date-parts":[["2019",7,19]]}}}],"schema":"https://github.com/citation-style-language/schema/raw/master/csl-citation.json"} </w:instrText>
-      </w:r>
-      <w:r>
-        <w:fldChar w:fldCharType="separate"/>
-      </w:r>
-      <w:r>
-        <w:rPr>
-          <w:rFonts w:ascii="Calibri" w:hAnsi="Calibri" w:cs="Calibri"/>
-        </w:rPr>
-        <w:t>(Sam et al., 2019)</w:t>
-      </w:r>
-      <w:r>
-        <w:fldChar w:fldCharType="end"/>
-      </w:r>
-      <w:r>
-        <w:t>.</w:t>
-      </w:r>
-      <w:r>
-        <w:t xml:space="preserve"> There is a </w:t>
-      </w:r>
-      <w:r>
-        <w:lastRenderedPageBreak/>
-        <w:t>need for improvements in pre-hospital emergency services to improve the survival rate of RTA victims.</w:t>
-      </w:r>
-    </w:p>
-    <w:p>
-      <w:r>
-        <w:t xml:space="preserve">Capturing data about RTAs, particularly the factors that affect accident severity levels could be helpful in proactively predicting accident severity. </w:t>
-      </w:r>
-      <w:r>
-        <w:t xml:space="preserve">Traditional statistical techniques that have been employed to predict the severity of RTAs have, such as </w:t>
-      </w:r>
-      <w:r>
-        <w:t>Ordered Probit (OP) and Logistic Regression (LR) have shown some inherent limitations</w:t>
-      </w:r>
-      <w:r>
-        <w:t xml:space="preserve"> and often lead to inaccurate predictions</w:t>
-      </w:r>
-      <w:r>
-        <w:t xml:space="preserve"> </w:t>
-      </w:r>
-      <w:r>
-        <w:fldChar w:fldCharType="begin"/>
-      </w:r>
-      <w:r>
-        <w:instrText xml:space="preserve"> ADDIN ZOTERO_ITEM CSL_CITATION {"citationID":"uo7JfdFn","properties":{"formattedCitation":"(Assi et al., 2020)","plainCitation":"(Assi et al., 2020)","noteIndex":0},"citationItems":[{"id":11027,"uris":["http://zotero.org/users/3696294/items/RQN6AUXX"],"uri":["http://zotero.org/users/3696294/items/RQN6AUXX"],"itemData":{"id":11027,"type":"article-journal","abstract":"Predicting crash injury severity is a crucial constituent of reducing the consequences of traffic crashes. This study developed machine learning (ML) models to predict crash injury severity using 15 crash-related parameters. Separate ML models for each cluster were obtained using fuzzy c-means, which enhanced the predicting capability. Finally, four ML models were developed: feed-forward neural networks (FNN), support vector machine (SVM), fuzzy C-means clustering based feed-forward neural network (FNN-FCM), and fuzzy c-means based support vector machine (SVM-FCM). Features that were easily identified with little investigation on crash sites were used as an input so that the trauma center can predict the crash severity level based on the initial information provided from the crash site and prepare accordingly for the treatment of the victims. The input parameters mainly include vehicle attributes and road condition attributes. This study used the crash database of Great Britain for the years 2011&amp;ndash;2016. A random sample of crashes representing each year was used considering the same share of severe and non-severe crashes. The models were compared based on injury severity prediction accuracy, sensitivity, precision, and harmonic mean of sensitivity and precision (i.e., F1 score). The SVM-FCM model outperformed the other developed models in terms of accuracy and F1 score in predicting the injury severity level of severe and non-severe crashes. This study concluded that the FCM clustering algorithm enhanced the prediction power of FNN and SVM models.","container-title":"International Journal of Environmental Research and Public Health","DOI":"10.3390/ijerph17155497","issue":"15","language":"en","note":"number: 15\npublisher: Multidisciplinary Digital Publishing Institute","page":"5497","source":"www.mdpi.com","title":"Predicting crash injury severity with machine learning algorithm synergized with clustering technique: a promising protocol","title-short":"Predicting crash injury severity with machine learning algorithm synergized with clustering technique","URL":"https://www.mdpi.com/1660-4601/17/15/5497","volume":"17","author":[{"family":"Assi","given":"Khaled"},{"family":"Rahman","given":"Syed Masiur"},{"family":"Mansoor","given":"Umer"},{"family":"Ratrout","given":"Nedal"}],"accessed":{"date-parts":[["2020",9,3]]},"issued":{"date-parts":[["2020",1]]}}}],"schema":"https://github.com/citation-style-language/schema/raw/master/csl-citation.json"} </w:instrText>
-      </w:r>
-      <w:r>
-        <w:fldChar w:fldCharType="separate"/>
-      </w:r>
-      <w:r>
-        <w:rPr>
-          <w:rFonts w:ascii="Calibri" w:hAnsi="Calibri" w:cs="Calibri"/>
-        </w:rPr>
-        <w:t>(Assi et al., 2020)</w:t>
-      </w:r>
-      <w:r>
-        <w:fldChar w:fldCharType="end"/>
-      </w:r>
-      <w:r>
-        <w:t xml:space="preserve">. </w:t>
-      </w:r>
-      <w:r>
-        <w:t xml:space="preserve"> It is </w:t>
-      </w:r>
-      <w:r>
-        <w:t>expected</w:t>
-      </w:r>
-      <w:r>
-        <w:t xml:space="preserve"> that </w:t>
-      </w:r>
-      <w:r>
-        <w:t>techniques</w:t>
-      </w:r>
-      <w:r>
-        <w:t xml:space="preserve"> based on </w:t>
-      </w:r>
-      <w:r>
-        <w:t xml:space="preserve">ML </w:t>
-      </w:r>
-      <w:r>
-        <w:t>algorithms</w:t>
-      </w:r>
-      <w:r>
-        <w:t>, which can model the non-linear relationships of the factors associated with RTA severity,</w:t>
-      </w:r>
-      <w:r>
-        <w:t xml:space="preserve"> could produce more accurate predictions.</w:t>
-      </w:r>
-      <w:r>
-        <w:t xml:space="preserve"> In fact, </w:t>
-      </w:r>
-      <w:r>
-        <w:t xml:space="preserve">some </w:t>
-      </w:r>
-      <w:r>
-        <w:t xml:space="preserve">researchers have </w:t>
-      </w:r>
-      <w:r>
-        <w:t xml:space="preserve">reported better performance of the ML algorithms compared to the traditional statistical techniques </w:t>
-      </w:r>
-      <w:r>
-        <w:fldChar w:fldCharType="begin"/>
-      </w:r>
-      <w:r>
-        <w:instrText xml:space="preserve"> ADDIN ZOTERO_ITEM CSL_CITATION {"citationID":"baENQPCi","properties":{"formattedCitation":"(Assi et al., 2020)","plainCitation":"(Assi et al., 2020)","noteIndex":0},"citationItems":[{"id":11027,"uris":["http://zotero.org/users/3696294/items/RQN6AUXX"],"uri":["http://zotero.org/users/3696294/items/RQN6AUXX"],"itemData":{"id":11027,"type":"article-journal","abstract":"Predicting crash injury severity is a crucial constituent of reducing the consequences of traffic crashes. This study developed machine learning (ML) models to predict crash injury severity using 15 crash-related parameters. Separate ML models for each cluster were obtained using fuzzy c-means, which enhanced the predicting capability. Finally, four ML models were developed: feed-forward neural networks (FNN), support vector machine (SVM), fuzzy C-means clustering based feed-forward neural network (FNN-FCM), and fuzzy c-means based support vector machine (SVM-FCM). Features that were easily identified with little investigation on crash sites were used as an input so that the trauma center can predict the crash severity level based on the initial information provided from the crash site and prepare accordingly for the treatment of the victims. The input parameters mainly include vehicle attributes and road condition attributes. This study used the crash database of Great Britain for the years 2011&amp;ndash;2016. A random sample of crashes representing each year was used considering the same share of severe and non-severe crashes. The models were compared based on injury severity prediction accuracy, sensitivity, precision, and harmonic mean of sensitivity and precision (i.e., F1 score). The SVM-FCM model outperformed the other developed models in terms of accuracy and F1 score in predicting the injury severity level of severe and non-severe crashes. This study concluded that the FCM clustering algorithm enhanced the prediction power of FNN and SVM models.","container-title":"International Journal of Environmental Research and Public Health","DOI":"10.3390/ijerph17155497","issue":"15","language":"en","note":"number: 15\npublisher: Multidisciplinary Digital Publishing Institute","page":"5497","source":"www.mdpi.com","title":"Predicting crash injury severity with machine learning algorithm synergized with clustering technique: a promising protocol","title-short":"Predicting crash injury severity with machine learning algorithm synergized with clustering technique","URL":"https://www.mdpi.com/1660-4601/17/15/5497","volume":"17","author":[{"family":"Assi","given":"Khaled"},{"family":"Rahman","given":"Syed Masiur"},{"family":"Mansoor","given":"Umer"},{"family":"Ratrout","given":"Nedal"}],"accessed":{"date-parts":[["2020",9,3]]},"issued":{"date-parts":[["2020",1]]}}}],"schema":"https://github.com/citation-style-language/schema/raw/master/csl-citation.json"} </w:instrText>
-      </w:r>
-      <w:r>
-        <w:fldChar w:fldCharType="separate"/>
-      </w:r>
-      <w:r>
-        <w:rPr>
-          <w:rFonts w:ascii="Calibri" w:hAnsi="Calibri" w:cs="Calibri"/>
-        </w:rPr>
-        <w:t>(Assi et al., 2020)</w:t>
-      </w:r>
-      <w:r>
-        <w:fldChar w:fldCharType="end"/>
-      </w:r>
-      <w:r>
-        <w:t>.</w:t>
-      </w:r>
-    </w:p>
-    <w:p>
-      <w:r>
-        <w:t>The objective of this project was to predict accident severity using information that can be easily captured at collision or crash sites. Capturing such information could help</w:t>
-      </w:r>
-      <w:r>
-        <w:t xml:space="preserve"> </w:t>
-      </w:r>
-      <w:r>
-        <w:t>emergency management team</w:t>
-      </w:r>
-      <w:r>
-        <w:t>s</w:t>
-      </w:r>
-      <w:r>
-        <w:t xml:space="preserve"> enabling them to predict accident severity</w:t>
-      </w:r>
-      <w:r>
-        <w:t xml:space="preserve">, </w:t>
-      </w:r>
-      <w:r>
-        <w:t xml:space="preserve">to dispatch of appropriate emergency equipment, vehicle, and personnel or </w:t>
-      </w:r>
-      <w:r>
-        <w:t xml:space="preserve">to </w:t>
-      </w:r>
-      <w:r>
-        <w:t>provide appropriate and timely guidance to the nearest health facility.</w:t>
-      </w:r>
-      <w:r>
-        <w:t xml:space="preserve"> Such a capability would empower emergency management teams, trauma </w:t>
-      </w:r>
-      <w:r>
-        <w:t>centres</w:t>
-      </w:r>
-      <w:r>
-        <w:t xml:space="preserve">, and ultimately </w:t>
-      </w:r>
-      <w:r>
-        <w:t>lead to</w:t>
-      </w:r>
-      <w:r>
-        <w:t xml:space="preserve"> improvements in road traffic safety</w:t>
-      </w:r>
-      <w:r>
-        <w:t>,</w:t>
-      </w:r>
-      <w:r>
-        <w:t xml:space="preserve"> even</w:t>
-      </w:r>
-      <w:r>
-        <w:t xml:space="preserve"> in remote areas with limited access or emergency services.</w:t>
-      </w:r>
-    </w:p>
-    <w:p>
+      </w:pPr>
       <w:r>
         <w:rPr>
           <w:b/>
@@ -584,179 +630,250 @@
         </w:rPr>
         <w:t>Data Understanding</w:t>
       </w:r>
-      <w:r>
+    </w:p>
+    <w:p>
+      <w:r>
+        <w:t xml:space="preserve">The data for this study was obtained from a publicly available dataset provided by the SDOT, which is </w:t>
+      </w:r>
+      <w:r>
+        <w:t>collisions data contain</w:t>
+      </w:r>
+      <w:r>
+        <w:t>ing</w:t>
+      </w:r>
+      <w:r>
+        <w:t xml:space="preserve"> </w:t>
+      </w:r>
+      <w:r>
+        <w:t xml:space="preserve">weekly </w:t>
+      </w:r>
+      <w:r>
+        <w:t>information about accidents in Seattle City</w:t>
+      </w:r>
+      <w:r>
+        <w:t xml:space="preserve"> for all collision types from 2004 to present.  The dataset contains a total of 40 attributes, such as the location of the collision (in latitude, longitude, and a description of the general location of the collision), the collision type, total number of people involved, the number of vehicles involved, the number of injuries, the number of fatalities, the date and time of the accident, whether the a driver involved was speeding, whether a driver involved was under the influence of drugs or alcohol, </w:t>
+      </w:r>
+      <w:r>
+        <w:t xml:space="preserve">collision type, weather condition, road condition, </w:t>
+      </w:r>
+      <w:r>
+        <w:t>the accident severity, and many other factors.</w:t>
+      </w:r>
+    </w:p>
+    <w:p>
+      <w:pPr>
+        <w:pStyle w:val="ListParagraph"/>
+        <w:numPr>
+          <w:ilvl w:val="0"/>
+          <w:numId w:val="12"/>
+        </w:numPr>
         <w:rPr>
           <w:b/>
           <w:bCs/>
         </w:rPr>
-        <w:t>:</w:t>
+      </w:pPr>
+      <w:r>
+        <w:rPr>
+          <w:b/>
+          <w:bCs/>
+        </w:rPr>
+        <w:t>Methodology</w:t>
+      </w:r>
+    </w:p>
+    <w:p>
+      <w:pPr>
+        <w:rPr>
+          <w:b/>
+          <w:bCs/>
+          <w:i/>
+          <w:iCs/>
+        </w:rPr>
+      </w:pPr>
+      <w:r>
+        <w:rPr>
+          <w:b/>
+          <w:bCs/>
+          <w:i/>
+          <w:iCs/>
+        </w:rPr>
+        <w:t>Data Cleaning and Pre</w:t>
+      </w:r>
+      <w:r>
+        <w:rPr>
+          <w:b/>
+          <w:bCs/>
+          <w:i/>
+          <w:iCs/>
+        </w:rPr>
+        <w:t>paration</w:t>
+      </w:r>
+    </w:p>
+    <w:p>
+      <w:r>
+        <w:t>The sample collisions dataset shared as part of the course was missing several key attributes such as the number of injuries and number of fatalities. Therefore, the dataset was downloaded directly from the SDOT web portal. The data was then cleaned, pre-processed in readiness for training the ML algorithms selected.</w:t>
+      </w:r>
+      <w:r>
+        <w:t xml:space="preserve"> The SDOT codes accident severity into four categories (0=unknown, 1=property damage, 2=injury, 2b=serious injury, and 3=fatality). In the pre-processing, the severity was coded such that all injuries or fatality categories were recoded as injury (1=injury) and everything else was property damage or similar (0=property damage).</w:t>
       </w:r>
       <w:r>
         <w:t xml:space="preserve"> </w:t>
       </w:r>
       <w:r>
-        <w:t xml:space="preserve">The collisions data from SDOT contains </w:t>
-      </w:r>
-      <w:r>
-        <w:t xml:space="preserve">weekly </w:t>
-      </w:r>
-      <w:r>
-        <w:t>information about accidents in Seattle City</w:t>
-      </w:r>
-      <w:r>
-        <w:t xml:space="preserve"> for all collision types from 2004 to present.  The dataset contains a total of 40 attributes, such as the location of the collision (in latitude, longitude, and a description of the general location of the collision), the collision type, total number of people involved, the number of vehicles involved, the number of injuries, the number of fatalities, the date and time of the accident, whether the a driver involved was speeding, whether a driver involved was under the influence of drugs or alcohol, </w:t>
-      </w:r>
-      <w:r>
-        <w:t xml:space="preserve">collision type, weather condition, road condition, </w:t>
-      </w:r>
-      <w:r>
-        <w:t>the accident severity, and many other factors.</w:t>
-      </w:r>
-    </w:p>
-    <w:p>
-      <w:r>
-        <w:t>The sample collisions dataset shared as part of the course was missing several key attributes such as the number of injuries and number of fatalities. Therefore, the dataset was downloaded directly from the SDOT web portal. The data was then cleaned, pre-processed in readiness for training the ML algorithms selected.</w:t>
-      </w:r>
-      <w:r>
-        <w:t xml:space="preserve"> The SDOT codes accident severity into four categories (0=unknown, 1=property damage, 2=injury, 2b=serious injury, and 3=fatality). In the pre-processing, the severity was coded such that all injuries or fatality categories were recoded as injury (1=injury) and everything else was property damage or similar (0=property damage).</w:t>
+        <w:t>The severity, which was initially labelled as “</w:t>
+      </w:r>
+      <w:r>
+        <w:t>SEVERITYCODE</w:t>
+      </w:r>
+      <w:r>
+        <w:t xml:space="preserve">” was renamed to simply as “severity”. </w:t>
+      </w:r>
+      <w:r>
+        <w:t xml:space="preserve">The </w:t>
+      </w:r>
+      <w:r>
+        <w:t xml:space="preserve">incident </w:t>
+      </w:r>
+      <w:r>
+        <w:t>date</w:t>
+      </w:r>
+      <w:r>
+        <w:t>-</w:t>
+      </w:r>
+      <w:r>
+        <w:t xml:space="preserve">time column was changed to a </w:t>
+      </w:r>
+      <w:r>
+        <w:t>P</w:t>
+      </w:r>
+      <w:r>
+        <w:t xml:space="preserve">andas </w:t>
+      </w:r>
+      <w:proofErr w:type="spellStart"/>
+      <w:r>
+        <w:t>datatime</w:t>
+      </w:r>
+      <w:proofErr w:type="spellEnd"/>
+      <w:r>
+        <w:t xml:space="preserve">. </w:t>
+      </w:r>
+      <w:r>
+        <w:t>All data rows with missing entries for severity, latitude, or longitude were dropped. The resultant useful dataset included 2</w:t>
+      </w:r>
+      <w:r>
+        <w:t>132674 rows.</w:t>
+      </w:r>
+    </w:p>
+    <w:p>
+      <w:r>
+        <w:t xml:space="preserve">The data was further prepared and transformed for training the ML algorithms. The data types of the various data columns were checked and revised, for data float and integer columns, where necessary. The latitude and longitude, which captured the location information, were transformed into a single attribute using a Haversine formula </w:t>
+      </w:r>
+      <w:r>
+        <w:fldChar w:fldCharType="begin"/>
+      </w:r>
+      <w:r>
+        <w:instrText xml:space="preserve"> ADDIN ZOTERO_ITEM CSL_CITATION {"citationID":"3uuO8KOU","properties":{"formattedCitation":"(StackExchange, n.d.)","plainCitation":"(StackExchange, n.d.)","noteIndex":0},"citationItems":[{"id":11036,"uris":["http://zotero.org/users/3696294/items/AZKNYW3B"],"uri":["http://zotero.org/users/3696294/items/AZKNYW3B"],"itemData":{"id":11036,"type":"webpage","title":"Combining Latitude/Longitude position into single feature - Data Science Stack Exchange","URL":"https://datascience.stackexchange.com/questions/49553/combining-latitude-longitude-position-into-single-feature","author":[{"family":"StackExchange","given":""}],"accessed":{"date-parts":[["2020",9,4]]}}}],"schema":"https://github.com/citation-style-language/schema/raw/master/csl-citation.json"} </w:instrText>
+      </w:r>
+      <w:r>
+        <w:fldChar w:fldCharType="separate"/>
+      </w:r>
+      <w:r>
+        <w:rPr>
+          <w:rFonts w:ascii="Calibri" w:hAnsi="Calibri" w:cs="Calibri"/>
+        </w:rPr>
+        <w:t>(StackExchange, n.d.)</w:t>
+      </w:r>
+      <w:r>
+        <w:fldChar w:fldCharType="end"/>
       </w:r>
       <w:r>
         <w:t xml:space="preserve"> </w:t>
       </w:r>
       <w:r>
-        <w:t>The severity, which was initially labelled as “</w:t>
-      </w:r>
-      <w:r>
-        <w:t>SEVERITYCODE</w:t>
-      </w:r>
-      <w:r>
-        <w:t xml:space="preserve">” was renamed to simply as “severity”. </w:t>
-      </w:r>
-      <w:r>
-        <w:t xml:space="preserve">The </w:t>
-      </w:r>
-      <w:r>
-        <w:t xml:space="preserve">incident </w:t>
-      </w:r>
-      <w:r>
-        <w:t>date</w:t>
-      </w:r>
-      <w:r>
-        <w:t>-</w:t>
-      </w:r>
-      <w:r>
-        <w:t xml:space="preserve">time column was changed to a pandas datatime. </w:t>
-      </w:r>
-      <w:r>
-        <w:t>All data rows with missing entries for severity, latitude, or longitude were dropped. The resultant useful dataset included 2</w:t>
-      </w:r>
-      <w:r>
-        <w:t>132674 rows.</w:t>
-      </w:r>
-    </w:p>
-    <w:p>
-      <w:r>
-        <w:t xml:space="preserve">The data was further prepared and transformed for training the ML algorithms. The data types of the various data columns were checked and revised, for data float and integer columns, where necessary. The latitude and longitude, which captured the location information, were transformed into a single attribute using a Haversine formula </w:t>
-      </w:r>
-      <w:r>
-        <w:fldChar w:fldCharType="begin"/>
-      </w:r>
-      <w:r>
-        <w:instrText xml:space="preserve"> ADDIN ZOTERO_ITEM CSL_CITATION {"citationID":"3uuO8KOU","properties":{"formattedCitation":"(StackExchange, n.d.)","plainCitation":"(StackExchange, n.d.)","noteIndex":0},"citationItems":[{"id":11036,"uris":["http://zotero.org/users/3696294/items/AZKNYW3B"],"uri":["http://zotero.org/users/3696294/items/AZKNYW3B"],"itemData":{"id":11036,"type":"webpage","title":"Combining Latitude/Longitude position into single feature - Data Science Stack Exchange","URL":"https://datascience.stackexchange.com/questions/49553/combining-latitude-longitude-position-into-single-feature","author":[{"family":"StackExchange","given":""}],"accessed":{"date-parts":[["2020",9,4]]}}}],"schema":"https://github.com/citation-style-language/schema/raw/master/csl-citation.json"} </w:instrText>
-      </w:r>
-      <w:r>
-        <w:fldChar w:fldCharType="separate"/>
-      </w:r>
-      <w:r>
-        <w:rPr>
-          <w:rFonts w:ascii="Calibri" w:hAnsi="Calibri" w:cs="Calibri"/>
-        </w:rPr>
-        <w:t>(StackExchange, n.d.)</w:t>
-      </w:r>
-      <w:r>
-        <w:fldChar w:fldCharType="end"/>
+        <w:t xml:space="preserve">and named simply as “location”. </w:t>
+      </w:r>
+      <w:r>
+        <w:t xml:space="preserve">A review of the </w:t>
+      </w:r>
+      <w:r>
+        <w:t xml:space="preserve">computed location data revealed that most </w:t>
+      </w:r>
+      <w:r>
+        <w:t>of the collision</w:t>
+      </w:r>
+      <w:r>
+        <w:t>, particularly injuries,</w:t>
       </w:r>
       <w:r>
         <w:t xml:space="preserve"> </w:t>
       </w:r>
       <w:r>
-        <w:t xml:space="preserve">and named simply as “location”. </w:t>
-      </w:r>
-      <w:r>
-        <w:t xml:space="preserve">A review of the </w:t>
-      </w:r>
-      <w:r>
-        <w:t xml:space="preserve">computed location data revealed that most </w:t>
-      </w:r>
-      <w:r>
-        <w:t>of the collision</w:t>
-      </w:r>
-      <w:r>
-        <w:t>, particularly injuries,</w:t>
+        <w:t>occurr</w:t>
+      </w:r>
+      <w:r>
+        <w:t>ed</w:t>
+      </w:r>
+      <w:r>
+        <w:t xml:space="preserve"> within approximately one standard deviation from a </w:t>
+      </w:r>
+      <w:r>
+        <w:t xml:space="preserve">hot spot location (or </w:t>
+      </w:r>
+      <w:r>
+        <w:t xml:space="preserve">mean </w:t>
+      </w:r>
+      <w:r>
+        <w:lastRenderedPageBreak/>
+        <w:t>point</w:t>
+      </w:r>
+      <w:r>
+        <w:t>)</w:t>
+      </w:r>
+      <w:r>
+        <w:t>, as seen in Figure 1</w:t>
+      </w:r>
+      <w:r>
+        <w:t xml:space="preserve">. </w:t>
+      </w:r>
+      <w:r>
+        <w:t xml:space="preserve">A further </w:t>
+      </w:r>
+      <w:r>
+        <w:t>variable named “localit</w:t>
+      </w:r>
+      <w:r>
+        <w:t>y</w:t>
+      </w:r>
+      <w:r>
+        <w:t xml:space="preserve">” was created based on </w:t>
+      </w:r>
+      <w:r>
+        <w:t xml:space="preserve">how the location data was distributed in </w:t>
+      </w:r>
+      <w:r>
+        <w:t>the location histogram bins</w:t>
+      </w:r>
+      <w:r>
+        <w:t>, to capture information about the general location of the accidents</w:t>
       </w:r>
       <w:r>
         <w:t xml:space="preserve"> </w:t>
       </w:r>
       <w:r>
-        <w:t>occurr</w:t>
-      </w:r>
-      <w:r>
-        <w:t>ed</w:t>
-      </w:r>
-      <w:r>
-        <w:t xml:space="preserve"> within approximately one standard deviation from a </w:t>
-      </w:r>
-      <w:r>
-        <w:t xml:space="preserve">hot spot location (or </w:t>
-      </w:r>
-      <w:r>
-        <w:t>mean point</w:t>
-      </w:r>
-      <w:r>
-        <w:t>)</w:t>
-      </w:r>
-      <w:r>
-        <w:t>, as seen in Figure 1</w:t>
-      </w:r>
-      <w:r>
-        <w:t xml:space="preserve">. </w:t>
-      </w:r>
-      <w:r>
-        <w:t xml:space="preserve">A further </w:t>
-      </w:r>
-      <w:r>
-        <w:t>variable named “localit</w:t>
-      </w:r>
-      <w:r>
-        <w:t>y</w:t>
-      </w:r>
-      <w:r>
-        <w:t xml:space="preserve">” was created based on </w:t>
-      </w:r>
-      <w:r>
-        <w:t xml:space="preserve">how the location data was distributed in </w:t>
-      </w:r>
-      <w:r>
-        <w:t>the location histogram bins</w:t>
-      </w:r>
-      <w:r>
-        <w:t>, to capture information about the general location of the accidents</w:t>
-      </w:r>
-      <w:r>
-        <w:t xml:space="preserve"> </w:t>
-      </w:r>
-      <w:r>
         <w:t>and the proximity to the hot spot.</w:t>
       </w:r>
       <w:r>
-        <w:t xml:space="preserve"> The date-time data was transformed into an “hourofday” variable given the distribution of collisions and, particularly injuries, was spread throughout the day.</w:t>
-      </w:r>
-      <w:r>
-        <w:t xml:space="preserve"> Further visualization and exploration of the data showed </w:t>
-      </w:r>
-      <w:r>
-        <w:lastRenderedPageBreak/>
-        <w:t xml:space="preserve">that most of the collisions, particularly those with injuries, involved fewer than ten people. Similarly, collisions involving pedestrians involved fewer than two people. </w:t>
+        <w:t xml:space="preserve"> The date-time data was transformed into an “</w:t>
+      </w:r>
+      <w:proofErr w:type="spellStart"/>
+      <w:r>
+        <w:t>hourofday</w:t>
+      </w:r>
+      <w:proofErr w:type="spellEnd"/>
+      <w:r>
+        <w:t>” variable given the distribution of collisions and, particularly injuries, was spread throughout the day.</w:t>
+      </w:r>
+      <w:r>
+        <w:t xml:space="preserve"> Further visualization and exploration of the data showed that most of the collisions, particularly those with injuries, involved fewer than ten people. Similarly, collisions involving pedestrians involved fewer than two people. </w:t>
       </w:r>
       <w:r>
         <w:t xml:space="preserve">Refer to Figure 1. </w:t>
@@ -956,6 +1073,7 @@
         <w:rPr>
           <w:noProof/>
         </w:rPr>
+        <w:lastRenderedPageBreak/>
         <w:drawing>
           <wp:inline distT="0" distB="0" distL="0" distR="0" wp14:anchorId="64C89339" wp14:editId="2DB0B403">
             <wp:extent cx="1942759" cy="961697"/>
@@ -1041,7 +1159,6 @@
     </w:p>
     <w:p>
       <w:r>
-        <w:lastRenderedPageBreak/>
         <w:t>The distributions of the collisions for the injuries, serious injuries, fatalities, and vehicle count can be seen in Figure 2 and 3.</w:t>
       </w:r>
       <w:r>
@@ -1114,10 +1231,18 @@
       </w:r>
     </w:p>
     <w:p>
+      <w:pPr>
+        <w:rPr>
+          <w:i/>
+          <w:iCs/>
+        </w:rPr>
+      </w:pPr>
       <w:r>
         <w:rPr>
           <w:b/>
           <w:bCs/>
+          <w:i/>
+          <w:iCs/>
         </w:rPr>
         <w:t>Balancing Data</w:t>
       </w:r>
@@ -1125,6 +1250,8 @@
         <w:rPr>
           <w:b/>
           <w:bCs/>
+          <w:i/>
+          <w:iCs/>
         </w:rPr>
         <w:t>s</w:t>
       </w:r>
@@ -1132,11 +1259,22 @@
         <w:rPr>
           <w:b/>
           <w:bCs/>
-        </w:rPr>
-        <w:t>et:</w:t>
-      </w:r>
-      <w:r>
-        <w:t xml:space="preserve"> In the data preparation stage, it was evident that the dataset was unbalanced with respect to the two classes (1=injury and 0=property damage). Therefore, </w:t>
+          <w:i/>
+          <w:iCs/>
+        </w:rPr>
+        <w:t>et</w:t>
+      </w:r>
+      <w:r>
+        <w:rPr>
+          <w:i/>
+          <w:iCs/>
+        </w:rPr>
+        <w:t xml:space="preserve"> </w:t>
+      </w:r>
+    </w:p>
+    <w:p>
+      <w:r>
+        <w:t xml:space="preserve">In the data preparation stage, it was evident that the dataset was unbalanced with respect to the two classes (1=injury and 0=property damage). Therefore, </w:t>
       </w:r>
       <w:r>
         <w:t xml:space="preserve">both an up-sampling and a down-sampling </w:t>
@@ -1197,15 +1335,25 @@
       </w:r>
     </w:p>
     <w:p>
+      <w:pPr>
+        <w:rPr>
+          <w:i/>
+          <w:iCs/>
+        </w:rPr>
+      </w:pPr>
       <w:r>
         <w:rPr>
           <w:b/>
           <w:bCs/>
-        </w:rPr>
-        <w:t>Splitting Dataset:</w:t>
-      </w:r>
-      <w:r>
-        <w:t xml:space="preserve"> The dataset was randomly split into two for model development and testing: 1) reserved for phase 1 (model development) training and evaluating the ML algorithms, and 2) reserved for phase 2 (model testing) final testing only </w:t>
+          <w:i/>
+          <w:iCs/>
+        </w:rPr>
+        <w:t>Splitting Dataset</w:t>
+      </w:r>
+    </w:p>
+    <w:p>
+      <w:r>
+        <w:t xml:space="preserve">The dataset was randomly split into two for model development and testing: 1) reserved for phase 1 (model development) training and evaluating the ML algorithms, and 2) reserved for phase 2 (model testing) final testing only </w:t>
       </w:r>
       <w:r>
         <w:fldChar w:fldCharType="begin"/>
@@ -1230,15 +1378,25 @@
       </w:r>
     </w:p>
     <w:p>
+      <w:pPr>
+        <w:rPr>
+          <w:i/>
+          <w:iCs/>
+        </w:rPr>
+      </w:pPr>
       <w:r>
         <w:rPr>
           <w:b/>
           <w:bCs/>
-        </w:rPr>
-        <w:t>Data Normalization:</w:t>
-      </w:r>
-      <w:r>
-        <w:t xml:space="preserve"> Data normalization was conducted using the standard scaler in Scikit-Learn. </w:t>
+          <w:i/>
+          <w:iCs/>
+        </w:rPr>
+        <w:t>Data Normalization</w:t>
+      </w:r>
+    </w:p>
+    <w:p>
+      <w:r>
+        <w:t xml:space="preserve">Data normalization was conducted using the standard scaler in Scikit-Learn. </w:t>
       </w:r>
       <w:r>
         <w:t xml:space="preserve">The scale differences between the dataset attributes was not too, nevertheless, </w:t>
@@ -1254,174 +1412,201 @@
       </w:r>
     </w:p>
     <w:p>
-      <w:r>
+      <w:pPr>
         <w:rPr>
           <w:b/>
           <w:bCs/>
-        </w:rPr>
-        <w:t xml:space="preserve">Best </w:t>
-      </w:r>
+          <w:i/>
+          <w:iCs/>
+        </w:rPr>
+      </w:pPr>
       <w:r>
         <w:rPr>
           <w:b/>
           <w:bCs/>
-        </w:rPr>
-        <w:t>Features</w:t>
+          <w:i/>
+          <w:iCs/>
+        </w:rPr>
+        <w:t xml:space="preserve">Selecting the </w:t>
       </w:r>
       <w:r>
         <w:rPr>
           <w:b/>
           <w:bCs/>
-        </w:rPr>
-        <w:t>:</w:t>
-      </w:r>
-      <w:r>
-        <w:t xml:space="preserve"> </w:t>
-      </w:r>
-      <w:r>
-        <w:t>With a large number of features, it is to be expected that some of the 48 attributes will not be good enough features for subsequent model development as not all features will contribute equally to the predictive power of the algorithm.</w:t>
-      </w:r>
-      <w:r>
-        <w:t xml:space="preserve"> The importance of features was determined by a Decision Tree algorithm and the top 20 features were selected for further processing and model development</w:t>
-      </w:r>
-      <w:r>
-        <w:t xml:space="preserve"> </w:t>
-      </w:r>
-      <w:r>
-        <w:fldChar w:fldCharType="begin"/>
-      </w:r>
-      <w:r>
-        <w:instrText xml:space="preserve"> ADDIN ZOTERO_ITEM CSL_CITATION {"citationID":"DYwgAtov","properties":{"formattedCitation":"(Serengil, 2020)","plainCitation":"(Serengil, 2020)","noteIndex":0},"citationItems":[{"id":10991,"uris":["http://zotero.org/users/3696294/items/XWM97NF7"],"uri":["http://zotero.org/users/3696294/items/XWM97NF7"],"itemData":{"id":10991,"type":"post-weblog","abstract":"A decision tree is explainable machine learning algorithm all by itself. Beyond its transparency, feature importance is a common way … More","container-title":"Sefik Ilkin Serengil","language":"en-US","title":"Feature importance in decision trees","URL":"https://sefiks.com/2020/04/06/feature-importance-in-decision-trees/","author":[{"family":"Serengil","given":"Sefik"}],"accessed":{"date-parts":[["2020",9,1]]},"issued":{"date-parts":[["2020",4,6]]}}}],"schema":"https://github.com/citation-style-language/schema/raw/master/csl-citation.json"} </w:instrText>
-      </w:r>
-      <w:r>
-        <w:fldChar w:fldCharType="separate"/>
-      </w:r>
-      <w:r>
-        <w:rPr>
-          <w:rFonts w:ascii="Calibri" w:hAnsi="Calibri" w:cs="Calibri"/>
-        </w:rPr>
-        <w:t>(Serengil, 2020)</w:t>
-      </w:r>
-      <w:r>
-        <w:fldChar w:fldCharType="end"/>
-      </w:r>
-      <w:r>
-        <w:t>.</w:t>
-      </w:r>
-    </w:p>
-    <w:p>
+          <w:i/>
+          <w:iCs/>
+        </w:rPr>
+        <w:t xml:space="preserve">Best </w:t>
+      </w:r>
       <w:r>
         <w:rPr>
           <w:b/>
           <w:bCs/>
-        </w:rPr>
-        <w:t>Dimensionality Reduction</w:t>
-      </w:r>
-      <w:r>
+          <w:i/>
+          <w:iCs/>
+        </w:rPr>
+        <w:t>Features</w:t>
+      </w:r>
+    </w:p>
+    <w:p>
+      <w:r>
+        <w:t>With a large number of features, it is to be expected that some of the 48 attributes will not be good enough features for subsequent model development as not all features will contribute equally to the predictive power of the algorithm.</w:t>
+      </w:r>
+      <w:r>
+        <w:t xml:space="preserve"> The importance of features was determined by a Decision Tree algorithm and the top </w:t>
+      </w:r>
+      <w:r>
+        <w:t>24</w:t>
+      </w:r>
+      <w:r>
+        <w:t xml:space="preserve"> features were selected for further processing and model development</w:t>
+      </w:r>
+      <w:r>
+        <w:t xml:space="preserve"> </w:t>
+      </w:r>
+      <w:r>
+        <w:fldChar w:fldCharType="begin"/>
+      </w:r>
+      <w:r>
+        <w:instrText xml:space="preserve"> ADDIN ZOTERO_ITEM CSL_CITATION {"citationID":"DYwgAtov","properties":{"formattedCitation":"(Serengil, 2020)","plainCitation":"(Serengil, 2020)","noteIndex":0},"citationItems":[{"id":10991,"uris":["http://zotero.org/users/3696294/items/XWM97NF7"],"uri":["http://zotero.org/users/3696294/items/XWM97NF7"],"itemData":{"id":10991,"type":"post-weblog","abstract":"A decision tree is explainable machine learning algorithm all by itself. Beyond its transparency, feature importance is a common way … More","container-title":"Sefik Ilkin Serengil","language":"en-US","title":"Feature importance in decision trees","URL":"https://sefiks.com/2020/04/06/feature-importance-in-decision-trees/","author":[{"family":"Serengil","given":"Sefik"}],"accessed":{"date-parts":[["2020",9,1]]},"issued":{"date-parts":[["2020",4,6]]}}}],"schema":"https://github.com/citation-style-language/schema/raw/master/csl-citation.json"} </w:instrText>
+      </w:r>
+      <w:r>
+        <w:fldChar w:fldCharType="separate"/>
+      </w:r>
+      <w:r>
+        <w:rPr>
+          <w:rFonts w:ascii="Calibri" w:hAnsi="Calibri" w:cs="Calibri"/>
+        </w:rPr>
+        <w:t>(</w:t>
+      </w:r>
+      <w:proofErr w:type="spellStart"/>
+      <w:r>
+        <w:rPr>
+          <w:rFonts w:ascii="Calibri" w:hAnsi="Calibri" w:cs="Calibri"/>
+        </w:rPr>
+        <w:t>Serengil</w:t>
+      </w:r>
+      <w:proofErr w:type="spellEnd"/>
+      <w:r>
+        <w:rPr>
+          <w:rFonts w:ascii="Calibri" w:hAnsi="Calibri" w:cs="Calibri"/>
+        </w:rPr>
+        <w:t>, 2020)</w:t>
+      </w:r>
+      <w:r>
+        <w:fldChar w:fldCharType="end"/>
+      </w:r>
+      <w:r>
+        <w:t>.</w:t>
+      </w:r>
+    </w:p>
+    <w:p>
+      <w:pPr>
         <w:rPr>
           <w:b/>
           <w:bCs/>
-        </w:rPr>
-        <w:t>:</w:t>
-      </w:r>
-      <w:r>
-        <w:t xml:space="preserve"> </w:t>
-      </w:r>
-      <w:r>
-        <w:t>G</w:t>
-      </w:r>
-      <w:r>
-        <w:t xml:space="preserve">enerally, if the number of attributes in a dataset is large using all the attributes or features typically does not result in </w:t>
-      </w:r>
-      <w:r>
-        <w:t xml:space="preserve">a much </w:t>
-      </w:r>
-      <w:r>
-        <w:t xml:space="preserve">better predictive model performance. </w:t>
-      </w:r>
-      <w:r>
-        <w:t>In fact</w:t>
-      </w:r>
-      <w:r>
-        <w:t xml:space="preserve">, </w:t>
-      </w:r>
-      <w:r>
-        <w:t xml:space="preserve">with a large </w:t>
-      </w:r>
-      <w:r>
-        <w:t xml:space="preserve">dataset a large number of features may actually result in poorer performance depending on the type of algorithm </w:t>
-      </w:r>
-      <w:r>
-        <w:fldChar w:fldCharType="begin"/>
-      </w:r>
-      <w:r>
-        <w:instrText xml:space="preserve"> ADDIN ZOTERO_ITEM CSL_CITATION {"citationID":"ARWTjvvT","properties":{"formattedCitation":"(Vickery, 2020)","plainCitation":"(Vickery, 2020)","noteIndex":0},"citationItems":[{"id":11039,"uris":["http://zotero.org/users/3696294/items/VG6J7G2P"],"uri":["http://zotero.org/users/3696294/items/VG6J7G2P"],"itemData":{"id":11039,"type":"webpage","abstract":"Deep dive into feature selection and engineering with python","container-title":"Medium","language":"en","title":"The art of finding the best features for machine learning","URL":"https://towardsdatascience.com/the-art-of-finding-the-best-features-for-machine-learning-a9074e2ca60d","author":[{"family":"Vickery","given":"Rebecca"}],"accessed":{"date-parts":[["2020",9,4]]},"issued":{"date-parts":[["2020",4,28]]}}}],"schema":"https://github.com/citation-style-language/schema/raw/master/csl-citation.json"} </w:instrText>
-      </w:r>
-      <w:r>
-        <w:fldChar w:fldCharType="separate"/>
-      </w:r>
-      <w:r>
-        <w:rPr>
-          <w:rFonts w:ascii="Calibri" w:hAnsi="Calibri" w:cs="Calibri"/>
-        </w:rPr>
-        <w:t>(Vickery, 2020)</w:t>
-      </w:r>
-      <w:r>
-        <w:fldChar w:fldCharType="end"/>
-      </w:r>
-      <w:r>
-        <w:t>.</w:t>
-      </w:r>
-      <w:r>
-        <w:t xml:space="preserve"> In this case, the number of futures was </w:t>
-      </w:r>
-      <w:r>
-        <w:t>large</w:t>
-      </w:r>
-      <w:r>
-        <w:t xml:space="preserve"> (</w:t>
-      </w:r>
-      <w:r>
-        <w:t>20 or more</w:t>
-      </w:r>
-      <w:r>
-        <w:t>) and it was necessary to reduce the number of features to minimize the computational cost without compromising the predictive accuracy of the models.</w:t>
-      </w:r>
-      <w:r>
-        <w:t xml:space="preserve"> So, dimensionality reduction </w:t>
-      </w:r>
-      <w:r>
-        <w:t xml:space="preserve">by </w:t>
-      </w:r>
-      <w:r>
-        <w:t xml:space="preserve">principle component analysis </w:t>
-      </w:r>
-      <w:r>
-        <w:t>using</w:t>
-      </w:r>
-      <w:r>
-        <w:t xml:space="preserve"> </w:t>
-      </w:r>
-      <w:r>
-        <w:t xml:space="preserve">Scikit-Learn was used to reduce the </w:t>
-      </w:r>
-      <w:r>
-        <w:t>20</w:t>
-      </w:r>
-      <w:r>
-        <w:t xml:space="preserve"> attributes to two latent variables that were used for model development and testing.</w:t>
-      </w:r>
-    </w:p>
-    <w:p>
+          <w:i/>
+          <w:iCs/>
+        </w:rPr>
+      </w:pPr>
       <w:r>
         <w:rPr>
           <w:b/>
           <w:bCs/>
-        </w:rPr>
-        <w:t>Model Development:</w:t>
-      </w:r>
-      <w:r>
-        <w:t xml:space="preserve"> Three models were developed in phase 1, using the first test and evaluation test dataset. The algorithms developed included K-Nearest Neighbor (KNN), Decision Tree (DT), and Gradient Boosting Decision Tree (GBDT). Each model was developed for an optimal set of parameters using the training data and tested using the test data. </w:t>
+          <w:i/>
+          <w:iCs/>
+        </w:rPr>
+        <w:t>Dimensionality Reduction</w:t>
+      </w:r>
+    </w:p>
+    <w:p>
+      <w:r>
+        <w:lastRenderedPageBreak/>
+        <w:t>G</w:t>
+      </w:r>
+      <w:r>
+        <w:t xml:space="preserve">enerally, if the number of attributes in a dataset is large using all the attributes or features typically does not result in </w:t>
+      </w:r>
+      <w:r>
+        <w:t xml:space="preserve">a much </w:t>
+      </w:r>
+      <w:r>
+        <w:t xml:space="preserve">better predictive model performance. </w:t>
+      </w:r>
+      <w:r>
+        <w:t>In fact</w:t>
+      </w:r>
+      <w:r>
+        <w:t xml:space="preserve">, </w:t>
+      </w:r>
+      <w:r>
+        <w:t xml:space="preserve">with a large </w:t>
+      </w:r>
+      <w:r>
+        <w:t xml:space="preserve">dataset a large number of features may actually result in poorer performance depending on the type of algorithm </w:t>
+      </w:r>
+      <w:r>
+        <w:fldChar w:fldCharType="begin"/>
+      </w:r>
+      <w:r>
+        <w:instrText xml:space="preserve"> ADDIN ZOTERO_ITEM CSL_CITATION {"citationID":"ARWTjvvT","properties":{"formattedCitation":"(Vickery, 2020)","plainCitation":"(Vickery, 2020)","noteIndex":0},"citationItems":[{"id":11039,"uris":["http://zotero.org/users/3696294/items/VG6J7G2P"],"uri":["http://zotero.org/users/3696294/items/VG6J7G2P"],"itemData":{"id":11039,"type":"webpage","abstract":"Deep dive into feature selection and engineering with python","container-title":"Medium","language":"en","title":"The art of finding the best features for machine learning","URL":"https://towardsdatascience.com/the-art-of-finding-the-best-features-for-machine-learning-a9074e2ca60d","author":[{"family":"Vickery","given":"Rebecca"}],"accessed":{"date-parts":[["2020",9,4]]},"issued":{"date-parts":[["2020",4,28]]}}}],"schema":"https://github.com/citation-style-language/schema/raw/master/csl-citation.json"} </w:instrText>
+      </w:r>
+      <w:r>
+        <w:fldChar w:fldCharType="separate"/>
+      </w:r>
+      <w:r>
+        <w:rPr>
+          <w:rFonts w:ascii="Calibri" w:hAnsi="Calibri" w:cs="Calibri"/>
+        </w:rPr>
+        <w:t>(Vickery, 2020)</w:t>
+      </w:r>
+      <w:r>
+        <w:fldChar w:fldCharType="end"/>
+      </w:r>
+      <w:r>
+        <w:t>.</w:t>
+      </w:r>
+      <w:r>
+        <w:t xml:space="preserve"> In this case, the number of futures was </w:t>
+      </w:r>
+      <w:r>
+        <w:t>large</w:t>
+      </w:r>
+      <w:r>
+        <w:t xml:space="preserve"> (</w:t>
+      </w:r>
+      <w:r>
+        <w:t>24</w:t>
+      </w:r>
+      <w:r>
+        <w:t xml:space="preserve"> or more</w:t>
+      </w:r>
+      <w:r>
+        <w:t>) and it was necessary to reduce the number of features to minimize the computational cost without compromising the predictive accuracy of the models.</w:t>
+      </w:r>
+      <w:r>
+        <w:t xml:space="preserve"> So, dimensionality reduction </w:t>
+      </w:r>
+      <w:r>
+        <w:t xml:space="preserve">by </w:t>
+      </w:r>
+      <w:r>
+        <w:t xml:space="preserve">principle component analysis </w:t>
+      </w:r>
+      <w:r>
+        <w:t>using</w:t>
+      </w:r>
+      <w:r>
+        <w:t xml:space="preserve"> </w:t>
+      </w:r>
+      <w:r>
+        <w:t xml:space="preserve">Scikit-Learn was used to reduce the </w:t>
+      </w:r>
+      <w:r>
+        <w:t>24</w:t>
+      </w:r>
+      <w:r>
+        <w:t xml:space="preserve"> attributes to two latent variables that were used for model development and testing.</w:t>
       </w:r>
     </w:p>
     <w:p>
@@ -1429,66 +1614,871 @@
         <w:rPr>
           <w:b/>
           <w:bCs/>
+          <w:i/>
+          <w:iCs/>
         </w:rPr>
       </w:pPr>
       <w:r>
         <w:rPr>
           <w:b/>
           <w:bCs/>
-        </w:rPr>
-        <w:lastRenderedPageBreak/>
-        <w:t>Model Testing:</w:t>
-      </w:r>
-      <w:r>
+          <w:i/>
+          <w:iCs/>
+        </w:rPr>
+        <w:t>Model Development</w:t>
+      </w:r>
+    </w:p>
+    <w:p>
+      <w:r>
+        <w:t xml:space="preserve">Three models were developed in phase 1, using the first test and evaluation test dataset. The algorithms developed included K-Nearest Neighbor (KNN), Decision Tree (DT), and Gradient Boosting Decision Tree (GBDT). Each model was developed for an optimal set of parameters using the training data and tested using the test data. </w:t>
+      </w:r>
+      <w:r>
+        <w:t>The KNN was chosen because it is recognized as one of the simplest</w:t>
+      </w:r>
+      <w:r>
+        <w:t xml:space="preserve">, it makes no assumptions about the nature of the data, </w:t>
+      </w:r>
+      <w:r>
+        <w:t xml:space="preserve">and topmost </w:t>
+      </w:r>
+      <w:r>
+        <w:t xml:space="preserve">classification algorithms </w:t>
+      </w:r>
+      <w:r>
+        <w:t xml:space="preserve">commonly used by </w:t>
+      </w:r>
+      <w:r>
+        <w:t>Data Scientists</w:t>
+      </w:r>
+      <w:r>
+        <w:t xml:space="preserve"> in a variety of applications</w:t>
+      </w:r>
+      <w:r>
+        <w:t>, even though it can be computationally intensive</w:t>
+      </w:r>
+      <w:r>
+        <w:t xml:space="preserve"> </w:t>
+      </w:r>
+      <w:r>
+        <w:fldChar w:fldCharType="begin"/>
+      </w:r>
+      <w:r>
+        <w:instrText xml:space="preserve"> ADDIN ZOTERO_ITEM CSL_CITATION {"citationID":"eoLzw6R6","properties":{"formattedCitation":"(Bronshtein, 2019; Navlani, 2018)","plainCitation":"(Bronshtein, 2019; Navlani, 2018)","noteIndex":0},"citationItems":[{"id":11049,"uris":["http://zotero.org/users/3696294/items/DPB74VGL"],"uri":["http://zotero.org/users/3696294/items/DPB74VGL"],"itemData":{"id":11049,"type":"webpage","abstract":"Hi everyone! Today I would like to talk about the K-Nearest Neighbors algorithm (or KNN). KNN algorithm is one of the simplest…","container-title":"Medium","language":"en","title":"A quick introduction to k-nearest neighbors algorithm","URL":"https://blog.usejournal.com/a-quick-introduction-to-k-nearest-neighbors-algorithm-62214cea29c7","author":[{"family":"Bronshtein","given":"Adi"}],"accessed":{"date-parts":[["2020",9,6]]},"issued":{"date-parts":[["2019",5,6]]}}},{"id":11047,"uris":["http://zotero.org/users/3696294/items/DLNVZGFN"],"uri":["http://zotero.org/users/3696294/items/DLNVZGFN"],"itemData":{"id":11047,"type":"webpage","abstract":"Learn K-Nearest Neighbor(KNN) Classification and build KNN classifier using Python Scikit-learn package.","container-title":"DataCamp Community","title":"KNN classification using scikit-learn","URL":"https://www.datacamp.com/community/tutorials/k-nearest-neighbor-classification-scikit-learn","author":[{"family":"Navlani","given":"Avinash"}],"accessed":{"date-parts":[["2020",9,6]]},"issued":{"date-parts":[["2018",8,2]]}}}],"schema":"https://github.com/citation-style-language/schema/raw/master/csl-citation.json"} </w:instrText>
+      </w:r>
+      <w:r>
+        <w:fldChar w:fldCharType="separate"/>
+      </w:r>
+      <w:r>
+        <w:rPr>
+          <w:rFonts w:ascii="Calibri" w:hAnsi="Calibri" w:cs="Calibri"/>
+        </w:rPr>
+        <w:t>(</w:t>
+      </w:r>
+      <w:proofErr w:type="spellStart"/>
+      <w:r>
+        <w:rPr>
+          <w:rFonts w:ascii="Calibri" w:hAnsi="Calibri" w:cs="Calibri"/>
+        </w:rPr>
+        <w:t>Bronshtein</w:t>
+      </w:r>
+      <w:proofErr w:type="spellEnd"/>
+      <w:r>
+        <w:rPr>
+          <w:rFonts w:ascii="Calibri" w:hAnsi="Calibri" w:cs="Calibri"/>
+        </w:rPr>
+        <w:t xml:space="preserve">, 2019; </w:t>
+      </w:r>
+      <w:proofErr w:type="spellStart"/>
+      <w:r>
+        <w:rPr>
+          <w:rFonts w:ascii="Calibri" w:hAnsi="Calibri" w:cs="Calibri"/>
+        </w:rPr>
+        <w:t>Navlani</w:t>
+      </w:r>
+      <w:proofErr w:type="spellEnd"/>
+      <w:r>
+        <w:rPr>
+          <w:rFonts w:ascii="Calibri" w:hAnsi="Calibri" w:cs="Calibri"/>
+        </w:rPr>
+        <w:t>, 2018)</w:t>
+      </w:r>
+      <w:r>
+        <w:fldChar w:fldCharType="end"/>
+      </w:r>
+      <w:r>
+        <w:t>.</w:t>
+      </w:r>
+      <w:r>
+        <w:t xml:space="preserve"> The Decision Tree algorithm was chosen because it is generally considered attractive for exploratory analysis, </w:t>
+      </w:r>
+      <w:r>
+        <w:t>it can handle multi-dimensional data</w:t>
+      </w:r>
+      <w:r>
+        <w:t xml:space="preserve">, </w:t>
+      </w:r>
+      <w:r>
+        <w:t>it uses</w:t>
+      </w:r>
+      <w:r>
+        <w:t xml:space="preserve"> different feature subsets and decision rules at different stages of classification</w:t>
+      </w:r>
+      <w:r>
+        <w:t xml:space="preserve">, </w:t>
+      </w:r>
+      <w:r>
+        <w:t>and it facilitates an easier interpretation of the results</w:t>
+      </w:r>
+      <w:r>
+        <w:t xml:space="preserve"> </w:t>
+      </w:r>
+      <w:r>
+        <w:fldChar w:fldCharType="begin"/>
+      </w:r>
+      <w:r>
+        <w:instrText xml:space="preserve"> ADDIN ZOTERO_ITEM CSL_CITATION {"citationID":"QSgCxNjW","properties":{"formattedCitation":"(Du &amp; Sun, 2008; Serengil, 2020; Tyagi, 2019; Vickery, 2020)","plainCitation":"(Du &amp; Sun, 2008; Serengil, 2020; Tyagi, 2019; Vickery, 2020)","noteIndex":0},"citationItems":[{"id":11053,"uris":["http://zotero.org/users/3696294/items/GXD2XA25"],"uri":["http://zotero.org/users/3696294/items/GXD2XA25"],"itemData":{"id":11053,"type":"chapter","collection-title":"Food Science and Technology","container-title":"Computer Vision Technology for Food Quality Evaluation","event-place":"Amsterdam","ISBN":"978-0-12-373642-0","language":"en","note":"DOI: 10.1016/B978-012373642-0.50007-7","page":"81-107","publisher":"Academic Press","publisher-place":"Amsterdam","source":"ScienceDirect","title":"Object classification methods","URL":"http://www.sciencedirect.com/science/article/pii/B9780123736420500077","author":[{"family":"Du","given":"Cheng-Jin"},{"family":"Sun","given":"Da-Wen"}],"editor":[{"family":"Sun","given":"Da-Wen"}],"accessed":{"date-parts":[["2020",9,6]]},"issued":{"date-parts":[["2008",1,1]]}}},{"id":10991,"uris":["http://zotero.org/users/3696294/items/XWM97NF7"],"uri":["http://zotero.org/users/3696294/items/XWM97NF7"],"itemData":{"id":10991,"type":"post-weblog","abstract":"A decision tree is explainable machine learning algorithm all by itself. Beyond its transparency, feature importance is a common way … More","container-title":"Sefik Ilkin Serengil","language":"en-US","title":"Feature importance in decision trees","URL":"https://sefiks.com/2020/04/06/feature-importance-in-decision-trees/","author":[{"family":"Serengil","given":"Sefik"}],"accessed":{"date-parts":[["2020",9,1]]},"issued":{"date-parts":[["2020",4,6]]}}},{"id":11051,"uris":["http://zotero.org/users/3696294/items/7QL9W7RW"],"uri":["http://zotero.org/users/3696294/items/7QL9W7RW"],"itemData":{"id":11051,"type":"webpage","abstract":"Classification is a form of data analysis that extracts models describing important data classes. Such models, called classifiers, predict…","container-title":"Medium","language":"en","title":"Decision Tree","URL":"https://medium.com/@pytyagi/decision-tree-ac0c9e3b8258","author":[{"family":"Tyagi","given":"Piyush"}],"accessed":{"date-parts":[["2020",9,6]]},"issued":{"date-parts":[["2019",1,7]]}}},{"id":11039,"uris":["http://zotero.org/users/3696294/items/VG6J7G2P"],"uri":["http://zotero.org/users/3696294/items/VG6J7G2P"],"itemData":{"id":11039,"type":"webpage","abstract":"Deep dive into feature selection and engineering with python","container-title":"Medium","language":"en","title":"The art of finding the best features for machine learning","URL":"https://towardsdatascience.com/the-art-of-finding-the-best-features-for-machine-learning-a9074e2ca60d","author":[{"family":"Vickery","given":"Rebecca"}],"accessed":{"date-parts":[["2020",9,4]]},"issued":{"date-parts":[["2020",4,28]]}}}],"schema":"https://github.com/citation-style-language/schema/raw/master/csl-citation.json"} </w:instrText>
+      </w:r>
+      <w:r>
+        <w:fldChar w:fldCharType="separate"/>
+      </w:r>
+      <w:r>
+        <w:rPr>
+          <w:rFonts w:ascii="Calibri" w:hAnsi="Calibri" w:cs="Calibri"/>
+        </w:rPr>
+        <w:t xml:space="preserve">(Du &amp; Sun, 2008; </w:t>
+      </w:r>
+      <w:proofErr w:type="spellStart"/>
+      <w:r>
+        <w:rPr>
+          <w:rFonts w:ascii="Calibri" w:hAnsi="Calibri" w:cs="Calibri"/>
+        </w:rPr>
+        <w:t>Serengil</w:t>
+      </w:r>
+      <w:proofErr w:type="spellEnd"/>
+      <w:r>
+        <w:rPr>
+          <w:rFonts w:ascii="Calibri" w:hAnsi="Calibri" w:cs="Calibri"/>
+        </w:rPr>
+        <w:t>, 2020; Tyagi, 2019; Vickery, 2020)</w:t>
+      </w:r>
+      <w:r>
+        <w:fldChar w:fldCharType="end"/>
+      </w:r>
+      <w:r>
+        <w:t>.</w:t>
+      </w:r>
+      <w:r>
+        <w:t xml:space="preserve"> The </w:t>
+      </w:r>
+      <w:r>
+        <w:t xml:space="preserve">Gradient Boosting Decision Tree algorithm was chosen because it is an ensemble ML algorithm and it effectively reduces the impact of class imbalance </w:t>
+      </w:r>
+      <w:r>
+        <w:fldChar w:fldCharType="begin"/>
+      </w:r>
+      <w:r>
+        <w:instrText xml:space="preserve"> ADDIN ZOTERO_ITEM CSL_CITATION {"citationID":"QUA6SapH","properties":{"formattedCitation":"(Xuan et al., 2019)","plainCitation":"(Xuan et al., 2019)","noteIndex":0},"citationItems":[{"id":11055,"uris":["http://zotero.org/users/3696294/items/X75V289T"],"uri":["http://zotero.org/users/3696294/items/X75V289T"],"itemData":{"id":11055,"type":"article-journal","abstract":"Determining the target genes that interact with drugs—drug–target interactions—plays an important role in drug discovery. Identification of drug–target interactions through biological experiments is time consuming, laborious, and costly. Therefore, using computational approaches to predict candidate targets is a good way to reduce the cost of wet-lab experiments. However, the known interactions (positive samples) and the unknown interactions (negative samples) display a serious class imbalance, which has an adverse effect on the accuracy of the prediction results. To mitigate the impact of class imbalance and completely exploit the negative samples, we proposed a new method, named DTIGBDT, based on gradient boosting decision trees, for predicting candidate drug–target interactions. We constructed a drug–target heterogeneous network that contains the drug similarities based on the chemical structures of drugs, the target similarities based on target sequences, and the known drug–target interactions. The topological information of the network was captured by random walks to update the similarities between drugs or targets. The paths between drugs and targets could be divided into multiple categories, and the features of each category of paths were extracted. We constructed a prediction model based on gradient boosting decision trees. The model establishes multiple decision trees with the extracted features and obtains the interaction scores between drugs and targets. DTIGBDT is a method of ensemble learning, and it effectively reduces the impact of class imbalance. The experimental results indicate that DTIGBDT outperforms several state-of-the-art methods for drug–target interaction prediction. In addition, case studies on Quetiapine, Clozapine, Olanzapine, Aripiprazole, and Ziprasidone demonstrate the ability of DTIGBDT to discover potential drug–target interactions.","container-title":"Frontiers in Genetics","DOI":"10.3389/fgene.2019.00459","ISSN":"1664-8021","journalAbbreviation":"Front. Genet.","language":"English","note":"publisher: Frontiers","page":"1-11","source":"Frontiers","title":"Gradient boosting decision tree-based method for predicting interactions between target genes and drugs","URL":"https://www.frontiersin.org/articles/10.3389/fgene.2019.00459/full","volume":"10","author":[{"family":"Xuan","given":"Ping"},{"family":"Sun","given":"Chang"},{"family":"Zhang","given":"Tiangang"},{"family":"Ye","given":"Yilin"},{"family":"Shen","given":"Tonghui"},{"family":"Dong","given":"Yihua"}],"accessed":{"date-parts":[["2020",9,6]]},"issued":{"date-parts":[["2019"]]}}}],"schema":"https://github.com/citation-style-language/schema/raw/master/csl-citation.json"} </w:instrText>
+      </w:r>
+      <w:r>
+        <w:fldChar w:fldCharType="separate"/>
+      </w:r>
+      <w:r>
+        <w:rPr>
+          <w:rFonts w:ascii="Calibri" w:hAnsi="Calibri" w:cs="Calibri"/>
+        </w:rPr>
+        <w:t>(Xuan et al., 2019)</w:t>
+      </w:r>
+      <w:r>
+        <w:fldChar w:fldCharType="end"/>
+      </w:r>
+      <w:r>
+        <w:t>.</w:t>
+      </w:r>
+    </w:p>
+    <w:p>
+      <w:pPr>
         <w:rPr>
           <w:b/>
           <w:bCs/>
-        </w:rPr>
-        <w:t xml:space="preserve"> </w:t>
-      </w:r>
-      <w:r>
-        <w:t>In phase 2, t</w:t>
-      </w:r>
-      <w:r>
-        <w:t xml:space="preserve">he performance of </w:t>
-      </w:r>
-      <w:r>
-        <w:t>each</w:t>
-      </w:r>
-      <w:r>
-        <w:t xml:space="preserve"> model w</w:t>
-      </w:r>
-      <w:r>
-        <w:t>as</w:t>
-      </w:r>
-      <w:r>
-        <w:t xml:space="preserve"> finally tested </w:t>
-      </w:r>
-      <w:r>
-        <w:t>using the final dataset that was initially set aside after the first random splitting exercise. The model performances were then compared using F1-Scores and confusion matrices.</w:t>
-      </w:r>
-    </w:p>
-    <w:p/>
-    <w:p>
-      <w:r>
-        <w:br w:type="page"/>
-      </w:r>
-      <w:r>
-        <w:lastRenderedPageBreak/>
-        <w:br w:type="page"/>
-      </w:r>
-    </w:p>
-    <w:p>
-      <w:pPr>
+          <w:i/>
+          <w:iCs/>
+        </w:rPr>
+      </w:pPr>
+      <w:r>
         <w:rPr>
           <w:b/>
           <w:bCs/>
-        </w:rPr>
-      </w:pPr>
-      <w:r>
+          <w:i/>
+          <w:iCs/>
+        </w:rPr>
+        <w:t>Model Testing</w:t>
+      </w:r>
+    </w:p>
+    <w:p>
+      <w:r>
+        <w:t xml:space="preserve">As indicated above, the model development, evaluation, and testing were conducted in two phases. Phase 1 involved developing the three models and evaluating them using a separate randomly split dataset for training. </w:t>
+      </w:r>
+      <w:r>
+        <w:t>In phase 2, t</w:t>
+      </w:r>
+      <w:r>
+        <w:t xml:space="preserve">he performance of </w:t>
+      </w:r>
+      <w:r>
+        <w:t>each</w:t>
+      </w:r>
+      <w:r>
+        <w:t xml:space="preserve"> model w</w:t>
+      </w:r>
+      <w:r>
+        <w:t>as</w:t>
+      </w:r>
+      <w:r>
+        <w:t xml:space="preserve"> </w:t>
+      </w:r>
+      <w:r>
+        <w:t>then</w:t>
+      </w:r>
+      <w:r>
+        <w:t xml:space="preserve"> tested </w:t>
+      </w:r>
+      <w:r>
+        <w:t xml:space="preserve">using </w:t>
+      </w:r>
+      <w:r>
+        <w:t>a</w:t>
+      </w:r>
+      <w:r>
+        <w:t xml:space="preserve"> </w:t>
+      </w:r>
+      <w:r>
+        <w:t>separate</w:t>
+      </w:r>
+      <w:r>
+        <w:t xml:space="preserve"> dataset that was</w:t>
+      </w:r>
+      <w:r>
+        <w:t xml:space="preserve"> set</w:t>
+      </w:r>
+      <w:r>
+        <w:t xml:space="preserve"> aside after the first random splitting exercise. </w:t>
+      </w:r>
+      <w:r>
+        <w:t xml:space="preserve">The dataset was </w:t>
+      </w:r>
+      <w:r>
+        <w:t>first</w:t>
+      </w:r>
+      <w:r>
+        <w:t xml:space="preserve"> normalized</w:t>
+      </w:r>
+      <w:r>
+        <w:t xml:space="preserve">, </w:t>
+      </w:r>
+      <w:r>
+        <w:t xml:space="preserve">then the 24 features were then selected as input to </w:t>
+      </w:r>
+      <w:r>
+        <w:t xml:space="preserve">dimensionality reduction, and then the resultant two latent features were used as input to </w:t>
+      </w:r>
+      <w:r>
+        <w:t xml:space="preserve">cross validation using scikit-learn. </w:t>
+      </w:r>
+      <w:r>
+        <w:t>The model performances were compared using F1-Scores</w:t>
+      </w:r>
+      <w:r>
+        <w:t>, which is the harmonic means of model precision and recall and better for when there is class imbalance,</w:t>
+      </w:r>
+      <w:r>
+        <w:t xml:space="preserve"> and confusion matrices</w:t>
+      </w:r>
+      <w:r>
+        <w:t xml:space="preserve"> </w:t>
+      </w:r>
+      <w:r>
+        <w:fldChar w:fldCharType="begin"/>
+      </w:r>
+      <w:r>
+        <w:instrText xml:space="preserve"> ADDIN ZOTERO_ITEM CSL_CITATION {"citationID":"ZmyF6Lev","properties":{"formattedCitation":"(Huilgol, 2019)","plainCitation":"(Huilgol, 2019)","noteIndex":0},"citationItems":[{"id":10995,"uris":["http://zotero.org/users/3696294/items/9T4SACZH"],"uri":["http://zotero.org/users/3696294/items/9T4SACZH"],"itemData":{"id":10995,"type":"webpage","abstract":"A comparison between Accuracy and F1-score for Binary Classification and other metrics from the Confusion Matrix.","container-title":"Medium","language":"en","title":"Accuracy vs. F1-Score","URL":"https://medium.com/analytics-vidhya/accuracy-vs-f1-score-6258237beca2","author":[{"family":"Huilgol","given":"Purva"}],"accessed":{"date-parts":[["2020",9,1]]},"issued":{"date-parts":[["2019",8,24]]}}}],"schema":"https://github.com/citation-style-language/schema/raw/master/csl-citation.json"} </w:instrText>
+      </w:r>
+      <w:r>
+        <w:fldChar w:fldCharType="separate"/>
+      </w:r>
+      <w:r>
+        <w:rPr>
+          <w:rFonts w:ascii="Calibri" w:hAnsi="Calibri" w:cs="Calibri"/>
+        </w:rPr>
+        <w:t>(</w:t>
+      </w:r>
+      <w:proofErr w:type="spellStart"/>
+      <w:r>
+        <w:rPr>
+          <w:rFonts w:ascii="Calibri" w:hAnsi="Calibri" w:cs="Calibri"/>
+        </w:rPr>
+        <w:t>Huilgol</w:t>
+      </w:r>
+      <w:proofErr w:type="spellEnd"/>
+      <w:r>
+        <w:rPr>
+          <w:rFonts w:ascii="Calibri" w:hAnsi="Calibri" w:cs="Calibri"/>
+        </w:rPr>
+        <w:t>, 2019)</w:t>
+      </w:r>
+      <w:r>
+        <w:fldChar w:fldCharType="end"/>
+      </w:r>
+      <w:r>
+        <w:t>.</w:t>
+      </w:r>
+    </w:p>
+    <w:p>
+      <w:pPr>
+        <w:pStyle w:val="ListParagraph"/>
+        <w:numPr>
+          <w:ilvl w:val="0"/>
+          <w:numId w:val="13"/>
+        </w:numPr>
         <w:rPr>
           <w:b/>
           <w:bCs/>
+          <w:vanish/>
+        </w:rPr>
+      </w:pPr>
+    </w:p>
+    <w:p>
+      <w:pPr>
+        <w:pStyle w:val="ListParagraph"/>
+        <w:numPr>
+          <w:ilvl w:val="0"/>
+          <w:numId w:val="13"/>
+        </w:numPr>
+        <w:rPr>
+          <w:b/>
+          <w:bCs/>
+          <w:vanish/>
+        </w:rPr>
+      </w:pPr>
+    </w:p>
+    <w:p>
+      <w:pPr>
+        <w:pStyle w:val="ListParagraph"/>
+        <w:numPr>
+          <w:ilvl w:val="0"/>
+          <w:numId w:val="13"/>
+        </w:numPr>
+        <w:rPr>
+          <w:b/>
+          <w:bCs/>
+          <w:vanish/>
+        </w:rPr>
+      </w:pPr>
+    </w:p>
+    <w:p>
+      <w:pPr>
+        <w:pStyle w:val="ListParagraph"/>
+        <w:numPr>
+          <w:ilvl w:val="0"/>
+          <w:numId w:val="13"/>
+        </w:numPr>
+        <w:rPr>
+          <w:b/>
+          <w:bCs/>
+        </w:rPr>
+      </w:pPr>
+      <w:r>
+        <w:rPr>
+          <w:b/>
+          <w:bCs/>
+        </w:rPr>
+        <w:t>Presentation of Results</w:t>
+      </w:r>
+    </w:p>
+    <w:p>
+      <w:r>
+        <w:t xml:space="preserve">Out of the 48 features available, 24 were selected for the model development stage based on a decision tree algorithm ordered list of feature importances, as seen in Figure </w:t>
+      </w:r>
+      <w:r>
+        <w:t>4</w:t>
+      </w:r>
+      <w:r>
+        <w:t>.</w:t>
+      </w:r>
+      <w:r>
+        <w:t xml:space="preserve"> Dimensionality reduction was used to reduce the 24 features to two (2). A scatter plot of the final two features representing the </w:t>
+      </w:r>
+      <w:r>
+        <w:t xml:space="preserve">two classes (1=injury and 0=property damage) </w:t>
+      </w:r>
+      <w:r>
+        <w:t xml:space="preserve">can be seen in Figure </w:t>
+      </w:r>
+      <w:r>
+        <w:t>4</w:t>
+      </w:r>
+      <w:r>
+        <w:t>, which seems to indicate that a complex decision boundaries would be required to achieve high classification performance</w:t>
+      </w:r>
+      <w:r>
+        <w:t xml:space="preserve">. </w:t>
+      </w:r>
+    </w:p>
+    <w:p>
+      <w:r>
+        <w:t>The default accuracy measure was used to determine the optimal parameters for the three classifier algorithms.</w:t>
+      </w:r>
+      <w:r>
+        <w:t xml:space="preserve"> The optimal parameters, as seen in Figure 5, were then used to develop the final models</w:t>
+      </w:r>
+      <w:r>
+        <w:t xml:space="preserve"> and the performance of the three algorithms were compared to select the optimal model </w:t>
+      </w:r>
+      <w:r>
+        <w:t xml:space="preserve">was then recommended </w:t>
+      </w:r>
+      <w:r>
+        <w:t>for the accident severity prediction classification task.</w:t>
+      </w:r>
+      <w:r>
+        <w:t xml:space="preserve"> The KNN classifier produced the best performance overall (F1-score = 66%) both during model training and evaluation testing as </w:t>
+      </w:r>
+      <w:r>
+        <w:lastRenderedPageBreak/>
+        <w:t>well as during the final cross validation, as seen in Figure 6.</w:t>
+      </w:r>
+      <w:r>
+        <w:t xml:space="preserve"> The corresponding confusion matrices can be seen in Figure 7.</w:t>
+      </w:r>
+    </w:p>
+    <w:p>
+      <w:pPr>
+        <w:keepNext/>
+        <w:jc w:val="center"/>
+      </w:pPr>
+      <w:r>
+        <w:rPr>
+          <w:noProof/>
+        </w:rPr>
+        <w:drawing>
+          <wp:inline distT="0" distB="0" distL="0" distR="0" wp14:anchorId="0D877DFA" wp14:editId="198D58BD">
+            <wp:extent cx="4048585" cy="2070099"/>
+            <wp:effectExtent l="0" t="0" r="0" b="6985"/>
+            <wp:docPr id="2" name="Picture 2"/>
+            <wp:cNvGraphicFramePr>
+              <a:graphicFrameLocks xmlns:a="http://schemas.openxmlformats.org/drawingml/2006/main" noChangeAspect="1"/>
+            </wp:cNvGraphicFramePr>
+            <a:graphic xmlns:a="http://schemas.openxmlformats.org/drawingml/2006/main">
+              <a:graphicData uri="http://schemas.openxmlformats.org/drawingml/2006/picture">
+                <pic:pic xmlns:pic="http://schemas.openxmlformats.org/drawingml/2006/picture">
+                  <pic:nvPicPr>
+                    <pic:cNvPr id="2" name="Picture 2"/>
+                    <pic:cNvPicPr/>
+                  </pic:nvPicPr>
+                  <pic:blipFill>
+                    <a:blip r:embed="rId11" cstate="print">
+                      <a:extLst>
+                        <a:ext uri="{28A0092B-C50C-407E-A947-70E740481C1C}">
+                          <a14:useLocalDpi xmlns:a14="http://schemas.microsoft.com/office/drawing/2010/main" val="0"/>
+                        </a:ext>
+                      </a:extLst>
+                    </a:blip>
+                    <a:stretch>
+                      <a:fillRect/>
+                    </a:stretch>
+                  </pic:blipFill>
+                  <pic:spPr>
+                    <a:xfrm>
+                      <a:off x="0" y="0"/>
+                      <a:ext cx="4060644" cy="2076265"/>
+                    </a:xfrm>
+                    <a:prstGeom prst="rect">
+                      <a:avLst/>
+                    </a:prstGeom>
+                  </pic:spPr>
+                </pic:pic>
+              </a:graphicData>
+            </a:graphic>
+          </wp:inline>
+        </w:drawing>
+      </w:r>
+    </w:p>
+    <w:p>
+      <w:pPr>
+        <w:pStyle w:val="Caption"/>
+        <w:jc w:val="center"/>
+      </w:pPr>
+      <w:r>
+        <w:t xml:space="preserve">Figure </w:t>
+      </w:r>
+      <w:r>
+        <w:fldChar w:fldCharType="begin"/>
+      </w:r>
+      <w:r>
+        <w:instrText xml:space="preserve"> SEQ Figure \* ARABIC </w:instrText>
+      </w:r>
+      <w:r>
+        <w:fldChar w:fldCharType="separate"/>
+      </w:r>
+      <w:r>
+        <w:rPr>
+          <w:noProof/>
+        </w:rPr>
+        <w:t>4</w:t>
+      </w:r>
+      <w:r>
+        <w:fldChar w:fldCharType="end"/>
+      </w:r>
+      <w:r>
+        <w:t>: Feature importances in ascending order</w:t>
+      </w:r>
+      <w:r>
+        <w:t xml:space="preserve"> and the scatter plot for the two classes</w:t>
+      </w:r>
+    </w:p>
+    <w:p>
+      <w:pPr>
+        <w:keepNext/>
+        <w:jc w:val="center"/>
+      </w:pPr>
+      <w:r>
+        <w:rPr>
+          <w:noProof/>
+        </w:rPr>
+        <w:drawing>
+          <wp:inline distT="0" distB="0" distL="0" distR="0" wp14:anchorId="16747152" wp14:editId="23B666F3">
+            <wp:extent cx="4921994" cy="1626590"/>
+            <wp:effectExtent l="0" t="0" r="0" b="0"/>
+            <wp:docPr id="3" name="Picture 3"/>
+            <wp:cNvGraphicFramePr>
+              <a:graphicFrameLocks xmlns:a="http://schemas.openxmlformats.org/drawingml/2006/main" noChangeAspect="1"/>
+            </wp:cNvGraphicFramePr>
+            <a:graphic xmlns:a="http://schemas.openxmlformats.org/drawingml/2006/main">
+              <a:graphicData uri="http://schemas.openxmlformats.org/drawingml/2006/picture">
+                <pic:pic xmlns:pic="http://schemas.openxmlformats.org/drawingml/2006/picture">
+                  <pic:nvPicPr>
+                    <pic:cNvPr id="3" name="Picture 3"/>
+                    <pic:cNvPicPr/>
+                  </pic:nvPicPr>
+                  <pic:blipFill>
+                    <a:blip r:embed="rId12" cstate="print">
+                      <a:extLst>
+                        <a:ext uri="{28A0092B-C50C-407E-A947-70E740481C1C}">
+                          <a14:useLocalDpi xmlns:a14="http://schemas.microsoft.com/office/drawing/2010/main" val="0"/>
+                        </a:ext>
+                      </a:extLst>
+                    </a:blip>
+                    <a:stretch>
+                      <a:fillRect/>
+                    </a:stretch>
+                  </pic:blipFill>
+                  <pic:spPr>
+                    <a:xfrm>
+                      <a:off x="0" y="0"/>
+                      <a:ext cx="4964336" cy="1640583"/>
+                    </a:xfrm>
+                    <a:prstGeom prst="rect">
+                      <a:avLst/>
+                    </a:prstGeom>
+                  </pic:spPr>
+                </pic:pic>
+              </a:graphicData>
+            </a:graphic>
+          </wp:inline>
+        </w:drawing>
+      </w:r>
+    </w:p>
+    <w:p>
+      <w:pPr>
+        <w:pStyle w:val="Caption"/>
+        <w:jc w:val="center"/>
+      </w:pPr>
+      <w:r>
+        <w:t xml:space="preserve">Figure </w:t>
+      </w:r>
+      <w:r>
+        <w:fldChar w:fldCharType="begin"/>
+      </w:r>
+      <w:r>
+        <w:instrText xml:space="preserve"> SEQ Figure \* ARABIC </w:instrText>
+      </w:r>
+      <w:r>
+        <w:fldChar w:fldCharType="separate"/>
+      </w:r>
+      <w:r>
+        <w:rPr>
+          <w:noProof/>
+        </w:rPr>
+        <w:t>5</w:t>
+      </w:r>
+      <w:r>
+        <w:fldChar w:fldCharType="end"/>
+      </w:r>
+      <w:r>
+        <w:t xml:space="preserve">: Plots of the optimal parameter for the </w:t>
+      </w:r>
+      <w:r>
+        <w:t xml:space="preserve">three </w:t>
+      </w:r>
+      <w:r>
+        <w:t>algorithms</w:t>
+      </w:r>
+    </w:p>
+    <w:p>
+      <w:pPr>
+        <w:keepNext/>
+        <w:jc w:val="center"/>
+      </w:pPr>
+      <w:r>
+        <w:rPr>
+          <w:noProof/>
+        </w:rPr>
+        <w:drawing>
+          <wp:inline distT="0" distB="0" distL="0" distR="0" wp14:anchorId="7E38BA32" wp14:editId="605A1BAB">
+            <wp:extent cx="2213479" cy="1799518"/>
+            <wp:effectExtent l="0" t="0" r="0" b="0"/>
+            <wp:docPr id="4" name="Picture 4"/>
+            <wp:cNvGraphicFramePr>
+              <a:graphicFrameLocks xmlns:a="http://schemas.openxmlformats.org/drawingml/2006/main" noChangeAspect="1"/>
+            </wp:cNvGraphicFramePr>
+            <a:graphic xmlns:a="http://schemas.openxmlformats.org/drawingml/2006/main">
+              <a:graphicData uri="http://schemas.openxmlformats.org/drawingml/2006/picture">
+                <pic:pic xmlns:pic="http://schemas.openxmlformats.org/drawingml/2006/picture">
+                  <pic:nvPicPr>
+                    <pic:cNvPr id="1" name=""/>
+                    <pic:cNvPicPr/>
+                  </pic:nvPicPr>
+                  <pic:blipFill>
+                    <a:blip r:embed="rId13"/>
+                    <a:stretch>
+                      <a:fillRect/>
+                    </a:stretch>
+                  </pic:blipFill>
+                  <pic:spPr>
+                    <a:xfrm>
+                      <a:off x="0" y="0"/>
+                      <a:ext cx="2231992" cy="1814569"/>
+                    </a:xfrm>
+                    <a:prstGeom prst="rect">
+                      <a:avLst/>
+                    </a:prstGeom>
+                  </pic:spPr>
+                </pic:pic>
+              </a:graphicData>
+            </a:graphic>
+          </wp:inline>
+        </w:drawing>
+      </w:r>
+    </w:p>
+    <w:p>
+      <w:pPr>
+        <w:pStyle w:val="Caption"/>
+        <w:jc w:val="center"/>
+      </w:pPr>
+      <w:r>
+        <w:t xml:space="preserve">Figure </w:t>
+      </w:r>
+      <w:r>
+        <w:fldChar w:fldCharType="begin"/>
+      </w:r>
+      <w:r>
+        <w:instrText xml:space="preserve"> SEQ Figure \* ARABIC </w:instrText>
+      </w:r>
+      <w:r>
+        <w:fldChar w:fldCharType="separate"/>
+      </w:r>
+      <w:r>
+        <w:rPr>
+          <w:noProof/>
+        </w:rPr>
+        <w:t>6</w:t>
+      </w:r>
+      <w:r>
+        <w:fldChar w:fldCharType="end"/>
+      </w:r>
+      <w:r>
+        <w:t>: Training &amp; testing performances vs final cross validation scores</w:t>
+      </w:r>
+    </w:p>
+    <w:p>
+      <w:pPr>
+        <w:keepNext/>
+        <w:jc w:val="center"/>
+      </w:pPr>
+      <w:r>
+        <w:rPr>
+          <w:noProof/>
+        </w:rPr>
+        <w:drawing>
+          <wp:inline distT="0" distB="0" distL="0" distR="0" wp14:anchorId="1BD355AD" wp14:editId="6F2F183D">
+            <wp:extent cx="4932286" cy="1417500"/>
+            <wp:effectExtent l="0" t="0" r="1905" b="0"/>
+            <wp:docPr id="7" name="Picture 7"/>
+            <wp:cNvGraphicFramePr>
+              <a:graphicFrameLocks xmlns:a="http://schemas.openxmlformats.org/drawingml/2006/main" noChangeAspect="1"/>
+            </wp:cNvGraphicFramePr>
+            <a:graphic xmlns:a="http://schemas.openxmlformats.org/drawingml/2006/main">
+              <a:graphicData uri="http://schemas.openxmlformats.org/drawingml/2006/picture">
+                <pic:pic xmlns:pic="http://schemas.openxmlformats.org/drawingml/2006/picture">
+                  <pic:nvPicPr>
+                    <pic:cNvPr id="1" name=""/>
+                    <pic:cNvPicPr/>
+                  </pic:nvPicPr>
+                  <pic:blipFill>
+                    <a:blip r:embed="rId14"/>
+                    <a:stretch>
+                      <a:fillRect/>
+                    </a:stretch>
+                  </pic:blipFill>
+                  <pic:spPr>
+                    <a:xfrm>
+                      <a:off x="0" y="0"/>
+                      <a:ext cx="4949234" cy="1422371"/>
+                    </a:xfrm>
+                    <a:prstGeom prst="rect">
+                      <a:avLst/>
+                    </a:prstGeom>
+                  </pic:spPr>
+                </pic:pic>
+              </a:graphicData>
+            </a:graphic>
+          </wp:inline>
+        </w:drawing>
+      </w:r>
+    </w:p>
+    <w:p>
+      <w:pPr>
+        <w:pStyle w:val="Caption"/>
+        <w:jc w:val="center"/>
+      </w:pPr>
+      <w:r>
+        <w:t xml:space="preserve">Figure </w:t>
+      </w:r>
+      <w:r>
+        <w:fldChar w:fldCharType="begin"/>
+      </w:r>
+      <w:r>
+        <w:instrText xml:space="preserve"> SEQ Figure \* ARABIC </w:instrText>
+      </w:r>
+      <w:r>
+        <w:fldChar w:fldCharType="separate"/>
+      </w:r>
+      <w:r>
+        <w:rPr>
+          <w:noProof/>
+        </w:rPr>
+        <w:t>7</w:t>
+      </w:r>
+      <w:r>
+        <w:fldChar w:fldCharType="end"/>
+      </w:r>
+      <w:r>
+        <w:t>: Confusion matrices from cross validation</w:t>
+      </w:r>
+    </w:p>
+    <w:p>
+      <w:pPr>
+        <w:pStyle w:val="ListParagraph"/>
+        <w:numPr>
+          <w:ilvl w:val="0"/>
+          <w:numId w:val="13"/>
+        </w:numPr>
+        <w:rPr>
+          <w:b/>
+          <w:bCs/>
+        </w:rPr>
+      </w:pPr>
+      <w:r>
+        <w:rPr>
+          <w:b/>
+          <w:bCs/>
+        </w:rPr>
+        <w:lastRenderedPageBreak/>
+        <w:t>Discussion</w:t>
+      </w:r>
+    </w:p>
+    <w:p>
+      <w:r>
+        <w:t>Overall</w:t>
+      </w:r>
+      <w:r>
+        <w:t>,</w:t>
+      </w:r>
+      <w:r>
+        <w:t xml:space="preserve"> the KNN classifier produced the best performance (F1-score=66%) in the final model testing, as seen in Figure </w:t>
+      </w:r>
+      <w:r>
+        <w:t xml:space="preserve">6. </w:t>
+      </w:r>
+      <w:r>
+        <w:t>The training and testing performance scores were very comparable with the final test scores indicating that there was no overfitting. However, with a performance score of 66% it was concluded that there was room for further refinements in the model development</w:t>
+      </w:r>
+      <w:r>
+        <w:t>.</w:t>
+      </w:r>
+      <w:r>
+        <w:t xml:space="preserve"> Nevertheless, the final testing scores revealed </w:t>
+      </w:r>
+      <w:r>
+        <w:t xml:space="preserve">improvements in </w:t>
+      </w:r>
+      <w:r>
+        <w:t>recall (true positive) scores, which is a positive sign</w:t>
+      </w:r>
+      <w:r>
+        <w:t xml:space="preserve"> as a higher proportion of true positives (severity = injury) would be identified as positive</w:t>
+      </w:r>
+      <w:r>
+        <w:t xml:space="preserve"> or a better ability of the classifier to identify true positives or a reduction in false negatives.</w:t>
+      </w:r>
+      <w:r>
+        <w:t xml:space="preserve"> Th</w:t>
+      </w:r>
+      <w:r>
+        <w:t>is is also backed up by the results of the confusion matrices.</w:t>
+      </w:r>
+    </w:p>
+    <w:p/>
+    <w:p>
+      <w:pPr>
+        <w:pStyle w:val="ListParagraph"/>
+        <w:numPr>
+          <w:ilvl w:val="0"/>
+          <w:numId w:val="13"/>
+        </w:numPr>
+        <w:rPr>
+          <w:b/>
+          <w:bCs/>
+        </w:rPr>
+      </w:pPr>
+      <w:r>
+        <w:rPr>
+          <w:b/>
+          <w:bCs/>
+        </w:rPr>
+        <w:t>Conclusion</w:t>
+      </w:r>
+    </w:p>
+    <w:p>
+      <w:r>
+        <w:t>Overall, the KNN classifier produced the best performance (F1-score=66%) in the final model testing, as seen in Figure 6. The training and testing performance scores were very comparable with the final test scores indicating that there was no overfitting. However, with a performance score of 66% it was concluded that there was room for further refinements in the model development process, possibly in evaluating different classifier algorithms, a more extensive optimization by using grid search to determine model parameters, or a review of the data preparation and pre-processing steps.</w:t>
+      </w:r>
+    </w:p>
+    <w:p>
+      <w:r>
+        <w:br w:type="page"/>
+      </w:r>
+    </w:p>
+    <w:p>
+      <w:pPr>
+        <w:rPr>
+          <w:b/>
+          <w:bCs/>
+        </w:rPr>
+      </w:pPr>
+      <w:r>
+        <w:rPr>
+          <w:b/>
+          <w:bCs/>
         </w:rPr>
         <w:lastRenderedPageBreak/>
         <w:t>References</w:t>
@@ -1510,11 +2500,33 @@
       <w:r>
         <w:fldChar w:fldCharType="separate"/>
       </w:r>
-      <w:r>
-        <w:rPr>
-          <w:rFonts w:ascii="Calibri" w:hAnsi="Calibri" w:cs="Calibri"/>
-        </w:rPr>
-        <w:t xml:space="preserve">Assi, K., Rahman, S. M., Mansoor, U., &amp; Ratrout, N. (2020). Predicting crash injury severity with machine learning algorithm synergized with clustering technique: A promising protocol. </w:t>
+      <w:proofErr w:type="spellStart"/>
+      <w:r>
+        <w:rPr>
+          <w:rFonts w:ascii="Calibri" w:hAnsi="Calibri" w:cs="Calibri"/>
+        </w:rPr>
+        <w:t>Assi</w:t>
+      </w:r>
+      <w:proofErr w:type="spellEnd"/>
+      <w:r>
+        <w:rPr>
+          <w:rFonts w:ascii="Calibri" w:hAnsi="Calibri" w:cs="Calibri"/>
+        </w:rPr>
+        <w:t xml:space="preserve">, K., Rahman, S. M., Mansoor, U., &amp; </w:t>
+      </w:r>
+      <w:proofErr w:type="spellStart"/>
+      <w:r>
+        <w:rPr>
+          <w:rFonts w:ascii="Calibri" w:hAnsi="Calibri" w:cs="Calibri"/>
+        </w:rPr>
+        <w:t>Ratrout</w:t>
+      </w:r>
+      <w:proofErr w:type="spellEnd"/>
+      <w:r>
+        <w:rPr>
+          <w:rFonts w:ascii="Calibri" w:hAnsi="Calibri" w:cs="Calibri"/>
+        </w:rPr>
+        <w:t xml:space="preserve">, N. (2020). Predicting crash injury severity with machine learning algorithm synergized with clustering technique: A promising protocol. </w:t>
       </w:r>
       <w:r>
         <w:rPr>
@@ -1552,11 +2564,19 @@
           <w:rFonts w:ascii="Calibri" w:hAnsi="Calibri" w:cs="Calibri"/>
         </w:rPr>
       </w:pPr>
-      <w:r>
-        <w:rPr>
-          <w:rFonts w:ascii="Calibri" w:hAnsi="Calibri" w:cs="Calibri"/>
-        </w:rPr>
-        <w:t xml:space="preserve">EliteDataScience. (2017, July 5). </w:t>
+      <w:proofErr w:type="spellStart"/>
+      <w:r>
+        <w:rPr>
+          <w:rFonts w:ascii="Calibri" w:hAnsi="Calibri" w:cs="Calibri"/>
+        </w:rPr>
+        <w:t>Bronshtein</w:t>
+      </w:r>
+      <w:proofErr w:type="spellEnd"/>
+      <w:r>
+        <w:rPr>
+          <w:rFonts w:ascii="Calibri" w:hAnsi="Calibri" w:cs="Calibri"/>
+        </w:rPr>
+        <w:t xml:space="preserve">, A. (2019, May 6). </w:t>
       </w:r>
       <w:r>
         <w:rPr>
@@ -1564,55 +2584,31 @@
           <w:i/>
           <w:iCs/>
         </w:rPr>
-        <w:t>How to Handle Imbalanced Classes in Machine Learning</w:t>
-      </w:r>
-      <w:r>
-        <w:rPr>
-          <w:rFonts w:ascii="Calibri" w:hAnsi="Calibri" w:cs="Calibri"/>
-        </w:rPr>
-        <w:t>. EliteDataScience. https://elitedatascience.com/imbalanced-classes</w:t>
-      </w:r>
-    </w:p>
-    <w:p>
-      <w:pPr>
-        <w:pStyle w:val="Bibliography"/>
-        <w:rPr>
-          <w:rFonts w:ascii="Calibri" w:hAnsi="Calibri" w:cs="Calibri"/>
-        </w:rPr>
-      </w:pPr>
-      <w:r>
-        <w:rPr>
-          <w:rFonts w:ascii="Calibri" w:hAnsi="Calibri" w:cs="Calibri"/>
-        </w:rPr>
-        <w:t xml:space="preserve">Gebresenbet, R. F., &amp; Aliyu, A. D. (2019). Injury severity level and associated factors among road traffic accident victims attending emergency department of Tirunesh Beijing Hospital, Addis Ababa, Ethiopia: A cross sectional hospital-based study. </w:t>
-      </w:r>
+        <w:t xml:space="preserve">A quick introduction to k-nearest </w:t>
+      </w:r>
+      <w:proofErr w:type="spellStart"/>
       <w:r>
         <w:rPr>
           <w:rFonts w:ascii="Calibri" w:hAnsi="Calibri" w:cs="Calibri"/>
           <w:i/>
           <w:iCs/>
         </w:rPr>
-        <w:t>PloS One</w:t>
-      </w:r>
-      <w:r>
-        <w:rPr>
-          <w:rFonts w:ascii="Calibri" w:hAnsi="Calibri" w:cs="Calibri"/>
-        </w:rPr>
-        <w:t xml:space="preserve">, </w:t>
-      </w:r>
+        <w:t>neighbors</w:t>
+      </w:r>
+      <w:proofErr w:type="spellEnd"/>
       <w:r>
         <w:rPr>
           <w:rFonts w:ascii="Calibri" w:hAnsi="Calibri" w:cs="Calibri"/>
           <w:i/>
           <w:iCs/>
         </w:rPr>
-        <w:t>14</w:t>
-      </w:r>
-      <w:r>
-        <w:rPr>
-          <w:rFonts w:ascii="Calibri" w:hAnsi="Calibri" w:cs="Calibri"/>
-        </w:rPr>
-        <w:t>(9), e0222793. https://doi.org/10.1371/journal.pone.0222793</w:t>
+        <w:t xml:space="preserve"> algorithm</w:t>
+      </w:r>
+      <w:r>
+        <w:rPr>
+          <w:rFonts w:ascii="Calibri" w:hAnsi="Calibri" w:cs="Calibri"/>
+        </w:rPr>
+        <w:t>. Medium. https://blog.usejournal.com/a-quick-introduction-to-k-nearest-neighbors-algorithm-62214cea29c7</w:t>
       </w:r>
     </w:p>
     <w:p>
@@ -1626,7 +2622,7 @@
         <w:rPr>
           <w:rFonts w:ascii="Calibri" w:hAnsi="Calibri" w:cs="Calibri"/>
         </w:rPr>
-        <w:t xml:space="preserve">Moosavi, S., Samavatian, M. H., Parthasarathy, S., Teodorescu, R., &amp; Ramnath, R. (2019). Accident risk prediction based on heterogeneous sparse data: New dataset and insights. </w:t>
+        <w:t xml:space="preserve">Du, C.-J., &amp; Sun, D.-W. (2008). Object classification methods. In D.-W. Sun (Ed.), </w:t>
       </w:r>
       <w:r>
         <w:rPr>
@@ -1634,13 +2630,13 @@
           <w:i/>
           <w:iCs/>
         </w:rPr>
-        <w:t>Proceedings of the 27th ACM SIGSPATIAL International Conference on Advances in Geographic Information Systems</w:t>
-      </w:r>
-      <w:r>
-        <w:rPr>
-          <w:rFonts w:ascii="Calibri" w:hAnsi="Calibri" w:cs="Calibri"/>
-        </w:rPr>
-        <w:t>, 33–42. https://doi.org/10.1145/3347146.3359078</w:t>
+        <w:t>Computer Vision Technology for Food Quality Evaluation</w:t>
+      </w:r>
+      <w:r>
+        <w:rPr>
+          <w:rFonts w:ascii="Calibri" w:hAnsi="Calibri" w:cs="Calibri"/>
+        </w:rPr>
+        <w:t xml:space="preserve"> (pp. 81–107). Academic Press. https://doi.org/10.1016/B978-012373642-0.50007-7</w:t>
       </w:r>
     </w:p>
     <w:p>
@@ -1650,11 +2646,19 @@
           <w:rFonts w:ascii="Calibri" w:hAnsi="Calibri" w:cs="Calibri"/>
         </w:rPr>
       </w:pPr>
-      <w:r>
-        <w:rPr>
-          <w:rFonts w:ascii="Calibri" w:hAnsi="Calibri" w:cs="Calibri"/>
-        </w:rPr>
-        <w:t xml:space="preserve">Ramya, S., Reshma, SK., Manogna, V. D., Saroja, Y. S., &amp; Gandhi, G. S. (2019). Accident severity prediction using data mining methods. </w:t>
+      <w:proofErr w:type="spellStart"/>
+      <w:r>
+        <w:rPr>
+          <w:rFonts w:ascii="Calibri" w:hAnsi="Calibri" w:cs="Calibri"/>
+        </w:rPr>
+        <w:t>EliteDataScience</w:t>
+      </w:r>
+      <w:proofErr w:type="spellEnd"/>
+      <w:r>
+        <w:rPr>
+          <w:rFonts w:ascii="Calibri" w:hAnsi="Calibri" w:cs="Calibri"/>
+        </w:rPr>
+        <w:t xml:space="preserve">. (2017, July 5). </w:t>
       </w:r>
       <w:r>
         <w:rPr>
@@ -1662,69 +2666,87 @@
           <w:i/>
           <w:iCs/>
         </w:rPr>
-        <w:t>International Journal of Scientific Research in Computer Science Engineering and Information Technology</w:t>
-      </w:r>
-      <w:r>
-        <w:rPr>
-          <w:rFonts w:ascii="Calibri" w:hAnsi="Calibri" w:cs="Calibri"/>
-        </w:rPr>
-        <w:t xml:space="preserve">, </w:t>
-      </w:r>
+        <w:t>How to Handle Imbalanced Classes in Machine Learning</w:t>
+      </w:r>
+      <w:r>
+        <w:rPr>
+          <w:rFonts w:ascii="Calibri" w:hAnsi="Calibri" w:cs="Calibri"/>
+        </w:rPr>
+        <w:t xml:space="preserve">. </w:t>
+      </w:r>
+      <w:proofErr w:type="spellStart"/>
+      <w:r>
+        <w:rPr>
+          <w:rFonts w:ascii="Calibri" w:hAnsi="Calibri" w:cs="Calibri"/>
+        </w:rPr>
+        <w:t>EliteDataScience</w:t>
+      </w:r>
+      <w:proofErr w:type="spellEnd"/>
+      <w:r>
+        <w:rPr>
+          <w:rFonts w:ascii="Calibri" w:hAnsi="Calibri" w:cs="Calibri"/>
+        </w:rPr>
+        <w:t>. https://elitedatascience.com/imbalanced-classes</w:t>
+      </w:r>
+    </w:p>
+    <w:p>
+      <w:pPr>
+        <w:pStyle w:val="Bibliography"/>
+        <w:rPr>
+          <w:rFonts w:ascii="Calibri" w:hAnsi="Calibri" w:cs="Calibri"/>
+        </w:rPr>
+      </w:pPr>
+      <w:proofErr w:type="spellStart"/>
+      <w:r>
+        <w:rPr>
+          <w:rFonts w:ascii="Calibri" w:hAnsi="Calibri" w:cs="Calibri"/>
+        </w:rPr>
+        <w:t>Gebresenbet</w:t>
+      </w:r>
+      <w:proofErr w:type="spellEnd"/>
+      <w:r>
+        <w:rPr>
+          <w:rFonts w:ascii="Calibri" w:hAnsi="Calibri" w:cs="Calibri"/>
+        </w:rPr>
+        <w:t xml:space="preserve">, R. F., &amp; Aliyu, A. D. (2019). Injury severity level and associated factors among road traffic accident victims attending emergency department of </w:t>
+      </w:r>
+      <w:proofErr w:type="spellStart"/>
+      <w:r>
+        <w:rPr>
+          <w:rFonts w:ascii="Calibri" w:hAnsi="Calibri" w:cs="Calibri"/>
+        </w:rPr>
+        <w:t>Tirunesh</w:t>
+      </w:r>
+      <w:proofErr w:type="spellEnd"/>
+      <w:r>
+        <w:rPr>
+          <w:rFonts w:ascii="Calibri" w:hAnsi="Calibri" w:cs="Calibri"/>
+        </w:rPr>
+        <w:t xml:space="preserve"> Beijing Hospital, Addis Ababa, Ethiopia: A cross sectional hospital-based study. </w:t>
+      </w:r>
+      <w:proofErr w:type="spellStart"/>
       <w:r>
         <w:rPr>
           <w:rFonts w:ascii="Calibri" w:hAnsi="Calibri" w:cs="Calibri"/>
           <w:i/>
           <w:iCs/>
         </w:rPr>
-        <w:t>5</w:t>
-      </w:r>
-      <w:r>
-        <w:rPr>
-          <w:rFonts w:ascii="Calibri" w:hAnsi="Calibri" w:cs="Calibri"/>
-        </w:rPr>
-        <w:t>(2), 528–536. https://doi.org/10.32628/CSEIT195293</w:t>
-      </w:r>
-    </w:p>
-    <w:p>
-      <w:pPr>
-        <w:pStyle w:val="Bibliography"/>
-        <w:rPr>
-          <w:rFonts w:ascii="Calibri" w:hAnsi="Calibri" w:cs="Calibri"/>
-        </w:rPr>
-      </w:pPr>
-      <w:r>
-        <w:rPr>
-          <w:rFonts w:ascii="Calibri" w:hAnsi="Calibri" w:cs="Calibri"/>
-        </w:rPr>
-        <w:t xml:space="preserve">Sam, E. F., Blay, D. K., Antwi, S., Anaafi, C., &amp; Adoma, J. A. (2019). Pre-hospital and trauma care to road traffic accident victims: Experiences of residents living along accident-prone highways in Ghana. In </w:t>
-      </w:r>
+        <w:t>PloS</w:t>
+      </w:r>
+      <w:proofErr w:type="spellEnd"/>
       <w:r>
         <w:rPr>
           <w:rFonts w:ascii="Calibri" w:hAnsi="Calibri" w:cs="Calibri"/>
           <w:i/>
           <w:iCs/>
         </w:rPr>
-        <w:t>Emergency Medicine and Trauma</w:t>
-      </w:r>
-      <w:r>
-        <w:rPr>
-          <w:rFonts w:ascii="Calibri" w:hAnsi="Calibri" w:cs="Calibri"/>
-        </w:rPr>
-        <w:t>. IntechOpen. https://doi.org/10.5772/intechopen.86118</w:t>
-      </w:r>
-    </w:p>
-    <w:p>
-      <w:pPr>
-        <w:pStyle w:val="Bibliography"/>
-        <w:rPr>
-          <w:rFonts w:ascii="Calibri" w:hAnsi="Calibri" w:cs="Calibri"/>
-        </w:rPr>
-      </w:pPr>
-      <w:r>
-        <w:rPr>
-          <w:rFonts w:ascii="Calibri" w:hAnsi="Calibri" w:cs="Calibri"/>
-        </w:rPr>
-        <w:t xml:space="preserve">Sanjay, M. (2020, August 19). </w:t>
+        <w:t xml:space="preserve"> One</w:t>
+      </w:r>
+      <w:r>
+        <w:rPr>
+          <w:rFonts w:ascii="Calibri" w:hAnsi="Calibri" w:cs="Calibri"/>
+        </w:rPr>
+        <w:t xml:space="preserve">, </w:t>
       </w:r>
       <w:r>
         <w:rPr>
@@ -1732,13 +2754,13 @@
           <w:i/>
           <w:iCs/>
         </w:rPr>
-        <w:t>Why and how to cross validate a model?</w:t>
-      </w:r>
-      <w:r>
-        <w:rPr>
-          <w:rFonts w:ascii="Calibri" w:hAnsi="Calibri" w:cs="Calibri"/>
-        </w:rPr>
-        <w:t xml:space="preserve"> Medium. https://towardsdatascience.com/why-and-how-to-cross-validate-a-model-d6424b45261f</w:t>
+        <w:t>14</w:t>
+      </w:r>
+      <w:r>
+        <w:rPr>
+          <w:rFonts w:ascii="Calibri" w:hAnsi="Calibri" w:cs="Calibri"/>
+        </w:rPr>
+        <w:t>(9), e0222793. https://doi.org/10.1371/journal.pone.0222793</w:t>
       </w:r>
     </w:p>
     <w:p>
@@ -1748,12 +2770,19 @@
           <w:rFonts w:ascii="Calibri" w:hAnsi="Calibri" w:cs="Calibri"/>
         </w:rPr>
       </w:pPr>
-      <w:r>
-        <w:rPr>
-          <w:rFonts w:ascii="Calibri" w:hAnsi="Calibri" w:cs="Calibri"/>
-        </w:rPr>
-        <w:lastRenderedPageBreak/>
-        <w:t xml:space="preserve">Serengil, S. (2020, April 6). Feature importance in decision trees. </w:t>
+      <w:proofErr w:type="spellStart"/>
+      <w:r>
+        <w:rPr>
+          <w:rFonts w:ascii="Calibri" w:hAnsi="Calibri" w:cs="Calibri"/>
+        </w:rPr>
+        <w:t>Huilgol</w:t>
+      </w:r>
+      <w:proofErr w:type="spellEnd"/>
+      <w:r>
+        <w:rPr>
+          <w:rFonts w:ascii="Calibri" w:hAnsi="Calibri" w:cs="Calibri"/>
+        </w:rPr>
+        <w:t xml:space="preserve">, P. (2019, August 24). </w:t>
       </w:r>
       <w:r>
         <w:rPr>
@@ -1761,13 +2790,13 @@
           <w:i/>
           <w:iCs/>
         </w:rPr>
-        <w:t>Sefik Ilkin Serengil</w:t>
-      </w:r>
-      <w:r>
-        <w:rPr>
-          <w:rFonts w:ascii="Calibri" w:hAnsi="Calibri" w:cs="Calibri"/>
-        </w:rPr>
-        <w:t>. https://sefiks.com/2020/04/06/feature-importance-in-decision-trees/</w:t>
+        <w:t>Accuracy vs. F1-Score</w:t>
+      </w:r>
+      <w:r>
+        <w:rPr>
+          <w:rFonts w:ascii="Calibri" w:hAnsi="Calibri" w:cs="Calibri"/>
+        </w:rPr>
+        <w:t>. Medium. https://medium.com/analytics-vidhya/accuracy-vs-f1-score-6258237beca2</w:t>
       </w:r>
     </w:p>
     <w:p>
@@ -1777,11 +2806,33 @@
           <w:rFonts w:ascii="Calibri" w:hAnsi="Calibri" w:cs="Calibri"/>
         </w:rPr>
       </w:pPr>
-      <w:r>
-        <w:rPr>
-          <w:rFonts w:ascii="Calibri" w:hAnsi="Calibri" w:cs="Calibri"/>
-        </w:rPr>
-        <w:t xml:space="preserve">StackExchange. (n.d.). </w:t>
+      <w:proofErr w:type="spellStart"/>
+      <w:r>
+        <w:rPr>
+          <w:rFonts w:ascii="Calibri" w:hAnsi="Calibri" w:cs="Calibri"/>
+        </w:rPr>
+        <w:t>Moosavi</w:t>
+      </w:r>
+      <w:proofErr w:type="spellEnd"/>
+      <w:r>
+        <w:rPr>
+          <w:rFonts w:ascii="Calibri" w:hAnsi="Calibri" w:cs="Calibri"/>
+        </w:rPr>
+        <w:t xml:space="preserve">, S., </w:t>
+      </w:r>
+      <w:proofErr w:type="spellStart"/>
+      <w:r>
+        <w:rPr>
+          <w:rFonts w:ascii="Calibri" w:hAnsi="Calibri" w:cs="Calibri"/>
+        </w:rPr>
+        <w:t>Samavatian</w:t>
+      </w:r>
+      <w:proofErr w:type="spellEnd"/>
+      <w:r>
+        <w:rPr>
+          <w:rFonts w:ascii="Calibri" w:hAnsi="Calibri" w:cs="Calibri"/>
+        </w:rPr>
+        <w:t xml:space="preserve">, M. H., Parthasarathy, S., Teodorescu, R., &amp; Ramnath, R. (2019). Accident risk prediction based on heterogeneous sparse data: New dataset and insights. </w:t>
       </w:r>
       <w:r>
         <w:rPr>
@@ -1789,13 +2840,13 @@
           <w:i/>
           <w:iCs/>
         </w:rPr>
-        <w:t>Combining Latitude/Longitude position into single feature—Data Science Stack Exchange</w:t>
-      </w:r>
-      <w:r>
-        <w:rPr>
-          <w:rFonts w:ascii="Calibri" w:hAnsi="Calibri" w:cs="Calibri"/>
-        </w:rPr>
-        <w:t>. Retrieved September 4, 2020, from https://datascience.stackexchange.com/questions/49553/combining-latitude-longitude-position-into-single-feature</w:t>
+        <w:t>Proceedings of the 27th ACM SIGSPATIAL International Conference on Advances in Geographic Information Systems</w:t>
+      </w:r>
+      <w:r>
+        <w:rPr>
+          <w:rFonts w:ascii="Calibri" w:hAnsi="Calibri" w:cs="Calibri"/>
+        </w:rPr>
+        <w:t>, 33–42. https://doi.org/10.1145/3347146.3359078</w:t>
       </w:r>
     </w:p>
     <w:p>
@@ -1805,11 +2856,19 @@
           <w:rFonts w:ascii="Calibri" w:hAnsi="Calibri" w:cs="Calibri"/>
         </w:rPr>
       </w:pPr>
-      <w:r>
-        <w:rPr>
-          <w:rFonts w:ascii="Calibri" w:hAnsi="Calibri" w:cs="Calibri"/>
-        </w:rPr>
-        <w:t xml:space="preserve">Vickery, R. (2020, April 28). </w:t>
+      <w:proofErr w:type="spellStart"/>
+      <w:r>
+        <w:rPr>
+          <w:rFonts w:ascii="Calibri" w:hAnsi="Calibri" w:cs="Calibri"/>
+        </w:rPr>
+        <w:t>Navlani</w:t>
+      </w:r>
+      <w:proofErr w:type="spellEnd"/>
+      <w:r>
+        <w:rPr>
+          <w:rFonts w:ascii="Calibri" w:hAnsi="Calibri" w:cs="Calibri"/>
+        </w:rPr>
+        <w:t xml:space="preserve">, A. (2018, August 2). </w:t>
       </w:r>
       <w:r>
         <w:rPr>
@@ -1817,6 +2876,355 @@
           <w:i/>
           <w:iCs/>
         </w:rPr>
+        <w:t>KNN classification using scikit-learn</w:t>
+      </w:r>
+      <w:r>
+        <w:rPr>
+          <w:rFonts w:ascii="Calibri" w:hAnsi="Calibri" w:cs="Calibri"/>
+        </w:rPr>
+        <w:t xml:space="preserve">. </w:t>
+      </w:r>
+      <w:proofErr w:type="spellStart"/>
+      <w:r>
+        <w:rPr>
+          <w:rFonts w:ascii="Calibri" w:hAnsi="Calibri" w:cs="Calibri"/>
+        </w:rPr>
+        <w:t>DataCamp</w:t>
+      </w:r>
+      <w:proofErr w:type="spellEnd"/>
+      <w:r>
+        <w:rPr>
+          <w:rFonts w:ascii="Calibri" w:hAnsi="Calibri" w:cs="Calibri"/>
+        </w:rPr>
+        <w:t xml:space="preserve"> Community. https://www.datacamp.com/community/tutorials/k-nearest-neighbor-classification-scikit-learn</w:t>
+      </w:r>
+    </w:p>
+    <w:p>
+      <w:pPr>
+        <w:pStyle w:val="Bibliography"/>
+        <w:rPr>
+          <w:rFonts w:ascii="Calibri" w:hAnsi="Calibri" w:cs="Calibri"/>
+        </w:rPr>
+      </w:pPr>
+      <w:r>
+        <w:rPr>
+          <w:rFonts w:ascii="Calibri" w:hAnsi="Calibri" w:cs="Calibri"/>
+        </w:rPr>
+        <w:lastRenderedPageBreak/>
+        <w:t xml:space="preserve">Ramya, S., Reshma, SK., </w:t>
+      </w:r>
+      <w:proofErr w:type="spellStart"/>
+      <w:r>
+        <w:rPr>
+          <w:rFonts w:ascii="Calibri" w:hAnsi="Calibri" w:cs="Calibri"/>
+        </w:rPr>
+        <w:t>Manogna</w:t>
+      </w:r>
+      <w:proofErr w:type="spellEnd"/>
+      <w:r>
+        <w:rPr>
+          <w:rFonts w:ascii="Calibri" w:hAnsi="Calibri" w:cs="Calibri"/>
+        </w:rPr>
+        <w:t xml:space="preserve">, V. D., Saroja, Y. S., &amp; Gandhi, G. S. (2019). Accident severity prediction using data mining methods. </w:t>
+      </w:r>
+      <w:r>
+        <w:rPr>
+          <w:rFonts w:ascii="Calibri" w:hAnsi="Calibri" w:cs="Calibri"/>
+          <w:i/>
+          <w:iCs/>
+        </w:rPr>
+        <w:t>International Journal of Scientific Research in Computer Science Engineering and Information Technology</w:t>
+      </w:r>
+      <w:r>
+        <w:rPr>
+          <w:rFonts w:ascii="Calibri" w:hAnsi="Calibri" w:cs="Calibri"/>
+        </w:rPr>
+        <w:t xml:space="preserve">, </w:t>
+      </w:r>
+      <w:r>
+        <w:rPr>
+          <w:rFonts w:ascii="Calibri" w:hAnsi="Calibri" w:cs="Calibri"/>
+          <w:i/>
+          <w:iCs/>
+        </w:rPr>
+        <w:t>5</w:t>
+      </w:r>
+      <w:r>
+        <w:rPr>
+          <w:rFonts w:ascii="Calibri" w:hAnsi="Calibri" w:cs="Calibri"/>
+        </w:rPr>
+        <w:t>(2), 528–536. https://doi.org/10.32628/CSEIT195293</w:t>
+      </w:r>
+    </w:p>
+    <w:p>
+      <w:pPr>
+        <w:pStyle w:val="Bibliography"/>
+        <w:rPr>
+          <w:rFonts w:ascii="Calibri" w:hAnsi="Calibri" w:cs="Calibri"/>
+        </w:rPr>
+      </w:pPr>
+      <w:r>
+        <w:rPr>
+          <w:rFonts w:ascii="Calibri" w:hAnsi="Calibri" w:cs="Calibri"/>
+        </w:rPr>
+        <w:t xml:space="preserve">Sam, E. F., Blay, D. K., </w:t>
+      </w:r>
+      <w:proofErr w:type="spellStart"/>
+      <w:r>
+        <w:rPr>
+          <w:rFonts w:ascii="Calibri" w:hAnsi="Calibri" w:cs="Calibri"/>
+        </w:rPr>
+        <w:t>Antwi</w:t>
+      </w:r>
+      <w:proofErr w:type="spellEnd"/>
+      <w:r>
+        <w:rPr>
+          <w:rFonts w:ascii="Calibri" w:hAnsi="Calibri" w:cs="Calibri"/>
+        </w:rPr>
+        <w:t xml:space="preserve">, S., </w:t>
+      </w:r>
+      <w:proofErr w:type="spellStart"/>
+      <w:r>
+        <w:rPr>
+          <w:rFonts w:ascii="Calibri" w:hAnsi="Calibri" w:cs="Calibri"/>
+        </w:rPr>
+        <w:t>Anaafi</w:t>
+      </w:r>
+      <w:proofErr w:type="spellEnd"/>
+      <w:r>
+        <w:rPr>
+          <w:rFonts w:ascii="Calibri" w:hAnsi="Calibri" w:cs="Calibri"/>
+        </w:rPr>
+        <w:t xml:space="preserve">, C., &amp; </w:t>
+      </w:r>
+      <w:proofErr w:type="spellStart"/>
+      <w:r>
+        <w:rPr>
+          <w:rFonts w:ascii="Calibri" w:hAnsi="Calibri" w:cs="Calibri"/>
+        </w:rPr>
+        <w:t>Adoma</w:t>
+      </w:r>
+      <w:proofErr w:type="spellEnd"/>
+      <w:r>
+        <w:rPr>
+          <w:rFonts w:ascii="Calibri" w:hAnsi="Calibri" w:cs="Calibri"/>
+        </w:rPr>
+        <w:t xml:space="preserve">, J. A. (2019). Pre-hospital and trauma care to road traffic accident victims: Experiences of residents living along accident-prone highways in Ghana. In </w:t>
+      </w:r>
+      <w:r>
+        <w:rPr>
+          <w:rFonts w:ascii="Calibri" w:hAnsi="Calibri" w:cs="Calibri"/>
+          <w:i/>
+          <w:iCs/>
+        </w:rPr>
+        <w:t>Emergency Medicine and Trauma</w:t>
+      </w:r>
+      <w:r>
+        <w:rPr>
+          <w:rFonts w:ascii="Calibri" w:hAnsi="Calibri" w:cs="Calibri"/>
+        </w:rPr>
+        <w:t xml:space="preserve">. </w:t>
+      </w:r>
+      <w:proofErr w:type="spellStart"/>
+      <w:r>
+        <w:rPr>
+          <w:rFonts w:ascii="Calibri" w:hAnsi="Calibri" w:cs="Calibri"/>
+        </w:rPr>
+        <w:t>IntechOpen</w:t>
+      </w:r>
+      <w:proofErr w:type="spellEnd"/>
+      <w:r>
+        <w:rPr>
+          <w:rFonts w:ascii="Calibri" w:hAnsi="Calibri" w:cs="Calibri"/>
+        </w:rPr>
+        <w:t>. https://doi.org/10.5772/intechopen.86118</w:t>
+      </w:r>
+    </w:p>
+    <w:p>
+      <w:pPr>
+        <w:pStyle w:val="Bibliography"/>
+        <w:rPr>
+          <w:rFonts w:ascii="Calibri" w:hAnsi="Calibri" w:cs="Calibri"/>
+        </w:rPr>
+      </w:pPr>
+      <w:r>
+        <w:rPr>
+          <w:rFonts w:ascii="Calibri" w:hAnsi="Calibri" w:cs="Calibri"/>
+        </w:rPr>
+        <w:t xml:space="preserve">Sanjay, M. (2020, August 19). </w:t>
+      </w:r>
+      <w:r>
+        <w:rPr>
+          <w:rFonts w:ascii="Calibri" w:hAnsi="Calibri" w:cs="Calibri"/>
+          <w:i/>
+          <w:iCs/>
+        </w:rPr>
+        <w:t>Why and how to cross validate a model?</w:t>
+      </w:r>
+      <w:r>
+        <w:rPr>
+          <w:rFonts w:ascii="Calibri" w:hAnsi="Calibri" w:cs="Calibri"/>
+        </w:rPr>
+        <w:t xml:space="preserve"> Medium. https://towardsdatascience.com/why-and-how-to-cross-validate-a-model-d6424b45261f</w:t>
+      </w:r>
+    </w:p>
+    <w:p>
+      <w:pPr>
+        <w:pStyle w:val="Bibliography"/>
+        <w:rPr>
+          <w:rFonts w:ascii="Calibri" w:hAnsi="Calibri" w:cs="Calibri"/>
+        </w:rPr>
+      </w:pPr>
+      <w:proofErr w:type="spellStart"/>
+      <w:r>
+        <w:rPr>
+          <w:rFonts w:ascii="Calibri" w:hAnsi="Calibri" w:cs="Calibri"/>
+        </w:rPr>
+        <w:t>Serengil</w:t>
+      </w:r>
+      <w:proofErr w:type="spellEnd"/>
+      <w:r>
+        <w:rPr>
+          <w:rFonts w:ascii="Calibri" w:hAnsi="Calibri" w:cs="Calibri"/>
+        </w:rPr>
+        <w:t xml:space="preserve">, S. (2020, April 6). Feature importance in decision trees. </w:t>
+      </w:r>
+      <w:proofErr w:type="spellStart"/>
+      <w:r>
+        <w:rPr>
+          <w:rFonts w:ascii="Calibri" w:hAnsi="Calibri" w:cs="Calibri"/>
+          <w:i/>
+          <w:iCs/>
+        </w:rPr>
+        <w:t>Sefik</w:t>
+      </w:r>
+      <w:proofErr w:type="spellEnd"/>
+      <w:r>
+        <w:rPr>
+          <w:rFonts w:ascii="Calibri" w:hAnsi="Calibri" w:cs="Calibri"/>
+          <w:i/>
+          <w:iCs/>
+        </w:rPr>
+        <w:t xml:space="preserve"> </w:t>
+      </w:r>
+      <w:proofErr w:type="spellStart"/>
+      <w:r>
+        <w:rPr>
+          <w:rFonts w:ascii="Calibri" w:hAnsi="Calibri" w:cs="Calibri"/>
+          <w:i/>
+          <w:iCs/>
+        </w:rPr>
+        <w:t>Ilkin</w:t>
+      </w:r>
+      <w:proofErr w:type="spellEnd"/>
+      <w:r>
+        <w:rPr>
+          <w:rFonts w:ascii="Calibri" w:hAnsi="Calibri" w:cs="Calibri"/>
+          <w:i/>
+          <w:iCs/>
+        </w:rPr>
+        <w:t xml:space="preserve"> </w:t>
+      </w:r>
+      <w:proofErr w:type="spellStart"/>
+      <w:r>
+        <w:rPr>
+          <w:rFonts w:ascii="Calibri" w:hAnsi="Calibri" w:cs="Calibri"/>
+          <w:i/>
+          <w:iCs/>
+        </w:rPr>
+        <w:t>Serengil</w:t>
+      </w:r>
+      <w:proofErr w:type="spellEnd"/>
+      <w:r>
+        <w:rPr>
+          <w:rFonts w:ascii="Calibri" w:hAnsi="Calibri" w:cs="Calibri"/>
+        </w:rPr>
+        <w:t>. https://sefiks.com/2020/04/06/feature-importance-in-decision-trees/</w:t>
+      </w:r>
+    </w:p>
+    <w:p>
+      <w:pPr>
+        <w:pStyle w:val="Bibliography"/>
+        <w:rPr>
+          <w:rFonts w:ascii="Calibri" w:hAnsi="Calibri" w:cs="Calibri"/>
+        </w:rPr>
+      </w:pPr>
+      <w:proofErr w:type="spellStart"/>
+      <w:r>
+        <w:rPr>
+          <w:rFonts w:ascii="Calibri" w:hAnsi="Calibri" w:cs="Calibri"/>
+        </w:rPr>
+        <w:t>StackExchange</w:t>
+      </w:r>
+      <w:proofErr w:type="spellEnd"/>
+      <w:r>
+        <w:rPr>
+          <w:rFonts w:ascii="Calibri" w:hAnsi="Calibri" w:cs="Calibri"/>
+        </w:rPr>
+        <w:t xml:space="preserve">. (n.d.). </w:t>
+      </w:r>
+      <w:r>
+        <w:rPr>
+          <w:rFonts w:ascii="Calibri" w:hAnsi="Calibri" w:cs="Calibri"/>
+          <w:i/>
+          <w:iCs/>
+        </w:rPr>
+        <w:t>Combining Latitude/Longitude position into single feature—Data Science Stack Exchange</w:t>
+      </w:r>
+      <w:r>
+        <w:rPr>
+          <w:rFonts w:ascii="Calibri" w:hAnsi="Calibri" w:cs="Calibri"/>
+        </w:rPr>
+        <w:t>. Retrieved September 4, 2020, from https://datascience.stackexchange.com/questions/49553/combining-latitude-longitude-position-into-single-feature</w:t>
+      </w:r>
+    </w:p>
+    <w:p>
+      <w:pPr>
+        <w:pStyle w:val="Bibliography"/>
+        <w:rPr>
+          <w:rFonts w:ascii="Calibri" w:hAnsi="Calibri" w:cs="Calibri"/>
+        </w:rPr>
+      </w:pPr>
+      <w:r>
+        <w:rPr>
+          <w:rFonts w:ascii="Calibri" w:hAnsi="Calibri" w:cs="Calibri"/>
+        </w:rPr>
+        <w:t xml:space="preserve">Tyagi, P. (2019, January 7). </w:t>
+      </w:r>
+      <w:r>
+        <w:rPr>
+          <w:rFonts w:ascii="Calibri" w:hAnsi="Calibri" w:cs="Calibri"/>
+          <w:i/>
+          <w:iCs/>
+        </w:rPr>
+        <w:t>Decision Tree</w:t>
+      </w:r>
+      <w:r>
+        <w:rPr>
+          <w:rFonts w:ascii="Calibri" w:hAnsi="Calibri" w:cs="Calibri"/>
+        </w:rPr>
+        <w:t>. Medium. https://medium.com/@pytyagi/decision-tree-ac0c9e3b8258</w:t>
+      </w:r>
+    </w:p>
+    <w:p>
+      <w:pPr>
+        <w:pStyle w:val="Bibliography"/>
+        <w:rPr>
+          <w:rFonts w:ascii="Calibri" w:hAnsi="Calibri" w:cs="Calibri"/>
+        </w:rPr>
+      </w:pPr>
+      <w:r>
+        <w:rPr>
+          <w:rFonts w:ascii="Calibri" w:hAnsi="Calibri" w:cs="Calibri"/>
+        </w:rPr>
+        <w:t xml:space="preserve">Vickery, R. (2020, April 28). </w:t>
+      </w:r>
+      <w:r>
+        <w:rPr>
+          <w:rFonts w:ascii="Calibri" w:hAnsi="Calibri" w:cs="Calibri"/>
+          <w:i/>
+          <w:iCs/>
+        </w:rPr>
         <w:t>The art of finding the best features for machine learning</w:t>
       </w:r>
       <w:r>
@@ -1827,12 +3235,54 @@
       </w:r>
     </w:p>
     <w:p>
+      <w:pPr>
+        <w:pStyle w:val="Bibliography"/>
+        <w:rPr>
+          <w:rFonts w:ascii="Calibri" w:hAnsi="Calibri" w:cs="Calibri"/>
+        </w:rPr>
+      </w:pPr>
+      <w:r>
+        <w:rPr>
+          <w:rFonts w:ascii="Calibri" w:hAnsi="Calibri" w:cs="Calibri"/>
+        </w:rPr>
+        <w:t xml:space="preserve">Xuan, P., Sun, C., Zhang, T., Ye, Y., Shen, T., &amp; Dong, Y. (2019). Gradient boosting decision tree-based method for predicting interactions between target genes and drugs. </w:t>
+      </w:r>
+      <w:r>
+        <w:rPr>
+          <w:rFonts w:ascii="Calibri" w:hAnsi="Calibri" w:cs="Calibri"/>
+          <w:i/>
+          <w:iCs/>
+        </w:rPr>
+        <w:t>Frontiers in Genetics</w:t>
+      </w:r>
+      <w:r>
+        <w:rPr>
+          <w:rFonts w:ascii="Calibri" w:hAnsi="Calibri" w:cs="Calibri"/>
+        </w:rPr>
+        <w:t xml:space="preserve">, </w:t>
+      </w:r>
+      <w:r>
+        <w:rPr>
+          <w:rFonts w:ascii="Calibri" w:hAnsi="Calibri" w:cs="Calibri"/>
+          <w:i/>
+          <w:iCs/>
+        </w:rPr>
+        <w:t>10</w:t>
+      </w:r>
+      <w:r>
+        <w:rPr>
+          <w:rFonts w:ascii="Calibri" w:hAnsi="Calibri" w:cs="Calibri"/>
+        </w:rPr>
+        <w:t>, 1–11. https://doi.org/10.3389/fgene.2019.00459</w:t>
+      </w:r>
+    </w:p>
+    <w:p>
       <w:r>
         <w:fldChar w:fldCharType="end"/>
       </w:r>
     </w:p>
     <w:sectPr>
-      <w:footerReference w:type="default" r:id="rId11"/>
+      <w:footerReference w:type="default" r:id="rId15"/>
       <w:pgSz w:w="11906" w:h="16838"/>
       <w:pgMar w:top="1440" w:right="1440" w:bottom="1440" w:left="1440" w:header="708" w:footer="708" w:gutter="0"/>
       <w:cols w:space="708"/>
@@ -2150,6 +3600,92 @@
     </w:lvl>
   </w:abstractNum>
   <w:abstractNum w:abstractNumId="2" w15:restartNumberingAfterBreak="0">
+    <w:nsid w:val="0F66001D"/>
+    <w:multiLevelType w:val="hybridMultilevel"/>
+    <w:tmpl w:val="19206674"/>
+    <w:lvl w:ilvl="0" w:tplc="08090011">
+      <w:start w:val="1"/>
+      <w:numFmt w:val="decimal"/>
+      <w:lvlText w:val="%1)"/>
+      <w:lvlJc w:val="left"/>
+      <w:pPr>
+        <w:ind w:left="360" w:hanging="360"/>
+      </w:pPr>
+    </w:lvl>
+    <w:lvl w:ilvl="1" w:tplc="08090019" w:tentative="1">
+      <w:start w:val="1"/>
+      <w:numFmt w:val="lowerLetter"/>
+      <w:lvlText w:val="%2."/>
+      <w:lvlJc w:val="left"/>
+      <w:pPr>
+        <w:ind w:left="1080" w:hanging="360"/>
+      </w:pPr>
+    </w:lvl>
+    <w:lvl w:ilvl="2" w:tplc="0809001B" w:tentative="1">
+      <w:start w:val="1"/>
+      <w:numFmt w:val="lowerRoman"/>
+      <w:lvlText w:val="%3."/>
+      <w:lvlJc w:val="right"/>
+      <w:pPr>
+        <w:ind w:left="1800" w:hanging="180"/>
+      </w:pPr>
+    </w:lvl>
+    <w:lvl w:ilvl="3" w:tplc="0809000F" w:tentative="1">
+      <w:start w:val="1"/>
+      <w:numFmt w:val="decimal"/>
+      <w:lvlText w:val="%4."/>
+      <w:lvlJc w:val="left"/>
+      <w:pPr>
+        <w:ind w:left="2520" w:hanging="360"/>
+      </w:pPr>
+    </w:lvl>
+    <w:lvl w:ilvl="4" w:tplc="08090019" w:tentative="1">
+      <w:start w:val="1"/>
+      <w:numFmt w:val="lowerLetter"/>
+      <w:lvlText w:val="%5."/>
+      <w:lvlJc w:val="left"/>
+      <w:pPr>
+        <w:ind w:left="3240" w:hanging="360"/>
+      </w:pPr>
+    </w:lvl>
+    <w:lvl w:ilvl="5" w:tplc="0809001B" w:tentative="1">
+      <w:start w:val="1"/>
+      <w:numFmt w:val="lowerRoman"/>
+      <w:lvlText w:val="%6."/>
+      <w:lvlJc w:val="right"/>
+      <w:pPr>
+        <w:ind w:left="3960" w:hanging="180"/>
+      </w:pPr>
+    </w:lvl>
+    <w:lvl w:ilvl="6" w:tplc="0809000F" w:tentative="1">
+      <w:start w:val="1"/>
+      <w:numFmt w:val="decimal"/>
+      <w:lvlText w:val="%7."/>
+      <w:lvlJc w:val="left"/>
+      <w:pPr>
+        <w:ind w:left="4680" w:hanging="360"/>
+      </w:pPr>
+    </w:lvl>
+    <w:lvl w:ilvl="7" w:tplc="08090019" w:tentative="1">
+      <w:start w:val="1"/>
+      <w:numFmt w:val="lowerLetter"/>
+      <w:lvlText w:val="%8."/>
+      <w:lvlJc w:val="left"/>
+      <w:pPr>
+        <w:ind w:left="5400" w:hanging="360"/>
+      </w:pPr>
+    </w:lvl>
+    <w:lvl w:ilvl="8" w:tplc="0809001B" w:tentative="1">
+      <w:start w:val="1"/>
+      <w:numFmt w:val="lowerRoman"/>
+      <w:lvlText w:val="%9."/>
+      <w:lvlJc w:val="right"/>
+      <w:pPr>
+        <w:ind w:left="6120" w:hanging="180"/>
+      </w:pPr>
+    </w:lvl>
+  </w:abstractNum>
+  <w:abstractNum w:abstractNumId="3" w15:restartNumberingAfterBreak="0">
     <w:nsid w:val="145402A9"/>
     <w:multiLevelType w:val="hybridMultilevel"/>
     <w:tmpl w:val="5DF61880"/>
@@ -2262,7 +3798,7 @@
       </w:rPr>
     </w:lvl>
   </w:abstractNum>
-  <w:abstractNum w:abstractNumId="3" w15:restartNumberingAfterBreak="0">
+  <w:abstractNum w:abstractNumId="4" w15:restartNumberingAfterBreak="0">
     <w:nsid w:val="15F51CE0"/>
     <w:multiLevelType w:val="hybridMultilevel"/>
     <w:tmpl w:val="FE583B0C"/>
@@ -2375,7 +3911,93 @@
       </w:rPr>
     </w:lvl>
   </w:abstractNum>
-  <w:abstractNum w:abstractNumId="4" w15:restartNumberingAfterBreak="0">
+  <w:abstractNum w:abstractNumId="5" w15:restartNumberingAfterBreak="0">
+    <w:nsid w:val="21382852"/>
+    <w:multiLevelType w:val="hybridMultilevel"/>
+    <w:tmpl w:val="F4BC8512"/>
+    <w:lvl w:ilvl="0" w:tplc="08090011">
+      <w:start w:val="1"/>
+      <w:numFmt w:val="decimal"/>
+      <w:lvlText w:val="%1)"/>
+      <w:lvlJc w:val="left"/>
+      <w:pPr>
+        <w:ind w:left="360" w:hanging="360"/>
+      </w:pPr>
+    </w:lvl>
+    <w:lvl w:ilvl="1" w:tplc="08090019" w:tentative="1">
+      <w:start w:val="1"/>
+      <w:numFmt w:val="lowerLetter"/>
+      <w:lvlText w:val="%2."/>
+      <w:lvlJc w:val="left"/>
+      <w:pPr>
+        <w:ind w:left="1080" w:hanging="360"/>
+      </w:pPr>
+    </w:lvl>
+    <w:lvl w:ilvl="2" w:tplc="0809001B" w:tentative="1">
+      <w:start w:val="1"/>
+      <w:numFmt w:val="lowerRoman"/>
+      <w:lvlText w:val="%3."/>
+      <w:lvlJc w:val="right"/>
+      <w:pPr>
+        <w:ind w:left="1800" w:hanging="180"/>
+      </w:pPr>
+    </w:lvl>
+    <w:lvl w:ilvl="3" w:tplc="0809000F" w:tentative="1">
+      <w:start w:val="1"/>
+      <w:numFmt w:val="decimal"/>
+      <w:lvlText w:val="%4."/>
+      <w:lvlJc w:val="left"/>
+      <w:pPr>
+        <w:ind w:left="2520" w:hanging="360"/>
+      </w:pPr>
+    </w:lvl>
+    <w:lvl w:ilvl="4" w:tplc="08090019" w:tentative="1">
+      <w:start w:val="1"/>
+      <w:numFmt w:val="lowerLetter"/>
+      <w:lvlText w:val="%5."/>
+      <w:lvlJc w:val="left"/>
+      <w:pPr>
+        <w:ind w:left="3240" w:hanging="360"/>
+      </w:pPr>
+    </w:lvl>
+    <w:lvl w:ilvl="5" w:tplc="0809001B" w:tentative="1">
+      <w:start w:val="1"/>
+      <w:numFmt w:val="lowerRoman"/>
+      <w:lvlText w:val="%6."/>
+      <w:lvlJc w:val="right"/>
+      <w:pPr>
+        <w:ind w:left="3960" w:hanging="180"/>
+      </w:pPr>
+    </w:lvl>
+    <w:lvl w:ilvl="6" w:tplc="0809000F" w:tentative="1">
+      <w:start w:val="1"/>
+      <w:numFmt w:val="decimal"/>
+      <w:lvlText w:val="%7."/>
+      <w:lvlJc w:val="left"/>
+      <w:pPr>
+        <w:ind w:left="4680" w:hanging="360"/>
+      </w:pPr>
+    </w:lvl>
+    <w:lvl w:ilvl="7" w:tplc="08090019" w:tentative="1">
+      <w:start w:val="1"/>
+      <w:numFmt w:val="lowerLetter"/>
+      <w:lvlText w:val="%8."/>
+      <w:lvlJc w:val="left"/>
+      <w:pPr>
+        <w:ind w:left="5400" w:hanging="360"/>
+      </w:pPr>
+    </w:lvl>
+    <w:lvl w:ilvl="8" w:tplc="0809001B" w:tentative="1">
+      <w:start w:val="1"/>
+      <w:numFmt w:val="lowerRoman"/>
+      <w:lvlText w:val="%9."/>
+      <w:lvlJc w:val="right"/>
+      <w:pPr>
+        <w:ind w:left="6120" w:hanging="180"/>
+      </w:pPr>
+    </w:lvl>
+  </w:abstractNum>
+  <w:abstractNum w:abstractNumId="6" w15:restartNumberingAfterBreak="0">
     <w:nsid w:val="2AEF482A"/>
     <w:multiLevelType w:val="hybridMultilevel"/>
     <w:tmpl w:val="72721426"/>
@@ -2488,7 +4110,7 @@
       </w:rPr>
     </w:lvl>
   </w:abstractNum>
-  <w:abstractNum w:abstractNumId="5" w15:restartNumberingAfterBreak="0">
+  <w:abstractNum w:abstractNumId="7" w15:restartNumberingAfterBreak="0">
     <w:nsid w:val="3574652B"/>
     <w:multiLevelType w:val="hybridMultilevel"/>
     <w:tmpl w:val="A992B098"/>
@@ -2601,7 +4223,7 @@
       </w:rPr>
     </w:lvl>
   </w:abstractNum>
-  <w:abstractNum w:abstractNumId="6" w15:restartNumberingAfterBreak="0">
+  <w:abstractNum w:abstractNumId="8" w15:restartNumberingAfterBreak="0">
     <w:nsid w:val="35BE0535"/>
     <w:multiLevelType w:val="hybridMultilevel"/>
     <w:tmpl w:val="CD9A2A54"/>
@@ -2714,7 +4336,7 @@
       </w:rPr>
     </w:lvl>
   </w:abstractNum>
-  <w:abstractNum w:abstractNumId="7" w15:restartNumberingAfterBreak="0">
+  <w:abstractNum w:abstractNumId="9" w15:restartNumberingAfterBreak="0">
     <w:nsid w:val="3FDE59D9"/>
     <w:multiLevelType w:val="hybridMultilevel"/>
     <w:tmpl w:val="27D47A00"/>
@@ -2827,7 +4449,7 @@
       </w:rPr>
     </w:lvl>
   </w:abstractNum>
-  <w:abstractNum w:abstractNumId="8" w15:restartNumberingAfterBreak="0">
+  <w:abstractNum w:abstractNumId="10" w15:restartNumberingAfterBreak="0">
     <w:nsid w:val="4AE03666"/>
     <w:multiLevelType w:val="hybridMultilevel"/>
     <w:tmpl w:val="6F20BC1C"/>
@@ -2913,7 +4535,7 @@
       </w:pPr>
     </w:lvl>
   </w:abstractNum>
-  <w:abstractNum w:abstractNumId="9" w15:restartNumberingAfterBreak="0">
+  <w:abstractNum w:abstractNumId="11" w15:restartNumberingAfterBreak="0">
     <w:nsid w:val="547F593D"/>
     <w:multiLevelType w:val="hybridMultilevel"/>
     <w:tmpl w:val="B56434D6"/>
@@ -3026,7 +4648,7 @@
       </w:rPr>
     </w:lvl>
   </w:abstractNum>
-  <w:abstractNum w:abstractNumId="10" w15:restartNumberingAfterBreak="0">
+  <w:abstractNum w:abstractNumId="12" w15:restartNumberingAfterBreak="0">
     <w:nsid w:val="73350C64"/>
     <w:multiLevelType w:val="hybridMultilevel"/>
     <w:tmpl w:val="1FA43D9E"/>
@@ -3140,37 +4762,43 @@
     </w:lvl>
   </w:abstractNum>
   <w:num w:numId="1">
-    <w:abstractNumId w:val="5"/>
+    <w:abstractNumId w:val="7"/>
   </w:num>
   <w:num w:numId="2">
     <w:abstractNumId w:val="1"/>
   </w:num>
   <w:num w:numId="3">
+    <w:abstractNumId w:val="4"/>
+  </w:num>
+  <w:num w:numId="4">
+    <w:abstractNumId w:val="6"/>
+  </w:num>
+  <w:num w:numId="5">
+    <w:abstractNumId w:val="10"/>
+  </w:num>
+  <w:num w:numId="6">
     <w:abstractNumId w:val="3"/>
   </w:num>
-  <w:num w:numId="4">
-    <w:abstractNumId w:val="4"/>
+  <w:num w:numId="7">
+    <w:abstractNumId w:val="9"/>
   </w:num>
-  <w:num w:numId="5">
+  <w:num w:numId="8">
     <w:abstractNumId w:val="8"/>
   </w:num>
-  <w:num w:numId="6">
-    <w:abstractNumId w:val="2"/>
-  </w:num>
-  <w:num w:numId="7">
-    <w:abstractNumId w:val="7"/>
-  </w:num>
-  <w:num w:numId="8">
-    <w:abstractNumId w:val="6"/>
-  </w:num>
   <w:num w:numId="9">
-    <w:abstractNumId w:val="9"/>
+    <w:abstractNumId w:val="11"/>
   </w:num>
   <w:num w:numId="10">
-    <w:abstractNumId w:val="10"/>
+    <w:abstractNumId w:val="12"/>
   </w:num>
   <w:num w:numId="11">
     <w:abstractNumId w:val="0"/>
+  </w:num>
+  <w:num w:numId="12">
+    <w:abstractNumId w:val="2"/>
+  </w:num>
+  <w:num w:numId="13">
+    <w:abstractNumId w:val="5"/>
   </w:num>
 </w:numbering>
 </file>
@@ -3577,7 +5205,6 @@
   <w:style w:type="character" w:default="1" w:styleId="DefaultParagraphFont">
     <w:name w:val="Default Paragraph Font"/>
     <w:uiPriority w:val="1"/>
-    <w:semiHidden/>
     <w:unhideWhenUsed/>
   </w:style>
   <w:style w:type="table" w:default="1" w:styleId="TableNormal">

</xml_diff>